<commit_message>
planned more of cutscenes
</commit_message>
<xml_diff>
--- a/Cutscenes.docx
+++ b/Cutscenes.docx
@@ -4,16 +4,15 @@
   <w:body>
     <w:p>
       <w:pPr>
-        <w:spacing w:line="360" w:lineRule="auto"/>
-        <w:jc w:val="center"/>
-        <w:rPr>
-          <w:rFonts w:ascii="Leelawadee UI" w:hAnsi="Leelawadee UI" w:cs="Leelawadee UI"/>
+        <w:spacing w:line="480" w:lineRule="auto"/>
+        <w:rPr>
+          <w:rFonts w:ascii="Hobo Std" w:hAnsi="Hobo Std" w:cs="Leelawadee UI"/>
           <w:sz w:val="32"/>
         </w:rPr>
       </w:pPr>
       <w:r>
         <w:rPr>
-          <w:rFonts w:ascii="Leelawadee UI" w:hAnsi="Leelawadee UI" w:cs="Leelawadee UI"/>
+          <w:rFonts w:ascii="Hobo Std" w:hAnsi="Hobo Std" w:cs="Leelawadee UI"/>
           <w:sz w:val="32"/>
         </w:rPr>
         <w:t>Cutscenes</w:t>
@@ -21,48 +20,501 @@
     </w:p>
     <w:p>
       <w:pPr>
-        <w:spacing w:line="360" w:lineRule="auto"/>
-        <w:jc w:val="center"/>
-        <w:rPr>
-          <w:rFonts w:ascii="Leelawadee UI" w:hAnsi="Leelawadee UI" w:cs="Leelawadee UI"/>
-          <w:sz w:val="28"/>
-        </w:rPr>
-      </w:pPr>
-      <w:r>
-        <w:rPr>
-          <w:rFonts w:ascii="Leelawadee UI" w:hAnsi="Leelawadee UI" w:cs="Leelawadee UI"/>
-          <w:sz w:val="28"/>
+        <w:pStyle w:val="ListParagraph"/>
+        <w:numPr>
+          <w:ilvl w:val="0"/>
+          <w:numId w:val="2"/>
+        </w:numPr>
+        <w:spacing w:line="480" w:lineRule="auto"/>
+        <w:rPr>
+          <w:rFonts w:ascii="Hobo Std" w:hAnsi="Hobo Std" w:cs="Leelawadee UI"/>
+          <w:sz w:val="24"/>
+        </w:rPr>
+      </w:pPr>
+      <w:r>
+        <w:rPr>
+          <w:rFonts w:ascii="Hobo Std" w:hAnsi="Hobo Std" w:cs="Leelawadee UI"/>
+          <w:sz w:val="24"/>
         </w:rPr>
         <w:t>Intro</w:t>
       </w:r>
+      <w:r>
+        <w:rPr>
+          <w:rFonts w:ascii="Hobo Std" w:hAnsi="Hobo Std" w:cs="Leelawadee UI"/>
+          <w:sz w:val="24"/>
+        </w:rPr>
+        <w:t>:</w:t>
+      </w:r>
+    </w:p>
+    <w:p>
+      <w:pPr>
+        <w:pStyle w:val="ListParagraph"/>
+        <w:numPr>
+          <w:ilvl w:val="1"/>
+          <w:numId w:val="2"/>
+        </w:numPr>
+        <w:spacing w:line="480" w:lineRule="auto"/>
+        <w:rPr>
+          <w:rFonts w:ascii="Hobo Std" w:hAnsi="Hobo Std" w:cs="Leelawadee UI"/>
+          <w:sz w:val="24"/>
+        </w:rPr>
+      </w:pPr>
+      <w:r>
+        <w:rPr>
+          <w:rFonts w:ascii="Hobo Std" w:hAnsi="Hobo Std" w:cs="Leelawadee UI"/>
+          <w:sz w:val="24"/>
+        </w:rPr>
+        <w:t>Wizard Fights Evil Wizard, gets beaten.</w:t>
+      </w:r>
+    </w:p>
+    <w:p>
+      <w:pPr>
+        <w:pStyle w:val="ListParagraph"/>
+        <w:numPr>
+          <w:ilvl w:val="1"/>
+          <w:numId w:val="2"/>
+        </w:numPr>
+        <w:spacing w:line="480" w:lineRule="auto"/>
+        <w:rPr>
+          <w:rFonts w:ascii="Hobo Std" w:hAnsi="Hobo Std" w:cs="Leelawadee UI"/>
+          <w:sz w:val="24"/>
+        </w:rPr>
+      </w:pPr>
+      <w:r>
+        <w:rPr>
+          <w:rFonts w:ascii="Hobo Std" w:hAnsi="Hobo Std" w:cs="Leelawadee UI"/>
+          <w:sz w:val="24"/>
+        </w:rPr>
+        <w:t>Wakes up in hospital.</w:t>
+      </w:r>
+    </w:p>
+    <w:p>
+      <w:pPr>
+        <w:pStyle w:val="ListParagraph"/>
+        <w:numPr>
+          <w:ilvl w:val="1"/>
+          <w:numId w:val="2"/>
+        </w:numPr>
+        <w:spacing w:line="480" w:lineRule="auto"/>
+        <w:rPr>
+          <w:rFonts w:ascii="Hobo Std" w:hAnsi="Hobo Std" w:cs="Leelawadee UI"/>
+          <w:sz w:val="24"/>
+        </w:rPr>
+      </w:pPr>
+      <w:r>
+        <w:rPr>
+          <w:rFonts w:ascii="Hobo Std" w:hAnsi="Hobo Std" w:cs="Leelawadee UI"/>
+          <w:sz w:val="24"/>
+        </w:rPr>
+        <w:t>Owl man come in and tells Wizard he is in mental hospital.</w:t>
+      </w:r>
+    </w:p>
+    <w:p>
+      <w:pPr>
+        <w:pStyle w:val="ListParagraph"/>
+        <w:numPr>
+          <w:ilvl w:val="1"/>
+          <w:numId w:val="2"/>
+        </w:numPr>
+        <w:spacing w:line="480" w:lineRule="auto"/>
+        <w:rPr>
+          <w:rFonts w:ascii="Hobo Std" w:hAnsi="Hobo Std" w:cs="Leelawadee UI"/>
+          <w:sz w:val="24"/>
+        </w:rPr>
+      </w:pPr>
+      <w:r>
+        <w:rPr>
+          <w:rFonts w:ascii="Hobo Std" w:hAnsi="Hobo Std" w:cs="Leelawadee UI"/>
+          <w:sz w:val="24"/>
+        </w:rPr>
+        <w:t xml:space="preserve"> Wizard lost memory.</w:t>
+      </w:r>
+    </w:p>
+    <w:p>
+      <w:pPr>
+        <w:pStyle w:val="ListParagraph"/>
+        <w:numPr>
+          <w:ilvl w:val="1"/>
+          <w:numId w:val="2"/>
+        </w:numPr>
+        <w:spacing w:line="480" w:lineRule="auto"/>
+        <w:rPr>
+          <w:rFonts w:ascii="Hobo Std" w:hAnsi="Hobo Std" w:cs="Leelawadee UI"/>
+          <w:sz w:val="24"/>
+        </w:rPr>
+      </w:pPr>
+      <w:r>
+        <w:rPr>
+          <w:rFonts w:ascii="Hobo Std" w:hAnsi="Hobo Std" w:cs="Leelawadee UI"/>
+          <w:sz w:val="24"/>
+        </w:rPr>
+        <w:t xml:space="preserve">Red lights come on, Owl man says “Oh, those are just the zombie attack lights, </w:t>
+      </w:r>
+      <w:r>
+        <w:rPr>
+          <w:rFonts w:ascii="Hobo Std" w:hAnsi="Hobo Std" w:cs="Leelawadee UI"/>
+          <w:sz w:val="24"/>
+        </w:rPr>
+        <w:t>don’t worry,</w:t>
+      </w:r>
+      <w:r>
+        <w:rPr>
+          <w:rFonts w:ascii="Hobo Std" w:hAnsi="Hobo Std" w:cs="Leelawadee UI"/>
+          <w:sz w:val="24"/>
+        </w:rPr>
+        <w:t xml:space="preserve"> just go back to bed”</w:t>
+      </w:r>
+    </w:p>
+    <w:p>
+      <w:pPr>
+        <w:pStyle w:val="ListParagraph"/>
+        <w:numPr>
+          <w:ilvl w:val="1"/>
+          <w:numId w:val="2"/>
+        </w:numPr>
+        <w:spacing w:line="480" w:lineRule="auto"/>
+        <w:rPr>
+          <w:rFonts w:ascii="Hobo Std" w:hAnsi="Hobo Std" w:cs="Leelawadee UI"/>
+          <w:sz w:val="24"/>
+        </w:rPr>
+      </w:pPr>
+      <w:r>
+        <w:rPr>
+          <w:rFonts w:ascii="Hobo Std" w:hAnsi="Hobo Std" w:cs="Leelawadee UI"/>
+          <w:sz w:val="24"/>
+        </w:rPr>
+        <w:t>Owl man leaves, Wizard looks at door</w:t>
+      </w:r>
     </w:p>
     <w:p>
       <w:pPr>
         <w:pStyle w:val="ListParagraph"/>
         <w:numPr>
           <w:ilvl w:val="0"/>
-          <w:numId w:val="1"/>
-        </w:numPr>
-        <w:spacing w:line="360" w:lineRule="auto"/>
-        <w:jc w:val="center"/>
-        <w:rPr>
-          <w:rFonts w:ascii="Leelawadee UI" w:hAnsi="Leelawadee UI" w:cs="Leelawadee UI"/>
-          <w:sz w:val="28"/>
-        </w:rPr>
-      </w:pPr>
-      <w:r>
-        <w:rPr>
-          <w:rFonts w:ascii="Leelawadee UI" w:hAnsi="Leelawadee UI" w:cs="Leelawadee UI"/>
-          <w:sz w:val="24"/>
-        </w:rPr>
-        <w:t>Wizard Fights Evil Wizard, gets beaten</w:t>
-      </w:r>
-      <w:r>
-        <w:rPr>
-          <w:rFonts w:ascii="Leelawadee UI" w:hAnsi="Leelawadee UI" w:cs="Leelawadee UI"/>
-          <w:sz w:val="24"/>
-        </w:rPr>
-        <w:t>.</w:t>
+          <w:numId w:val="2"/>
+        </w:numPr>
+        <w:spacing w:line="480" w:lineRule="auto"/>
+        <w:rPr>
+          <w:rFonts w:ascii="Hobo Std" w:hAnsi="Hobo Std" w:cs="Leelawadee UI"/>
+          <w:sz w:val="24"/>
+        </w:rPr>
+      </w:pPr>
+      <w:r>
+        <w:rPr>
+          <w:rFonts w:ascii="Hobo Std" w:hAnsi="Hobo Std" w:cs="Leelawadee UI"/>
+          <w:sz w:val="24"/>
+        </w:rPr>
+        <w:t xml:space="preserve">Slime </w:t>
+      </w:r>
+      <w:r>
+        <w:rPr>
+          <w:rFonts w:ascii="Hobo Std" w:hAnsi="Hobo Std" w:cs="Leelawadee UI"/>
+          <w:sz w:val="24"/>
+        </w:rPr>
+        <w:t>Cube</w:t>
+      </w:r>
+      <w:r>
+        <w:rPr>
+          <w:rFonts w:ascii="Hobo Std" w:hAnsi="Hobo Std" w:cs="Leelawadee UI"/>
+          <w:sz w:val="24"/>
+        </w:rPr>
+        <w:t xml:space="preserve"> Defeat:</w:t>
+      </w:r>
+    </w:p>
+    <w:p>
+      <w:pPr>
+        <w:pStyle w:val="ListParagraph"/>
+        <w:numPr>
+          <w:ilvl w:val="1"/>
+          <w:numId w:val="2"/>
+        </w:numPr>
+        <w:spacing w:line="480" w:lineRule="auto"/>
+        <w:rPr>
+          <w:rFonts w:ascii="Hobo Std" w:hAnsi="Hobo Std" w:cs="Leelawadee UI"/>
+          <w:sz w:val="24"/>
+        </w:rPr>
+      </w:pPr>
+      <w:r>
+        <w:rPr>
+          <w:rFonts w:ascii="Hobo Std" w:hAnsi="Hobo Std" w:cs="Leelawadee UI"/>
+          <w:sz w:val="24"/>
+        </w:rPr>
+        <w:t>3 slime cubes, about the Wizard height ‘screech’</w:t>
+      </w:r>
+    </w:p>
+    <w:p>
+      <w:pPr>
+        <w:pStyle w:val="ListParagraph"/>
+        <w:numPr>
+          <w:ilvl w:val="1"/>
+          <w:numId w:val="2"/>
+        </w:numPr>
+        <w:spacing w:line="480" w:lineRule="auto"/>
+        <w:rPr>
+          <w:rFonts w:ascii="Hobo Std" w:hAnsi="Hobo Std" w:cs="Leelawadee UI"/>
+          <w:sz w:val="24"/>
+        </w:rPr>
+      </w:pPr>
+      <w:r>
+        <w:rPr>
+          <w:rFonts w:ascii="Hobo Std" w:hAnsi="Hobo Std" w:cs="Leelawadee UI"/>
+          <w:sz w:val="24"/>
+        </w:rPr>
+        <w:t>They split into a bunch of small cubes</w:t>
+      </w:r>
+    </w:p>
+    <w:p>
+      <w:pPr>
+        <w:pStyle w:val="ListParagraph"/>
+        <w:numPr>
+          <w:ilvl w:val="1"/>
+          <w:numId w:val="2"/>
+        </w:numPr>
+        <w:spacing w:line="480" w:lineRule="auto"/>
+        <w:rPr>
+          <w:rFonts w:ascii="Hobo Std" w:hAnsi="Hobo Std" w:cs="Leelawadee UI"/>
+          <w:sz w:val="24"/>
+        </w:rPr>
+      </w:pPr>
+      <w:r>
+        <w:rPr>
+          <w:rFonts w:ascii="Hobo Std" w:hAnsi="Hobo Std" w:cs="Leelawadee UI"/>
+          <w:sz w:val="24"/>
+        </w:rPr>
+        <w:t xml:space="preserve">The cubes keep splitting, until there is a lot of them, but they are </w:t>
+      </w:r>
+      <w:proofErr w:type="gramStart"/>
+      <w:r>
+        <w:rPr>
+          <w:rFonts w:ascii="Hobo Std" w:hAnsi="Hobo Std" w:cs="Leelawadee UI"/>
+          <w:sz w:val="24"/>
+        </w:rPr>
+        <w:t>really small</w:t>
+      </w:r>
+      <w:proofErr w:type="gramEnd"/>
+    </w:p>
+    <w:p>
+      <w:pPr>
+        <w:pStyle w:val="ListParagraph"/>
+        <w:numPr>
+          <w:ilvl w:val="1"/>
+          <w:numId w:val="2"/>
+        </w:numPr>
+        <w:spacing w:line="480" w:lineRule="auto"/>
+        <w:rPr>
+          <w:rFonts w:ascii="Hobo Std" w:hAnsi="Hobo Std" w:cs="Leelawadee UI"/>
+          <w:sz w:val="24"/>
+        </w:rPr>
+      </w:pPr>
+      <w:r>
+        <w:rPr>
+          <w:rFonts w:ascii="Hobo Std" w:hAnsi="Hobo Std" w:cs="Leelawadee UI"/>
+          <w:sz w:val="24"/>
+        </w:rPr>
+        <w:t>The Wizard looks confused</w:t>
+      </w:r>
+    </w:p>
+    <w:p>
+      <w:pPr>
+        <w:pStyle w:val="ListParagraph"/>
+        <w:numPr>
+          <w:ilvl w:val="1"/>
+          <w:numId w:val="2"/>
+        </w:numPr>
+        <w:spacing w:line="480" w:lineRule="auto"/>
+        <w:rPr>
+          <w:rFonts w:ascii="Hobo Std" w:hAnsi="Hobo Std" w:cs="Leelawadee UI"/>
+          <w:sz w:val="24"/>
+        </w:rPr>
+      </w:pPr>
+      <w:r>
+        <w:rPr>
+          <w:rFonts w:ascii="Hobo Std" w:hAnsi="Hobo Std" w:cs="Leelawadee UI"/>
+          <w:sz w:val="24"/>
+        </w:rPr>
+        <w:t>One lunges at the Wizard, does nothing</w:t>
+      </w:r>
+    </w:p>
+    <w:p>
+      <w:pPr>
+        <w:pStyle w:val="ListParagraph"/>
+        <w:numPr>
+          <w:ilvl w:val="1"/>
+          <w:numId w:val="2"/>
+        </w:numPr>
+        <w:spacing w:line="480" w:lineRule="auto"/>
+        <w:rPr>
+          <w:rFonts w:ascii="Hobo Std" w:hAnsi="Hobo Std" w:cs="Leelawadee UI"/>
+          <w:sz w:val="24"/>
+        </w:rPr>
+      </w:pPr>
+      <w:r>
+        <w:rPr>
+          <w:rFonts w:ascii="Hobo Std" w:hAnsi="Hobo Std" w:cs="Leelawadee UI"/>
+          <w:sz w:val="24"/>
+        </w:rPr>
+        <w:t>Wizard steps on it</w:t>
+      </w:r>
+    </w:p>
+    <w:p>
+      <w:pPr>
+        <w:pStyle w:val="ListParagraph"/>
+        <w:numPr>
+          <w:ilvl w:val="1"/>
+          <w:numId w:val="2"/>
+        </w:numPr>
+        <w:spacing w:line="480" w:lineRule="auto"/>
+        <w:rPr>
+          <w:rFonts w:ascii="Hobo Std" w:hAnsi="Hobo Std" w:cs="Leelawadee UI"/>
+          <w:sz w:val="24"/>
+        </w:rPr>
+      </w:pPr>
+      <w:r>
+        <w:rPr>
+          <w:rFonts w:ascii="Hobo Std" w:hAnsi="Hobo Std" w:cs="Leelawadee UI"/>
+          <w:sz w:val="24"/>
+        </w:rPr>
+        <w:t>Wizard walks away to elevator</w:t>
+      </w:r>
+    </w:p>
+    <w:p>
+      <w:pPr>
+        <w:pStyle w:val="ListParagraph"/>
+        <w:numPr>
+          <w:ilvl w:val="1"/>
+          <w:numId w:val="2"/>
+        </w:numPr>
+        <w:spacing w:line="480" w:lineRule="auto"/>
+        <w:rPr>
+          <w:rFonts w:ascii="Hobo Std" w:hAnsi="Hobo Std" w:cs="Leelawadee UI"/>
+          <w:sz w:val="24"/>
+        </w:rPr>
+      </w:pPr>
+      <w:r>
+        <w:rPr>
+          <w:rFonts w:ascii="Hobo Std" w:hAnsi="Hobo Std" w:cs="Leelawadee UI"/>
+          <w:sz w:val="24"/>
+        </w:rPr>
+        <w:t xml:space="preserve">He is on the </w:t>
+      </w:r>
+      <w:r>
+        <w:rPr>
+          <w:rFonts w:ascii="Hobo Std" w:hAnsi="Hobo Std" w:cs="Leelawadee UI"/>
+          <w:sz w:val="24"/>
+        </w:rPr>
+        <w:t>5</w:t>
+      </w:r>
+      <w:r>
+        <w:rPr>
+          <w:rFonts w:ascii="Hobo Std" w:hAnsi="Hobo Std" w:cs="Leelawadee UI"/>
+          <w:sz w:val="24"/>
+        </w:rPr>
+        <w:t>th floor, he must get to the bottom to escape</w:t>
+      </w:r>
+    </w:p>
+    <w:p>
+      <w:pPr>
+        <w:pStyle w:val="ListParagraph"/>
+        <w:numPr>
+          <w:ilvl w:val="1"/>
+          <w:numId w:val="2"/>
+        </w:numPr>
+        <w:spacing w:line="480" w:lineRule="auto"/>
+        <w:rPr>
+          <w:rFonts w:ascii="Hobo Std" w:hAnsi="Hobo Std" w:cs="Leelawadee UI"/>
+          <w:sz w:val="24"/>
+        </w:rPr>
+      </w:pPr>
+      <w:r>
+        <w:rPr>
+          <w:rFonts w:ascii="Hobo Std" w:hAnsi="Hobo Std" w:cs="Leelawadee UI"/>
+          <w:sz w:val="24"/>
+        </w:rPr>
+        <w:t>All buttons broken except</w:t>
+      </w:r>
+      <w:r>
+        <w:rPr>
+          <w:rFonts w:ascii="Hobo Std" w:hAnsi="Hobo Std" w:cs="Leelawadee UI"/>
+          <w:sz w:val="24"/>
+        </w:rPr>
+        <w:t xml:space="preserve"> </w:t>
+      </w:r>
+      <w:r>
+        <w:rPr>
+          <w:rFonts w:ascii="Hobo Std" w:hAnsi="Hobo Std" w:cs="Leelawadee UI"/>
+          <w:sz w:val="24"/>
+        </w:rPr>
+        <w:t>4</w:t>
+      </w:r>
+    </w:p>
+    <w:p>
+      <w:pPr>
+        <w:pStyle w:val="ListParagraph"/>
+        <w:numPr>
+          <w:ilvl w:val="1"/>
+          <w:numId w:val="2"/>
+        </w:numPr>
+        <w:spacing w:line="480" w:lineRule="auto"/>
+        <w:rPr>
+          <w:rFonts w:ascii="Hobo Std" w:hAnsi="Hobo Std" w:cs="Leelawadee UI"/>
+          <w:sz w:val="24"/>
+        </w:rPr>
+      </w:pPr>
+      <w:r>
+        <w:rPr>
+          <w:rFonts w:ascii="Hobo Std" w:hAnsi="Hobo Std" w:cs="Leelawadee UI"/>
+          <w:sz w:val="24"/>
+        </w:rPr>
+        <w:t xml:space="preserve">Wizard </w:t>
+      </w:r>
+      <w:r>
+        <w:rPr>
+          <w:rFonts w:ascii="Hobo Std" w:hAnsi="Hobo Std" w:cs="Leelawadee UI"/>
+          <w:sz w:val="24"/>
+        </w:rPr>
+        <w:t>Presses button, nothing happens</w:t>
+      </w:r>
+    </w:p>
+    <w:p>
+      <w:pPr>
+        <w:pStyle w:val="ListParagraph"/>
+        <w:numPr>
+          <w:ilvl w:val="1"/>
+          <w:numId w:val="2"/>
+        </w:numPr>
+        <w:spacing w:line="480" w:lineRule="auto"/>
+        <w:rPr>
+          <w:rFonts w:ascii="Hobo Std" w:hAnsi="Hobo Std" w:cs="Leelawadee UI"/>
+          <w:sz w:val="24"/>
+        </w:rPr>
+      </w:pPr>
+      <w:r>
+        <w:rPr>
+          <w:rFonts w:ascii="Hobo Std" w:hAnsi="Hobo Std" w:cs="Leelawadee UI"/>
+          <w:sz w:val="24"/>
+        </w:rPr>
+        <w:t>Elevator shakes a little</w:t>
+      </w:r>
+    </w:p>
+    <w:p>
+      <w:pPr>
+        <w:pStyle w:val="ListParagraph"/>
+        <w:numPr>
+          <w:ilvl w:val="1"/>
+          <w:numId w:val="2"/>
+        </w:numPr>
+        <w:spacing w:line="480" w:lineRule="auto"/>
+        <w:rPr>
+          <w:rFonts w:ascii="Hobo Std" w:hAnsi="Hobo Std" w:cs="Leelawadee UI"/>
+          <w:sz w:val="24"/>
+        </w:rPr>
+      </w:pPr>
+      <w:r>
+        <w:rPr>
+          <w:rFonts w:ascii="Hobo Std" w:hAnsi="Hobo Std" w:cs="Leelawadee UI"/>
+          <w:sz w:val="24"/>
+        </w:rPr>
+        <w:t>Elevator falls very fast</w:t>
       </w:r>
     </w:p>
     <w:p>
@@ -70,75 +522,812 @@
         <w:pStyle w:val="ListParagraph"/>
         <w:numPr>
           <w:ilvl w:val="0"/>
-          <w:numId w:val="1"/>
-        </w:numPr>
-        <w:spacing w:line="360" w:lineRule="auto"/>
-        <w:jc w:val="center"/>
-        <w:rPr>
-          <w:rFonts w:ascii="Leelawadee UI" w:hAnsi="Leelawadee UI" w:cs="Leelawadee UI"/>
-          <w:sz w:val="28"/>
-        </w:rPr>
-      </w:pPr>
-      <w:r>
-        <w:rPr>
-          <w:rFonts w:ascii="Leelawadee UI" w:hAnsi="Leelawadee UI" w:cs="Leelawadee UI"/>
-          <w:sz w:val="24"/>
-        </w:rPr>
-        <w:t>Wakes up in hospital</w:t>
-      </w:r>
-      <w:r>
-        <w:rPr>
-          <w:rFonts w:ascii="Leelawadee UI" w:hAnsi="Leelawadee UI" w:cs="Leelawadee UI"/>
-          <w:sz w:val="24"/>
-        </w:rPr>
-        <w:t>.</w:t>
-      </w:r>
+          <w:numId w:val="2"/>
+        </w:numPr>
+        <w:spacing w:line="480" w:lineRule="auto"/>
+        <w:rPr>
+          <w:rFonts w:ascii="Hobo Std" w:hAnsi="Hobo Std" w:cs="Leelawadee UI"/>
+          <w:sz w:val="24"/>
+        </w:rPr>
+      </w:pPr>
+      <w:r>
+        <w:rPr>
+          <w:rFonts w:ascii="Hobo Std" w:hAnsi="Hobo Std" w:cs="Leelawadee UI"/>
+          <w:sz w:val="24"/>
+        </w:rPr>
+        <w:t>Wendigo Defeat:</w:t>
+      </w:r>
+    </w:p>
+    <w:p>
+      <w:pPr>
+        <w:pStyle w:val="ListParagraph"/>
+        <w:numPr>
+          <w:ilvl w:val="1"/>
+          <w:numId w:val="2"/>
+        </w:numPr>
+        <w:spacing w:line="480" w:lineRule="auto"/>
+        <w:rPr>
+          <w:rFonts w:ascii="Hobo Std" w:hAnsi="Hobo Std" w:cs="Leelawadee UI"/>
+          <w:sz w:val="24"/>
+        </w:rPr>
+      </w:pPr>
+      <w:r>
+        <w:rPr>
+          <w:rFonts w:ascii="Hobo Std" w:hAnsi="Hobo Std" w:cs="Leelawadee UI"/>
+          <w:sz w:val="24"/>
+        </w:rPr>
+        <w:lastRenderedPageBreak/>
+        <w:t>Wendigo Roars</w:t>
+      </w:r>
+    </w:p>
+    <w:p>
+      <w:pPr>
+        <w:pStyle w:val="ListParagraph"/>
+        <w:numPr>
+          <w:ilvl w:val="1"/>
+          <w:numId w:val="2"/>
+        </w:numPr>
+        <w:spacing w:line="480" w:lineRule="auto"/>
+        <w:rPr>
+          <w:rFonts w:ascii="Hobo Std" w:hAnsi="Hobo Std" w:cs="Leelawadee UI"/>
+          <w:sz w:val="24"/>
+        </w:rPr>
+      </w:pPr>
+      <w:r>
+        <w:rPr>
+          <w:rFonts w:ascii="Hobo Std" w:hAnsi="Hobo Std" w:cs="Leelawadee UI"/>
+          <w:sz w:val="24"/>
+        </w:rPr>
+        <w:t>Ice cracks at feet</w:t>
+      </w:r>
+    </w:p>
+    <w:p>
+      <w:pPr>
+        <w:pStyle w:val="ListParagraph"/>
+        <w:numPr>
+          <w:ilvl w:val="1"/>
+          <w:numId w:val="2"/>
+        </w:numPr>
+        <w:spacing w:line="480" w:lineRule="auto"/>
+        <w:rPr>
+          <w:rFonts w:ascii="Hobo Std" w:hAnsi="Hobo Std" w:cs="Leelawadee UI"/>
+          <w:sz w:val="24"/>
+        </w:rPr>
+      </w:pPr>
+      <w:r>
+        <w:rPr>
+          <w:rFonts w:ascii="Hobo Std" w:hAnsi="Hobo Std" w:cs="Leelawadee UI"/>
+          <w:sz w:val="24"/>
+        </w:rPr>
+        <w:t>Floor breaks, Wendigo falls</w:t>
+      </w:r>
+    </w:p>
+    <w:p>
+      <w:pPr>
+        <w:pStyle w:val="ListParagraph"/>
+        <w:numPr>
+          <w:ilvl w:val="1"/>
+          <w:numId w:val="2"/>
+        </w:numPr>
+        <w:spacing w:line="480" w:lineRule="auto"/>
+        <w:rPr>
+          <w:rFonts w:ascii="Hobo Std" w:hAnsi="Hobo Std" w:cs="Leelawadee UI"/>
+          <w:sz w:val="24"/>
+        </w:rPr>
+      </w:pPr>
+      <w:r>
+        <w:rPr>
+          <w:rFonts w:ascii="Hobo Std" w:hAnsi="Hobo Std" w:cs="Leelawadee UI"/>
+          <w:sz w:val="24"/>
+        </w:rPr>
+        <w:t>Wizard looks triumphant (maybe says something)</w:t>
+      </w:r>
+    </w:p>
+    <w:p>
+      <w:pPr>
+        <w:pStyle w:val="ListParagraph"/>
+        <w:numPr>
+          <w:ilvl w:val="1"/>
+          <w:numId w:val="2"/>
+        </w:numPr>
+        <w:spacing w:line="480" w:lineRule="auto"/>
+        <w:rPr>
+          <w:rFonts w:ascii="Hobo Std" w:hAnsi="Hobo Std" w:cs="Leelawadee UI"/>
+          <w:sz w:val="24"/>
+        </w:rPr>
+      </w:pPr>
+      <w:r>
+        <w:rPr>
+          <w:rFonts w:ascii="Hobo Std" w:hAnsi="Hobo Std" w:cs="Leelawadee UI"/>
+          <w:sz w:val="24"/>
+        </w:rPr>
+        <w:t>Ice breaks under wizard</w:t>
+      </w:r>
+    </w:p>
+    <w:p>
+      <w:pPr>
+        <w:pStyle w:val="ListParagraph"/>
+        <w:numPr>
+          <w:ilvl w:val="1"/>
+          <w:numId w:val="2"/>
+        </w:numPr>
+        <w:spacing w:line="480" w:lineRule="auto"/>
+        <w:rPr>
+          <w:rFonts w:ascii="Hobo Std" w:hAnsi="Hobo Std" w:cs="Leelawadee UI"/>
+          <w:sz w:val="24"/>
+        </w:rPr>
+      </w:pPr>
+      <w:r>
+        <w:rPr>
+          <w:rFonts w:ascii="Hobo Std" w:hAnsi="Hobo Std" w:cs="Leelawadee UI"/>
+          <w:sz w:val="24"/>
+        </w:rPr>
+        <w:t>Wizard</w:t>
+      </w:r>
+      <w:r>
+        <w:rPr>
+          <w:rFonts w:ascii="Hobo Std" w:hAnsi="Hobo Std" w:cs="Leelawadee UI"/>
+          <w:sz w:val="24"/>
+        </w:rPr>
+        <w:t xml:space="preserve"> falls too</w:t>
+      </w:r>
+    </w:p>
+    <w:p>
+      <w:pPr>
+        <w:pStyle w:val="ListParagraph"/>
+        <w:numPr>
+          <w:ilvl w:val="0"/>
+          <w:numId w:val="2"/>
+        </w:numPr>
+        <w:spacing w:line="480" w:lineRule="auto"/>
+        <w:rPr>
+          <w:rFonts w:ascii="Hobo Std" w:hAnsi="Hobo Std" w:cs="Leelawadee UI"/>
+          <w:sz w:val="24"/>
+        </w:rPr>
+      </w:pPr>
+      <w:r>
+        <w:rPr>
+          <w:rFonts w:ascii="Hobo Std" w:hAnsi="Hobo Std" w:cs="Leelawadee UI"/>
+          <w:sz w:val="24"/>
+        </w:rPr>
+        <w:t>Ringmaster Defeat:</w:t>
+      </w:r>
+    </w:p>
+    <w:p>
+      <w:pPr>
+        <w:pStyle w:val="ListParagraph"/>
+        <w:numPr>
+          <w:ilvl w:val="1"/>
+          <w:numId w:val="2"/>
+        </w:numPr>
+        <w:spacing w:line="480" w:lineRule="auto"/>
+        <w:rPr>
+          <w:rFonts w:ascii="Hobo Std" w:hAnsi="Hobo Std" w:cs="Leelawadee UI"/>
+          <w:sz w:val="24"/>
+        </w:rPr>
+      </w:pPr>
+      <w:r>
+        <w:rPr>
+          <w:rFonts w:ascii="Hobo Std" w:hAnsi="Hobo Std" w:cs="Leelawadee UI"/>
+          <w:sz w:val="24"/>
+        </w:rPr>
+        <w:t xml:space="preserve">Ringmaster is </w:t>
+      </w:r>
+      <w:proofErr w:type="gramStart"/>
+      <w:r>
+        <w:rPr>
+          <w:rFonts w:ascii="Hobo Std" w:hAnsi="Hobo Std" w:cs="Leelawadee UI"/>
+          <w:sz w:val="24"/>
+        </w:rPr>
+        <w:t>Really mad</w:t>
+      </w:r>
+      <w:proofErr w:type="gramEnd"/>
+    </w:p>
+    <w:p>
+      <w:pPr>
+        <w:pStyle w:val="ListParagraph"/>
+        <w:numPr>
+          <w:ilvl w:val="1"/>
+          <w:numId w:val="2"/>
+        </w:numPr>
+        <w:spacing w:line="480" w:lineRule="auto"/>
+        <w:rPr>
+          <w:rFonts w:ascii="Hobo Std" w:hAnsi="Hobo Std" w:cs="Leelawadee UI"/>
+          <w:sz w:val="24"/>
+        </w:rPr>
+      </w:pPr>
+      <w:r>
+        <w:rPr>
+          <w:rFonts w:ascii="Hobo Std" w:hAnsi="Hobo Std" w:cs="Leelawadee UI"/>
+          <w:sz w:val="24"/>
+        </w:rPr>
+        <w:t>Take off hat with evil grin</w:t>
+      </w:r>
+    </w:p>
+    <w:p>
+      <w:pPr>
+        <w:pStyle w:val="ListParagraph"/>
+        <w:numPr>
+          <w:ilvl w:val="1"/>
+          <w:numId w:val="2"/>
+        </w:numPr>
+        <w:spacing w:line="480" w:lineRule="auto"/>
+        <w:rPr>
+          <w:rFonts w:ascii="Hobo Std" w:hAnsi="Hobo Std" w:cs="Leelawadee UI"/>
+          <w:sz w:val="24"/>
+        </w:rPr>
+      </w:pPr>
+      <w:r>
+        <w:rPr>
+          <w:rFonts w:ascii="Hobo Std" w:hAnsi="Hobo Std" w:cs="Leelawadee UI"/>
+          <w:sz w:val="24"/>
+        </w:rPr>
+        <w:t>Reaches into hat to grab something</w:t>
+      </w:r>
+      <w:r>
+        <w:rPr>
+          <w:rFonts w:ascii="Hobo Std" w:hAnsi="Hobo Std" w:cs="Leelawadee UI"/>
+          <w:sz w:val="24"/>
+        </w:rPr>
+        <w:t xml:space="preserve"> (bigger on the inside, magician style)</w:t>
+      </w:r>
+    </w:p>
+    <w:p>
+      <w:pPr>
+        <w:pStyle w:val="ListParagraph"/>
+        <w:numPr>
+          <w:ilvl w:val="1"/>
+          <w:numId w:val="2"/>
+        </w:numPr>
+        <w:spacing w:line="480" w:lineRule="auto"/>
+        <w:rPr>
+          <w:rFonts w:ascii="Hobo Std" w:hAnsi="Hobo Std" w:cs="Leelawadee UI"/>
+          <w:sz w:val="24"/>
+        </w:rPr>
+      </w:pPr>
+      <w:r>
+        <w:rPr>
+          <w:rFonts w:ascii="Hobo Std" w:hAnsi="Hobo Std" w:cs="Leelawadee UI"/>
+          <w:sz w:val="24"/>
+        </w:rPr>
+        <w:t>Shocked as he can’t find anything</w:t>
+      </w:r>
+    </w:p>
+    <w:p>
+      <w:pPr>
+        <w:pStyle w:val="ListParagraph"/>
+        <w:numPr>
+          <w:ilvl w:val="1"/>
+          <w:numId w:val="2"/>
+        </w:numPr>
+        <w:spacing w:line="480" w:lineRule="auto"/>
+        <w:rPr>
+          <w:rFonts w:ascii="Hobo Std" w:hAnsi="Hobo Std" w:cs="Leelawadee UI"/>
+          <w:sz w:val="24"/>
+        </w:rPr>
+      </w:pPr>
+      <w:r>
+        <w:rPr>
+          <w:rFonts w:ascii="Hobo Std" w:hAnsi="Hobo Std" w:cs="Leelawadee UI"/>
+          <w:sz w:val="24"/>
+        </w:rPr>
+        <w:t>Gets a</w:t>
+      </w:r>
+      <w:r>
+        <w:rPr>
+          <w:rFonts w:ascii="Hobo Std" w:hAnsi="Hobo Std" w:cs="Leelawadee UI"/>
+          <w:sz w:val="24"/>
+        </w:rPr>
+        <w:t>ngry as hand is</w:t>
+      </w:r>
+      <w:r>
+        <w:rPr>
+          <w:rFonts w:ascii="Hobo Std" w:hAnsi="Hobo Std" w:cs="Leelawadee UI"/>
+          <w:sz w:val="24"/>
+        </w:rPr>
+        <w:t xml:space="preserve"> searching around</w:t>
+      </w:r>
+      <w:r>
+        <w:rPr>
+          <w:rFonts w:ascii="Hobo Std" w:hAnsi="Hobo Std" w:cs="Leelawadee UI"/>
+          <w:sz w:val="24"/>
+        </w:rPr>
+        <w:t xml:space="preserve"> in it</w:t>
+      </w:r>
+    </w:p>
+    <w:p>
+      <w:pPr>
+        <w:pStyle w:val="ListParagraph"/>
+        <w:numPr>
+          <w:ilvl w:val="1"/>
+          <w:numId w:val="2"/>
+        </w:numPr>
+        <w:spacing w:line="480" w:lineRule="auto"/>
+        <w:rPr>
+          <w:rFonts w:ascii="Hobo Std" w:hAnsi="Hobo Std" w:cs="Leelawadee UI"/>
+          <w:sz w:val="24"/>
+        </w:rPr>
+      </w:pPr>
+      <w:r>
+        <w:rPr>
+          <w:rFonts w:ascii="Hobo Std" w:hAnsi="Hobo Std" w:cs="Leelawadee UI"/>
+          <w:sz w:val="24"/>
+        </w:rPr>
+        <w:t xml:space="preserve">Holds hat up and </w:t>
+      </w:r>
+      <w:proofErr w:type="gramStart"/>
+      <w:r>
+        <w:rPr>
+          <w:rFonts w:ascii="Hobo Std" w:hAnsi="Hobo Std" w:cs="Leelawadee UI"/>
+          <w:sz w:val="24"/>
+        </w:rPr>
+        <w:t>looks into</w:t>
+      </w:r>
+      <w:proofErr w:type="gramEnd"/>
+      <w:r>
+        <w:rPr>
+          <w:rFonts w:ascii="Hobo Std" w:hAnsi="Hobo Std" w:cs="Leelawadee UI"/>
+          <w:sz w:val="24"/>
+        </w:rPr>
+        <w:t xml:space="preserve"> it</w:t>
+      </w:r>
+    </w:p>
+    <w:p>
+      <w:pPr>
+        <w:pStyle w:val="ListParagraph"/>
+        <w:numPr>
+          <w:ilvl w:val="1"/>
+          <w:numId w:val="2"/>
+        </w:numPr>
+        <w:spacing w:line="480" w:lineRule="auto"/>
+        <w:rPr>
+          <w:rFonts w:ascii="Hobo Std" w:hAnsi="Hobo Std" w:cs="Leelawadee UI"/>
+          <w:sz w:val="24"/>
+        </w:rPr>
+      </w:pPr>
+      <w:r>
+        <w:rPr>
+          <w:rFonts w:ascii="Hobo Std" w:hAnsi="Hobo Std" w:cs="Leelawadee UI"/>
+          <w:sz w:val="24"/>
+        </w:rPr>
+        <w:t>Puts head into hat looking</w:t>
+      </w:r>
+    </w:p>
+    <w:p>
+      <w:pPr>
+        <w:pStyle w:val="ListParagraph"/>
+        <w:numPr>
+          <w:ilvl w:val="1"/>
+          <w:numId w:val="2"/>
+        </w:numPr>
+        <w:spacing w:line="480" w:lineRule="auto"/>
+        <w:rPr>
+          <w:rFonts w:ascii="Hobo Std" w:hAnsi="Hobo Std" w:cs="Leelawadee UI"/>
+          <w:sz w:val="24"/>
+        </w:rPr>
+      </w:pPr>
+      <w:r>
+        <w:rPr>
+          <w:rFonts w:ascii="Hobo Std" w:hAnsi="Hobo Std" w:cs="Leelawadee UI"/>
+          <w:sz w:val="24"/>
+        </w:rPr>
+        <w:t>Hat ‘swallows’ Ringmaster</w:t>
+      </w:r>
+    </w:p>
+    <w:p>
+      <w:pPr>
+        <w:pStyle w:val="ListParagraph"/>
+        <w:numPr>
+          <w:ilvl w:val="1"/>
+          <w:numId w:val="2"/>
+        </w:numPr>
+        <w:spacing w:line="480" w:lineRule="auto"/>
+        <w:rPr>
+          <w:rFonts w:ascii="Hobo Std" w:hAnsi="Hobo Std" w:cs="Leelawadee UI"/>
+          <w:sz w:val="24"/>
+        </w:rPr>
+      </w:pPr>
+      <w:r>
+        <w:rPr>
+          <w:rFonts w:ascii="Hobo Std" w:hAnsi="Hobo Std" w:cs="Leelawadee UI"/>
+          <w:sz w:val="24"/>
+        </w:rPr>
+        <w:t>Wizard looks at hat, confused</w:t>
+      </w:r>
+    </w:p>
+    <w:p>
+      <w:pPr>
+        <w:pStyle w:val="ListParagraph"/>
+        <w:numPr>
+          <w:ilvl w:val="1"/>
+          <w:numId w:val="2"/>
+        </w:numPr>
+        <w:spacing w:line="480" w:lineRule="auto"/>
+        <w:rPr>
+          <w:rFonts w:ascii="Hobo Std" w:hAnsi="Hobo Std" w:cs="Leelawadee UI"/>
+          <w:sz w:val="24"/>
+        </w:rPr>
+      </w:pPr>
+      <w:r>
+        <w:rPr>
+          <w:rFonts w:ascii="Hobo Std" w:hAnsi="Hobo Std" w:cs="Leelawadee UI"/>
+          <w:sz w:val="24"/>
+        </w:rPr>
+        <w:t>Pedestal in center of arena lowers, making a hole</w:t>
+      </w:r>
+    </w:p>
+    <w:p>
+      <w:pPr>
+        <w:pStyle w:val="ListParagraph"/>
+        <w:numPr>
+          <w:ilvl w:val="1"/>
+          <w:numId w:val="2"/>
+        </w:numPr>
+        <w:spacing w:line="480" w:lineRule="auto"/>
+        <w:rPr>
+          <w:rFonts w:ascii="Hobo Std" w:hAnsi="Hobo Std" w:cs="Leelawadee UI"/>
+          <w:sz w:val="24"/>
+        </w:rPr>
+      </w:pPr>
+      <w:r>
+        <w:rPr>
+          <w:rFonts w:ascii="Hobo Std" w:hAnsi="Hobo Std" w:cs="Leelawadee UI"/>
+          <w:sz w:val="24"/>
+        </w:rPr>
+        <w:t>Wizard jumps down</w:t>
+      </w:r>
+    </w:p>
+    <w:p>
+      <w:pPr>
+        <w:pStyle w:val="ListParagraph"/>
+        <w:numPr>
+          <w:ilvl w:val="0"/>
+          <w:numId w:val="2"/>
+        </w:numPr>
+        <w:spacing w:line="480" w:lineRule="auto"/>
+        <w:rPr>
+          <w:rFonts w:ascii="Hobo Std" w:hAnsi="Hobo Std" w:cs="Leelawadee UI"/>
+          <w:sz w:val="24"/>
+        </w:rPr>
+      </w:pPr>
+      <w:r>
+        <w:rPr>
+          <w:rFonts w:ascii="Hobo Std" w:hAnsi="Hobo Std" w:cs="Leelawadee UI"/>
+          <w:sz w:val="24"/>
+        </w:rPr>
+        <w:t>Big Limbed Babies Defeat:</w:t>
+      </w:r>
+    </w:p>
+    <w:p>
+      <w:pPr>
+        <w:pStyle w:val="ListParagraph"/>
+        <w:numPr>
+          <w:ilvl w:val="1"/>
+          <w:numId w:val="2"/>
+        </w:numPr>
+        <w:spacing w:line="480" w:lineRule="auto"/>
+        <w:rPr>
+          <w:rFonts w:ascii="Hobo Std" w:hAnsi="Hobo Std" w:cs="Leelawadee UI"/>
+          <w:sz w:val="24"/>
+        </w:rPr>
+      </w:pPr>
+      <w:r>
+        <w:rPr>
+          <w:rFonts w:ascii="Hobo Std" w:hAnsi="Hobo Std" w:cs="Leelawadee UI"/>
+          <w:sz w:val="24"/>
+        </w:rPr>
+        <w:t>Big arm baby on top of big leg baby</w:t>
+      </w:r>
+    </w:p>
+    <w:p>
+      <w:pPr>
+        <w:pStyle w:val="ListParagraph"/>
+        <w:numPr>
+          <w:ilvl w:val="1"/>
+          <w:numId w:val="2"/>
+        </w:numPr>
+        <w:spacing w:line="480" w:lineRule="auto"/>
+        <w:rPr>
+          <w:rFonts w:ascii="Hobo Std" w:hAnsi="Hobo Std" w:cs="Leelawadee UI"/>
+          <w:sz w:val="24"/>
+        </w:rPr>
+      </w:pPr>
+      <w:r>
+        <w:rPr>
+          <w:rFonts w:ascii="Hobo Std" w:hAnsi="Hobo Std" w:cs="Leelawadee UI"/>
+          <w:sz w:val="24"/>
+        </w:rPr>
+        <w:t xml:space="preserve">They </w:t>
+      </w:r>
+      <w:r>
+        <w:rPr>
+          <w:rFonts w:ascii="Hobo Std" w:hAnsi="Hobo Std" w:cs="Leelawadee UI"/>
+          <w:sz w:val="24"/>
+        </w:rPr>
+        <w:t>wobble, then fall over</w:t>
+      </w:r>
+    </w:p>
+    <w:p>
+      <w:pPr>
+        <w:pStyle w:val="ListParagraph"/>
+        <w:numPr>
+          <w:ilvl w:val="1"/>
+          <w:numId w:val="2"/>
+        </w:numPr>
+        <w:spacing w:line="480" w:lineRule="auto"/>
+        <w:rPr>
+          <w:rFonts w:ascii="Hobo Std" w:hAnsi="Hobo Std" w:cs="Leelawadee UI"/>
+          <w:sz w:val="24"/>
+        </w:rPr>
+      </w:pPr>
+      <w:r>
+        <w:rPr>
+          <w:rFonts w:ascii="Hobo Std" w:hAnsi="Hobo Std" w:cs="Leelawadee UI"/>
+          <w:sz w:val="24"/>
+        </w:rPr>
+        <w:t>They start crying in a tantrum like fashion</w:t>
+      </w:r>
+    </w:p>
+    <w:p>
+      <w:pPr>
+        <w:pStyle w:val="ListParagraph"/>
+        <w:numPr>
+          <w:ilvl w:val="1"/>
+          <w:numId w:val="2"/>
+        </w:numPr>
+        <w:spacing w:line="480" w:lineRule="auto"/>
+        <w:rPr>
+          <w:rFonts w:ascii="Hobo Std" w:hAnsi="Hobo Std" w:cs="Leelawadee UI"/>
+          <w:sz w:val="24"/>
+        </w:rPr>
+      </w:pPr>
+      <w:r>
+        <w:rPr>
+          <w:rFonts w:ascii="Hobo Std" w:hAnsi="Hobo Std" w:cs="Leelawadee UI"/>
+          <w:sz w:val="24"/>
+        </w:rPr>
+        <w:t>Wizard feels bad</w:t>
+      </w:r>
+      <w:r>
+        <w:rPr>
+          <w:rFonts w:ascii="Hobo Std" w:hAnsi="Hobo Std" w:cs="Leelawadee UI"/>
+          <w:sz w:val="24"/>
+        </w:rPr>
+        <w:t>, but starts to run past them</w:t>
+      </w:r>
+    </w:p>
+    <w:p>
+      <w:pPr>
+        <w:pStyle w:val="ListParagraph"/>
+        <w:numPr>
+          <w:ilvl w:val="1"/>
+          <w:numId w:val="2"/>
+        </w:numPr>
+        <w:spacing w:line="480" w:lineRule="auto"/>
+        <w:rPr>
+          <w:rFonts w:ascii="Hobo Std" w:hAnsi="Hobo Std" w:cs="Leelawadee UI"/>
+          <w:sz w:val="24"/>
+        </w:rPr>
+      </w:pPr>
+      <w:r>
+        <w:rPr>
+          <w:rFonts w:ascii="Hobo Std" w:hAnsi="Hobo Std" w:cs="Leelawadee UI"/>
+          <w:sz w:val="24"/>
+        </w:rPr>
+        <w:t xml:space="preserve">Wizard is running </w:t>
+      </w:r>
+      <w:r>
+        <w:rPr>
+          <w:rFonts w:ascii="Hobo Std" w:hAnsi="Hobo Std" w:cs="Leelawadee UI"/>
+          <w:sz w:val="24"/>
+        </w:rPr>
+        <w:t xml:space="preserve">down corridor </w:t>
+      </w:r>
+      <w:r>
+        <w:rPr>
+          <w:rFonts w:ascii="Hobo Std" w:hAnsi="Hobo Std" w:cs="Leelawadee UI"/>
+          <w:sz w:val="24"/>
+        </w:rPr>
+        <w:t>while looking back</w:t>
+      </w:r>
+    </w:p>
+    <w:p>
+      <w:pPr>
+        <w:pStyle w:val="ListParagraph"/>
+        <w:numPr>
+          <w:ilvl w:val="1"/>
+          <w:numId w:val="2"/>
+        </w:numPr>
+        <w:spacing w:line="480" w:lineRule="auto"/>
+        <w:rPr>
+          <w:rFonts w:ascii="Hobo Std" w:hAnsi="Hobo Std" w:cs="Leelawadee UI"/>
+          <w:sz w:val="24"/>
+        </w:rPr>
+      </w:pPr>
+      <w:r>
+        <w:rPr>
+          <w:rFonts w:ascii="Hobo Std" w:hAnsi="Hobo Std" w:cs="Leelawadee UI"/>
+          <w:sz w:val="24"/>
+        </w:rPr>
+        <w:lastRenderedPageBreak/>
+        <w:t>Wizard falls into large ball pit</w:t>
+      </w:r>
+    </w:p>
+    <w:p>
+      <w:pPr>
+        <w:pStyle w:val="ListParagraph"/>
+        <w:numPr>
+          <w:ilvl w:val="1"/>
+          <w:numId w:val="2"/>
+        </w:numPr>
+        <w:spacing w:line="480" w:lineRule="auto"/>
+        <w:rPr>
+          <w:rFonts w:ascii="Hobo Std" w:hAnsi="Hobo Std" w:cs="Leelawadee UI"/>
+          <w:sz w:val="24"/>
+        </w:rPr>
+      </w:pPr>
+      <w:r>
+        <w:rPr>
+          <w:rFonts w:ascii="Hobo Std" w:hAnsi="Hobo Std" w:cs="Leelawadee UI"/>
+          <w:sz w:val="24"/>
+        </w:rPr>
+        <w:t>Sinks like quick sand</w:t>
+      </w:r>
+    </w:p>
+    <w:p>
+      <w:pPr>
+        <w:pStyle w:val="ListParagraph"/>
+        <w:numPr>
+          <w:ilvl w:val="1"/>
+          <w:numId w:val="2"/>
+        </w:numPr>
+        <w:spacing w:line="480" w:lineRule="auto"/>
+        <w:rPr>
+          <w:rFonts w:ascii="Hobo Std" w:hAnsi="Hobo Std" w:cs="Leelawadee UI"/>
+          <w:sz w:val="24"/>
+        </w:rPr>
+      </w:pPr>
+      <w:r>
+        <w:rPr>
+          <w:rFonts w:ascii="Hobo Std" w:hAnsi="Hobo Std" w:cs="Leelawadee UI"/>
+          <w:sz w:val="24"/>
+        </w:rPr>
+        <w:t>Wizard is pulled under</w:t>
+      </w:r>
+    </w:p>
+    <w:p>
+      <w:pPr>
+        <w:pStyle w:val="ListParagraph"/>
+        <w:numPr>
+          <w:ilvl w:val="0"/>
+          <w:numId w:val="2"/>
+        </w:numPr>
+        <w:spacing w:line="480" w:lineRule="auto"/>
+        <w:rPr>
+          <w:rFonts w:ascii="Hobo Std" w:hAnsi="Hobo Std" w:cs="Leelawadee UI"/>
+          <w:sz w:val="24"/>
+        </w:rPr>
+      </w:pPr>
+      <w:r>
+        <w:rPr>
+          <w:rFonts w:ascii="Hobo Std" w:hAnsi="Hobo Std" w:cs="Leelawadee UI"/>
+          <w:sz w:val="24"/>
+        </w:rPr>
+        <w:t>Owl Man Defeat:</w:t>
+      </w:r>
+    </w:p>
+    <w:p>
+      <w:pPr>
+        <w:pStyle w:val="ListParagraph"/>
+        <w:numPr>
+          <w:ilvl w:val="1"/>
+          <w:numId w:val="2"/>
+        </w:numPr>
+        <w:spacing w:line="480" w:lineRule="auto"/>
+        <w:rPr>
+          <w:rFonts w:ascii="Hobo Std" w:hAnsi="Hobo Std" w:cs="Leelawadee UI"/>
+          <w:sz w:val="24"/>
+        </w:rPr>
+      </w:pPr>
       <w:bookmarkStart w:id="0" w:name="_GoBack"/>
       <w:bookmarkEnd w:id="0"/>
+      <w:proofErr w:type="spellStart"/>
+      <w:r>
+        <w:rPr>
+          <w:rFonts w:ascii="Hobo Std" w:hAnsi="Hobo Std" w:cs="Leelawadee UI"/>
+          <w:sz w:val="24"/>
+        </w:rPr>
+        <w:t>Vghjk</w:t>
+      </w:r>
+      <w:proofErr w:type="spellEnd"/>
     </w:p>
     <w:p>
       <w:pPr>
         <w:pStyle w:val="ListParagraph"/>
         <w:numPr>
           <w:ilvl w:val="0"/>
-          <w:numId w:val="1"/>
-        </w:numPr>
-        <w:spacing w:line="360" w:lineRule="auto"/>
-        <w:jc w:val="center"/>
-        <w:rPr>
-          <w:rFonts w:ascii="Leelawadee UI" w:hAnsi="Leelawadee UI" w:cs="Leelawadee UI"/>
-          <w:sz w:val="28"/>
-        </w:rPr>
-      </w:pPr>
-      <w:r>
-        <w:rPr>
-          <w:rFonts w:ascii="Leelawadee UI" w:hAnsi="Leelawadee UI" w:cs="Leelawadee UI"/>
-          <w:sz w:val="24"/>
-        </w:rPr>
-        <w:t>Owl man come in and tells Wizard he is in mental hospital.</w:t>
-      </w:r>
+          <w:numId w:val="2"/>
+        </w:numPr>
+        <w:spacing w:line="480" w:lineRule="auto"/>
+        <w:rPr>
+          <w:rFonts w:ascii="Hobo Std" w:hAnsi="Hobo Std" w:cs="Leelawadee UI"/>
+          <w:sz w:val="24"/>
+        </w:rPr>
+      </w:pPr>
+      <w:r>
+        <w:rPr>
+          <w:rFonts w:ascii="Hobo Std" w:hAnsi="Hobo Std" w:cs="Leelawadee UI"/>
+          <w:sz w:val="24"/>
+        </w:rPr>
+        <w:t>Evil Wizard Intro:</w:t>
+      </w:r>
+    </w:p>
+    <w:p>
+      <w:pPr>
+        <w:pStyle w:val="ListParagraph"/>
+        <w:numPr>
+          <w:ilvl w:val="1"/>
+          <w:numId w:val="2"/>
+        </w:numPr>
+        <w:spacing w:line="480" w:lineRule="auto"/>
+        <w:rPr>
+          <w:rFonts w:ascii="Hobo Std" w:hAnsi="Hobo Std" w:cs="Leelawadee UI"/>
+          <w:sz w:val="24"/>
+        </w:rPr>
+      </w:pPr>
+      <w:proofErr w:type="spellStart"/>
+      <w:r>
+        <w:rPr>
+          <w:rFonts w:ascii="Hobo Std" w:hAnsi="Hobo Std" w:cs="Leelawadee UI"/>
+          <w:sz w:val="24"/>
+        </w:rPr>
+        <w:t>Sdfg</w:t>
+      </w:r>
+      <w:proofErr w:type="spellEnd"/>
     </w:p>
     <w:p>
       <w:pPr>
         <w:pStyle w:val="ListParagraph"/>
         <w:numPr>
           <w:ilvl w:val="0"/>
-          <w:numId w:val="1"/>
-        </w:numPr>
-        <w:spacing w:line="360" w:lineRule="auto"/>
-        <w:jc w:val="center"/>
-        <w:rPr>
-          <w:rFonts w:ascii="Leelawadee UI" w:hAnsi="Leelawadee UI" w:cs="Leelawadee UI"/>
-          <w:sz w:val="28"/>
-        </w:rPr>
-      </w:pPr>
-      <w:r>
-        <w:rPr>
-          <w:rFonts w:ascii="Leelawadee UI" w:hAnsi="Leelawadee UI" w:cs="Leelawadee UI"/>
-          <w:sz w:val="24"/>
-        </w:rPr>
-        <w:t>Wizard lost memory.</w:t>
-      </w:r>
+          <w:numId w:val="2"/>
+        </w:numPr>
+        <w:spacing w:line="480" w:lineRule="auto"/>
+        <w:rPr>
+          <w:rFonts w:ascii="Hobo Std" w:hAnsi="Hobo Std" w:cs="Leelawadee UI"/>
+          <w:sz w:val="24"/>
+        </w:rPr>
+      </w:pPr>
+      <w:r>
+        <w:rPr>
+          <w:rFonts w:ascii="Hobo Std" w:hAnsi="Hobo Std" w:cs="Leelawadee UI"/>
+          <w:sz w:val="24"/>
+        </w:rPr>
+        <w:t>Evil Wizard Defeat/Ending</w:t>
+      </w:r>
+    </w:p>
+    <w:p>
+      <w:pPr>
+        <w:pStyle w:val="ListParagraph"/>
+        <w:numPr>
+          <w:ilvl w:val="1"/>
+          <w:numId w:val="2"/>
+        </w:numPr>
+        <w:spacing w:line="480" w:lineRule="auto"/>
+        <w:rPr>
+          <w:rFonts w:ascii="Hobo Std" w:hAnsi="Hobo Std" w:cs="Leelawadee UI"/>
+          <w:sz w:val="24"/>
+        </w:rPr>
+      </w:pPr>
+      <w:proofErr w:type="spellStart"/>
+      <w:r>
+        <w:rPr>
+          <w:rFonts w:ascii="Hobo Std" w:hAnsi="Hobo Std" w:cs="Leelawadee UI"/>
+          <w:sz w:val="24"/>
+        </w:rPr>
+        <w:t>edrftyui</w:t>
+      </w:r>
+      <w:proofErr w:type="spellEnd"/>
     </w:p>
     <w:sectPr>
       <w:pgSz w:w="12240" w:h="15840"/>
@@ -265,8 +1454,124 @@
       </w:rPr>
     </w:lvl>
   </w:abstractNum>
+  <w:abstractNum w:abstractNumId="1" w15:restartNumberingAfterBreak="0">
+    <w:nsid w:val="126C605E"/>
+    <w:multiLevelType w:val="hybridMultilevel"/>
+    <w:tmpl w:val="5E64A5E4"/>
+    <w:lvl w:ilvl="0" w:tplc="10090001">
+      <w:start w:val="1"/>
+      <w:numFmt w:val="bullet"/>
+      <w:lvlText w:val=""/>
+      <w:lvlJc w:val="left"/>
+      <w:pPr>
+        <w:ind w:left="720" w:hanging="360"/>
+      </w:pPr>
+      <w:rPr>
+        <w:rFonts w:ascii="Symbol" w:hAnsi="Symbol" w:hint="default"/>
+      </w:rPr>
+    </w:lvl>
+    <w:lvl w:ilvl="1" w:tplc="10090003">
+      <w:start w:val="1"/>
+      <w:numFmt w:val="bullet"/>
+      <w:lvlText w:val="o"/>
+      <w:lvlJc w:val="left"/>
+      <w:pPr>
+        <w:ind w:left="1440" w:hanging="360"/>
+      </w:pPr>
+      <w:rPr>
+        <w:rFonts w:ascii="Courier New" w:hAnsi="Courier New" w:cs="Courier New" w:hint="default"/>
+      </w:rPr>
+    </w:lvl>
+    <w:lvl w:ilvl="2" w:tplc="10090005">
+      <w:start w:val="1"/>
+      <w:numFmt w:val="bullet"/>
+      <w:lvlText w:val=""/>
+      <w:lvlJc w:val="left"/>
+      <w:pPr>
+        <w:ind w:left="2160" w:hanging="360"/>
+      </w:pPr>
+      <w:rPr>
+        <w:rFonts w:ascii="Wingdings" w:hAnsi="Wingdings" w:hint="default"/>
+      </w:rPr>
+    </w:lvl>
+    <w:lvl w:ilvl="3" w:tplc="10090001">
+      <w:start w:val="1"/>
+      <w:numFmt w:val="bullet"/>
+      <w:lvlText w:val=""/>
+      <w:lvlJc w:val="left"/>
+      <w:pPr>
+        <w:ind w:left="2880" w:hanging="360"/>
+      </w:pPr>
+      <w:rPr>
+        <w:rFonts w:ascii="Symbol" w:hAnsi="Symbol" w:hint="default"/>
+      </w:rPr>
+    </w:lvl>
+    <w:lvl w:ilvl="4" w:tplc="10090003">
+      <w:start w:val="1"/>
+      <w:numFmt w:val="bullet"/>
+      <w:lvlText w:val="o"/>
+      <w:lvlJc w:val="left"/>
+      <w:pPr>
+        <w:ind w:left="3600" w:hanging="360"/>
+      </w:pPr>
+      <w:rPr>
+        <w:rFonts w:ascii="Courier New" w:hAnsi="Courier New" w:cs="Courier New" w:hint="default"/>
+      </w:rPr>
+    </w:lvl>
+    <w:lvl w:ilvl="5" w:tplc="10090005">
+      <w:start w:val="1"/>
+      <w:numFmt w:val="bullet"/>
+      <w:lvlText w:val=""/>
+      <w:lvlJc w:val="left"/>
+      <w:pPr>
+        <w:ind w:left="4320" w:hanging="360"/>
+      </w:pPr>
+      <w:rPr>
+        <w:rFonts w:ascii="Wingdings" w:hAnsi="Wingdings" w:hint="default"/>
+      </w:rPr>
+    </w:lvl>
+    <w:lvl w:ilvl="6" w:tplc="10090001">
+      <w:start w:val="1"/>
+      <w:numFmt w:val="bullet"/>
+      <w:lvlText w:val=""/>
+      <w:lvlJc w:val="left"/>
+      <w:pPr>
+        <w:ind w:left="5040" w:hanging="360"/>
+      </w:pPr>
+      <w:rPr>
+        <w:rFonts w:ascii="Symbol" w:hAnsi="Symbol" w:hint="default"/>
+      </w:rPr>
+    </w:lvl>
+    <w:lvl w:ilvl="7" w:tplc="10090003">
+      <w:start w:val="1"/>
+      <w:numFmt w:val="bullet"/>
+      <w:lvlText w:val="o"/>
+      <w:lvlJc w:val="left"/>
+      <w:pPr>
+        <w:ind w:left="5760" w:hanging="360"/>
+      </w:pPr>
+      <w:rPr>
+        <w:rFonts w:ascii="Courier New" w:hAnsi="Courier New" w:cs="Courier New" w:hint="default"/>
+      </w:rPr>
+    </w:lvl>
+    <w:lvl w:ilvl="8" w:tplc="10090005" w:tentative="1">
+      <w:start w:val="1"/>
+      <w:numFmt w:val="bullet"/>
+      <w:lvlText w:val=""/>
+      <w:lvlJc w:val="left"/>
+      <w:pPr>
+        <w:ind w:left="6480" w:hanging="360"/>
+      </w:pPr>
+      <w:rPr>
+        <w:rFonts w:ascii="Wingdings" w:hAnsi="Wingdings" w:hint="default"/>
+      </w:rPr>
+    </w:lvl>
+  </w:abstractNum>
   <w:num w:numId="1">
     <w:abstractNumId w:val="0"/>
+  </w:num>
+  <w:num w:numId="2">
+    <w:abstractNumId w:val="1"/>
   </w:num>
 </w:numbering>
 </file>
@@ -672,7 +1977,6 @@
   <w:style w:type="character" w:default="1" w:styleId="DefaultParagraphFont">
     <w:name w:val="Default Paragraph Font"/>
     <w:uiPriority w:val="1"/>
-    <w:semiHidden/>
     <w:unhideWhenUsed/>
   </w:style>
   <w:style w:type="table" w:default="1" w:styleId="TableNormal">

</xml_diff>

<commit_message>
Created Slime Cube and lots of touching up!
Added snowman death animation, temp ringmaster move animation, spell balancing, bug fixes, deleting unnessicary files.
</commit_message>
<xml_diff>
--- a/Cutscenes.docx
+++ b/Cutscenes.docx
@@ -36,35 +36,161 @@
           <w:rFonts w:ascii="Hobo Std" w:hAnsi="Hobo Std" w:cs="Leelawadee UI"/>
           <w:sz w:val="24"/>
         </w:rPr>
-        <w:t>Intro</w:t>
-      </w:r>
-      <w:r>
-        <w:rPr>
-          <w:rFonts w:ascii="Hobo Std" w:hAnsi="Hobo Std" w:cs="Leelawadee UI"/>
-          <w:sz w:val="24"/>
-        </w:rPr>
-        <w:t>:</w:t>
-      </w:r>
-    </w:p>
-    <w:p>
-      <w:pPr>
-        <w:pStyle w:val="ListParagraph"/>
-        <w:numPr>
-          <w:ilvl w:val="1"/>
-          <w:numId w:val="2"/>
-        </w:numPr>
-        <w:spacing w:line="480" w:lineRule="auto"/>
-        <w:rPr>
-          <w:rFonts w:ascii="Hobo Std" w:hAnsi="Hobo Std" w:cs="Leelawadee UI"/>
-          <w:sz w:val="24"/>
-        </w:rPr>
-      </w:pPr>
-      <w:r>
-        <w:rPr>
-          <w:rFonts w:ascii="Hobo Std" w:hAnsi="Hobo Std" w:cs="Leelawadee UI"/>
-          <w:sz w:val="24"/>
-        </w:rPr>
-        <w:t>Wizard Fights Evil Wizard, gets beaten.</w:t>
+        <w:t>Intro:</w:t>
+      </w:r>
+    </w:p>
+    <w:p>
+      <w:pPr>
+        <w:pStyle w:val="ListParagraph"/>
+        <w:numPr>
+          <w:ilvl w:val="1"/>
+          <w:numId w:val="2"/>
+        </w:numPr>
+        <w:spacing w:line="480" w:lineRule="auto"/>
+        <w:rPr>
+          <w:rFonts w:ascii="Hobo Std" w:hAnsi="Hobo Std" w:cs="Leelawadee UI"/>
+          <w:sz w:val="24"/>
+        </w:rPr>
+      </w:pPr>
+      <w:r>
+        <w:rPr>
+          <w:rFonts w:ascii="Hobo Std" w:hAnsi="Hobo Std" w:cs="Leelawadee UI"/>
+          <w:sz w:val="24"/>
+        </w:rPr>
+        <w:t>“</w:t>
+      </w:r>
+      <w:r>
+        <w:rPr>
+          <w:rFonts w:ascii="Hobo Std" w:hAnsi="Hobo Std" w:cs="Leelawadee UI"/>
+          <w:sz w:val="24"/>
+        </w:rPr>
+        <w:t xml:space="preserve">A </w:t>
+      </w:r>
+      <w:r>
+        <w:rPr>
+          <w:rFonts w:ascii="Hobo Std" w:hAnsi="Hobo Std" w:cs="Leelawadee UI"/>
+          <w:sz w:val="24"/>
+        </w:rPr>
+        <w:t>short</w:t>
+      </w:r>
+      <w:r>
+        <w:rPr>
+          <w:rFonts w:ascii="Hobo Std" w:hAnsi="Hobo Std" w:cs="Leelawadee UI"/>
+          <w:sz w:val="24"/>
+        </w:rPr>
+        <w:t xml:space="preserve"> time ago</w:t>
+      </w:r>
+      <w:r>
+        <w:rPr>
+          <w:rFonts w:ascii="Hobo Std" w:hAnsi="Hobo Std" w:cs="Leelawadee UI"/>
+          <w:sz w:val="24"/>
+        </w:rPr>
+        <w:t>”</w:t>
+      </w:r>
+    </w:p>
+    <w:p>
+      <w:pPr>
+        <w:pStyle w:val="ListParagraph"/>
+        <w:numPr>
+          <w:ilvl w:val="1"/>
+          <w:numId w:val="2"/>
+        </w:numPr>
+        <w:spacing w:line="480" w:lineRule="auto"/>
+        <w:rPr>
+          <w:rFonts w:ascii="Hobo Std" w:hAnsi="Hobo Std" w:cs="Leelawadee UI"/>
+          <w:sz w:val="24"/>
+        </w:rPr>
+      </w:pPr>
+      <w:r>
+        <w:rPr>
+          <w:rFonts w:ascii="Hobo Std" w:hAnsi="Hobo Std" w:cs="Leelawadee UI"/>
+          <w:sz w:val="24"/>
+        </w:rPr>
+        <w:t>Introduce</w:t>
+      </w:r>
+      <w:r>
+        <w:rPr>
+          <w:rFonts w:ascii="Hobo Std" w:hAnsi="Hobo Std" w:cs="Leelawadee UI"/>
+          <w:sz w:val="24"/>
+        </w:rPr>
+        <w:t xml:space="preserve"> good</w:t>
+      </w:r>
+      <w:r>
+        <w:rPr>
+          <w:rFonts w:ascii="Hobo Std" w:hAnsi="Hobo Std" w:cs="Leelawadee UI"/>
+          <w:sz w:val="24"/>
+        </w:rPr>
+        <w:t xml:space="preserve"> wizard and </w:t>
+      </w:r>
+      <w:r>
+        <w:rPr>
+          <w:rFonts w:ascii="Hobo Std" w:hAnsi="Hobo Std" w:cs="Leelawadee UI"/>
+          <w:sz w:val="24"/>
+        </w:rPr>
+        <w:t>evil witch</w:t>
+      </w:r>
+    </w:p>
+    <w:p>
+      <w:pPr>
+        <w:pStyle w:val="ListParagraph"/>
+        <w:numPr>
+          <w:ilvl w:val="1"/>
+          <w:numId w:val="2"/>
+        </w:numPr>
+        <w:spacing w:line="480" w:lineRule="auto"/>
+        <w:rPr>
+          <w:rFonts w:ascii="Hobo Std" w:hAnsi="Hobo Std" w:cs="Leelawadee UI"/>
+          <w:sz w:val="24"/>
+        </w:rPr>
+      </w:pPr>
+      <w:r>
+        <w:rPr>
+          <w:rFonts w:ascii="Hobo Std" w:hAnsi="Hobo Std" w:cs="Leelawadee UI"/>
+          <w:sz w:val="24"/>
+        </w:rPr>
+        <w:t>Wizard f</w:t>
+      </w:r>
+      <w:r>
+        <w:rPr>
+          <w:rFonts w:ascii="Hobo Std" w:hAnsi="Hobo Std" w:cs="Leelawadee UI"/>
+          <w:sz w:val="24"/>
+        </w:rPr>
+        <w:t xml:space="preserve">ights </w:t>
+      </w:r>
+      <w:r>
+        <w:rPr>
+          <w:rFonts w:ascii="Hobo Std" w:hAnsi="Hobo Std" w:cs="Leelawadee UI"/>
+          <w:sz w:val="24"/>
+        </w:rPr>
+        <w:t>w</w:t>
+      </w:r>
+      <w:r>
+        <w:rPr>
+          <w:rFonts w:ascii="Hobo Std" w:hAnsi="Hobo Std" w:cs="Leelawadee UI"/>
+          <w:sz w:val="24"/>
+        </w:rPr>
+        <w:t>itch</w:t>
+      </w:r>
+      <w:r>
+        <w:rPr>
+          <w:rFonts w:ascii="Hobo Std" w:hAnsi="Hobo Std" w:cs="Leelawadee UI"/>
+          <w:sz w:val="24"/>
+        </w:rPr>
+        <w:t xml:space="preserve">, </w:t>
+      </w:r>
+      <w:r>
+        <w:rPr>
+          <w:rFonts w:ascii="Hobo Std" w:hAnsi="Hobo Std" w:cs="Leelawadee UI"/>
+          <w:sz w:val="24"/>
+        </w:rPr>
+        <w:t xml:space="preserve">wizard </w:t>
+      </w:r>
+      <w:r>
+        <w:rPr>
+          <w:rFonts w:ascii="Hobo Std" w:hAnsi="Hobo Std" w:cs="Leelawadee UI"/>
+          <w:sz w:val="24"/>
+        </w:rPr>
+        <w:t>gets beaten.</w:t>
       </w:r>
     </w:p>
     <w:p>
@@ -127,42 +253,28 @@
           <w:rFonts w:ascii="Hobo Std" w:hAnsi="Hobo Std" w:cs="Leelawadee UI"/>
           <w:sz w:val="24"/>
         </w:rPr>
-        <w:t xml:space="preserve"> Wizard lost memory.</w:t>
-      </w:r>
-    </w:p>
-    <w:p>
-      <w:pPr>
-        <w:pStyle w:val="ListParagraph"/>
-        <w:numPr>
-          <w:ilvl w:val="1"/>
-          <w:numId w:val="2"/>
-        </w:numPr>
-        <w:spacing w:line="480" w:lineRule="auto"/>
-        <w:rPr>
-          <w:rFonts w:ascii="Hobo Std" w:hAnsi="Hobo Std" w:cs="Leelawadee UI"/>
-          <w:sz w:val="24"/>
-        </w:rPr>
-      </w:pPr>
-      <w:r>
-        <w:rPr>
-          <w:rFonts w:ascii="Hobo Std" w:hAnsi="Hobo Std" w:cs="Leelawadee UI"/>
-          <w:sz w:val="24"/>
-        </w:rPr>
-        <w:t xml:space="preserve">Red lights come on, Owl man says “Oh, those are just the zombie attack lights, </w:t>
-      </w:r>
-      <w:r>
-        <w:rPr>
-          <w:rFonts w:ascii="Hobo Std" w:hAnsi="Hobo Std" w:cs="Leelawadee UI"/>
-          <w:sz w:val="24"/>
-        </w:rPr>
-        <w:t>don’t worry,</w:t>
-      </w:r>
-      <w:r>
-        <w:rPr>
-          <w:rFonts w:ascii="Hobo Std" w:hAnsi="Hobo Std" w:cs="Leelawadee UI"/>
-          <w:sz w:val="24"/>
-        </w:rPr>
-        <w:t xml:space="preserve"> just go back to bed”</w:t>
+        <w:t>Wizard lost memory.</w:t>
+      </w:r>
+    </w:p>
+    <w:p>
+      <w:pPr>
+        <w:pStyle w:val="ListParagraph"/>
+        <w:numPr>
+          <w:ilvl w:val="1"/>
+          <w:numId w:val="2"/>
+        </w:numPr>
+        <w:spacing w:line="480" w:lineRule="auto"/>
+        <w:rPr>
+          <w:rFonts w:ascii="Hobo Std" w:hAnsi="Hobo Std" w:cs="Leelawadee UI"/>
+          <w:sz w:val="24"/>
+        </w:rPr>
+      </w:pPr>
+      <w:r>
+        <w:rPr>
+          <w:rFonts w:ascii="Hobo Std" w:hAnsi="Hobo Std" w:cs="Leelawadee UI"/>
+          <w:sz w:val="24"/>
+        </w:rPr>
+        <w:t>Red lights come on, Owl man says “Oh, those are just the zombie attack lights, don’t worry, just go back to bed”</w:t>
       </w:r>
     </w:p>
     <w:p>
@@ -190,6 +302,45 @@
       <w:pPr>
         <w:pStyle w:val="ListParagraph"/>
         <w:numPr>
+          <w:ilvl w:val="1"/>
+          <w:numId w:val="2"/>
+        </w:numPr>
+        <w:spacing w:line="480" w:lineRule="auto"/>
+        <w:rPr>
+          <w:rFonts w:ascii="Hobo Std" w:hAnsi="Hobo Std" w:cs="Leelawadee UI"/>
+          <w:i/>
+          <w:sz w:val="24"/>
+        </w:rPr>
+      </w:pPr>
+      <w:r>
+        <w:rPr>
+          <w:rFonts w:ascii="Hobo Std" w:hAnsi="Hobo Std" w:cs="Leelawadee UI"/>
+          <w:i/>
+          <w:sz w:val="24"/>
+        </w:rPr>
+        <w:t>*</w:t>
+      </w:r>
+      <w:r>
+        <w:rPr>
+          <w:rFonts w:ascii="Hobo Std" w:hAnsi="Hobo Std" w:cs="Leelawadee UI"/>
+          <w:i/>
+          <w:sz w:val="24"/>
+        </w:rPr>
+        <w:t>In game tutorial, with more exposition</w:t>
+      </w:r>
+      <w:r>
+        <w:rPr>
+          <w:rFonts w:ascii="Hobo Std" w:hAnsi="Hobo Std" w:cs="Leelawadee UI"/>
+          <w:i/>
+          <w:sz w:val="24"/>
+        </w:rPr>
+        <w:t>*</w:t>
+      </w:r>
+    </w:p>
+    <w:p>
+      <w:pPr>
+        <w:pStyle w:val="ListParagraph"/>
+        <w:numPr>
           <w:ilvl w:val="0"/>
           <w:numId w:val="2"/>
         </w:numPr>
@@ -239,7 +390,14 @@
           <w:rFonts w:ascii="Hobo Std" w:hAnsi="Hobo Std" w:cs="Leelawadee UI"/>
           <w:sz w:val="24"/>
         </w:rPr>
-        <w:t>3 slime cubes, about the Wizard height ‘screech’</w:t>
+        <w:t>4</w:t>
+      </w:r>
+      <w:r>
+        <w:rPr>
+          <w:rFonts w:ascii="Hobo Std" w:hAnsi="Hobo Std" w:cs="Leelawadee UI"/>
+          <w:sz w:val="24"/>
+        </w:rPr>
+        <w:t xml:space="preserve"> slime cubes, about the Wizard height ‘screech’</w:t>
       </w:r>
     </w:p>
     <w:p>
@@ -472,27 +630,35 @@
           <w:rFonts w:ascii="Hobo Std" w:hAnsi="Hobo Std" w:cs="Leelawadee UI"/>
           <w:sz w:val="24"/>
         </w:rPr>
-        <w:t>Presses button, nothing happens</w:t>
-      </w:r>
-    </w:p>
-    <w:p>
-      <w:pPr>
-        <w:pStyle w:val="ListParagraph"/>
-        <w:numPr>
-          <w:ilvl w:val="1"/>
-          <w:numId w:val="2"/>
-        </w:numPr>
-        <w:spacing w:line="480" w:lineRule="auto"/>
-        <w:rPr>
-          <w:rFonts w:ascii="Hobo Std" w:hAnsi="Hobo Std" w:cs="Leelawadee UI"/>
-          <w:sz w:val="24"/>
-        </w:rPr>
-      </w:pPr>
-      <w:r>
-        <w:rPr>
-          <w:rFonts w:ascii="Hobo Std" w:hAnsi="Hobo Std" w:cs="Leelawadee UI"/>
-          <w:sz w:val="24"/>
-        </w:rPr>
+        <w:t>p</w:t>
+      </w:r>
+      <w:r>
+        <w:rPr>
+          <w:rFonts w:ascii="Hobo Std" w:hAnsi="Hobo Std" w:cs="Leelawadee UI"/>
+          <w:sz w:val="24"/>
+        </w:rPr>
+        <w:t>resses button, nothing happens</w:t>
+      </w:r>
+    </w:p>
+    <w:p>
+      <w:pPr>
+        <w:pStyle w:val="ListParagraph"/>
+        <w:numPr>
+          <w:ilvl w:val="1"/>
+          <w:numId w:val="2"/>
+        </w:numPr>
+        <w:spacing w:line="480" w:lineRule="auto"/>
+        <w:rPr>
+          <w:rFonts w:ascii="Hobo Std" w:hAnsi="Hobo Std" w:cs="Leelawadee UI"/>
+          <w:sz w:val="24"/>
+        </w:rPr>
+      </w:pPr>
+      <w:r>
+        <w:rPr>
+          <w:rFonts w:ascii="Hobo Std" w:hAnsi="Hobo Std" w:cs="Leelawadee UI"/>
+          <w:sz w:val="24"/>
+        </w:rPr>
+        <w:lastRenderedPageBreak/>
         <w:t>Elevator shakes a little</w:t>
       </w:r>
     </w:p>
@@ -521,6 +687,29 @@
       <w:pPr>
         <w:pStyle w:val="ListParagraph"/>
         <w:numPr>
+          <w:ilvl w:val="1"/>
+          <w:numId w:val="2"/>
+        </w:numPr>
+        <w:spacing w:line="480" w:lineRule="auto"/>
+        <w:rPr>
+          <w:rFonts w:ascii="Hobo Std" w:hAnsi="Hobo Std" w:cs="Leelawadee UI"/>
+          <w:i/>
+          <w:sz w:val="24"/>
+        </w:rPr>
+      </w:pPr>
+      <w:r>
+        <w:rPr>
+          <w:rFonts w:ascii="Hobo Std" w:hAnsi="Hobo Std" w:cs="Leelawadee UI"/>
+          <w:i/>
+          <w:sz w:val="24"/>
+        </w:rPr>
+        <w:t>*Beginning of next level has elevator crash into ground*</w:t>
+      </w:r>
+    </w:p>
+    <w:p>
+      <w:pPr>
+        <w:pStyle w:val="ListParagraph"/>
+        <w:numPr>
           <w:ilvl w:val="0"/>
           <w:numId w:val="2"/>
         </w:numPr>
@@ -556,120 +745,711 @@
           <w:rFonts w:ascii="Hobo Std" w:hAnsi="Hobo Std" w:cs="Leelawadee UI"/>
           <w:sz w:val="24"/>
         </w:rPr>
+        <w:t>Wendigo Roars</w:t>
+      </w:r>
+    </w:p>
+    <w:p>
+      <w:pPr>
+        <w:pStyle w:val="ListParagraph"/>
+        <w:numPr>
+          <w:ilvl w:val="1"/>
+          <w:numId w:val="2"/>
+        </w:numPr>
+        <w:spacing w:line="480" w:lineRule="auto"/>
+        <w:rPr>
+          <w:rFonts w:ascii="Hobo Std" w:hAnsi="Hobo Std" w:cs="Leelawadee UI"/>
+          <w:sz w:val="24"/>
+        </w:rPr>
+      </w:pPr>
+      <w:r>
+        <w:rPr>
+          <w:rFonts w:ascii="Hobo Std" w:hAnsi="Hobo Std" w:cs="Leelawadee UI"/>
+          <w:sz w:val="24"/>
+        </w:rPr>
+        <w:t>Ice cracks at feet</w:t>
+      </w:r>
+    </w:p>
+    <w:p>
+      <w:pPr>
+        <w:pStyle w:val="ListParagraph"/>
+        <w:numPr>
+          <w:ilvl w:val="1"/>
+          <w:numId w:val="2"/>
+        </w:numPr>
+        <w:spacing w:line="480" w:lineRule="auto"/>
+        <w:rPr>
+          <w:rFonts w:ascii="Hobo Std" w:hAnsi="Hobo Std" w:cs="Leelawadee UI"/>
+          <w:sz w:val="24"/>
+        </w:rPr>
+      </w:pPr>
+      <w:r>
+        <w:rPr>
+          <w:rFonts w:ascii="Hobo Std" w:hAnsi="Hobo Std" w:cs="Leelawadee UI"/>
+          <w:sz w:val="24"/>
+        </w:rPr>
+        <w:t>Floor breaks, Wendigo falls</w:t>
+      </w:r>
+    </w:p>
+    <w:p>
+      <w:pPr>
+        <w:pStyle w:val="ListParagraph"/>
+        <w:numPr>
+          <w:ilvl w:val="1"/>
+          <w:numId w:val="2"/>
+        </w:numPr>
+        <w:spacing w:line="480" w:lineRule="auto"/>
+        <w:rPr>
+          <w:rFonts w:ascii="Hobo Std" w:hAnsi="Hobo Std" w:cs="Leelawadee UI"/>
+          <w:sz w:val="24"/>
+        </w:rPr>
+      </w:pPr>
+      <w:r>
+        <w:rPr>
+          <w:rFonts w:ascii="Hobo Std" w:hAnsi="Hobo Std" w:cs="Leelawadee UI"/>
+          <w:sz w:val="24"/>
+        </w:rPr>
+        <w:t>Wizard looks triumphant (maybe says something)</w:t>
+      </w:r>
+    </w:p>
+    <w:p>
+      <w:pPr>
+        <w:pStyle w:val="ListParagraph"/>
+        <w:numPr>
+          <w:ilvl w:val="1"/>
+          <w:numId w:val="2"/>
+        </w:numPr>
+        <w:spacing w:line="480" w:lineRule="auto"/>
+        <w:rPr>
+          <w:rFonts w:ascii="Hobo Std" w:hAnsi="Hobo Std" w:cs="Leelawadee UI"/>
+          <w:sz w:val="24"/>
+        </w:rPr>
+      </w:pPr>
+      <w:r>
+        <w:rPr>
+          <w:rFonts w:ascii="Hobo Std" w:hAnsi="Hobo Std" w:cs="Leelawadee UI"/>
+          <w:sz w:val="24"/>
+        </w:rPr>
+        <w:t>Ice breaks under wizard</w:t>
+      </w:r>
+    </w:p>
+    <w:p>
+      <w:pPr>
+        <w:pStyle w:val="ListParagraph"/>
+        <w:numPr>
+          <w:ilvl w:val="1"/>
+          <w:numId w:val="2"/>
+        </w:numPr>
+        <w:spacing w:line="480" w:lineRule="auto"/>
+        <w:rPr>
+          <w:rFonts w:ascii="Hobo Std" w:hAnsi="Hobo Std" w:cs="Leelawadee UI"/>
+          <w:sz w:val="24"/>
+        </w:rPr>
+      </w:pPr>
+      <w:r>
+        <w:rPr>
+          <w:rFonts w:ascii="Hobo Std" w:hAnsi="Hobo Std" w:cs="Leelawadee UI"/>
+          <w:sz w:val="24"/>
+        </w:rPr>
+        <w:t>Wizard</w:t>
+      </w:r>
+      <w:r>
+        <w:rPr>
+          <w:rFonts w:ascii="Hobo Std" w:hAnsi="Hobo Std" w:cs="Leelawadee UI"/>
+          <w:sz w:val="24"/>
+        </w:rPr>
+        <w:t xml:space="preserve"> falls too</w:t>
+      </w:r>
+    </w:p>
+    <w:p>
+      <w:pPr>
+        <w:pStyle w:val="ListParagraph"/>
+        <w:numPr>
+          <w:ilvl w:val="1"/>
+          <w:numId w:val="2"/>
+        </w:numPr>
+        <w:spacing w:line="480" w:lineRule="auto"/>
+        <w:rPr>
+          <w:rFonts w:ascii="Hobo Std" w:hAnsi="Hobo Std" w:cs="Leelawadee UI"/>
+          <w:i/>
+          <w:sz w:val="24"/>
+        </w:rPr>
+      </w:pPr>
+      <w:r>
+        <w:rPr>
+          <w:rFonts w:ascii="Hobo Std" w:hAnsi="Hobo Std" w:cs="Leelawadee UI"/>
+          <w:i/>
+          <w:sz w:val="24"/>
+        </w:rPr>
+        <w:t>*Wizard falls into next level*</w:t>
+      </w:r>
+    </w:p>
+    <w:p>
+      <w:pPr>
+        <w:pStyle w:val="ListParagraph"/>
+        <w:numPr>
+          <w:ilvl w:val="0"/>
+          <w:numId w:val="2"/>
+        </w:numPr>
+        <w:spacing w:line="480" w:lineRule="auto"/>
+        <w:rPr>
+          <w:rFonts w:ascii="Hobo Std" w:hAnsi="Hobo Std" w:cs="Leelawadee UI"/>
+          <w:sz w:val="24"/>
+        </w:rPr>
+      </w:pPr>
+      <w:r>
+        <w:rPr>
+          <w:rFonts w:ascii="Hobo Std" w:hAnsi="Hobo Std" w:cs="Leelawadee UI"/>
+          <w:sz w:val="24"/>
+        </w:rPr>
+        <w:t>Ringmaster Defeat:</w:t>
+      </w:r>
+    </w:p>
+    <w:p>
+      <w:pPr>
+        <w:pStyle w:val="ListParagraph"/>
+        <w:numPr>
+          <w:ilvl w:val="1"/>
+          <w:numId w:val="2"/>
+        </w:numPr>
+        <w:spacing w:line="480" w:lineRule="auto"/>
+        <w:rPr>
+          <w:rFonts w:ascii="Hobo Std" w:hAnsi="Hobo Std" w:cs="Leelawadee UI"/>
+          <w:sz w:val="24"/>
+        </w:rPr>
+      </w:pPr>
+      <w:r>
+        <w:rPr>
+          <w:rFonts w:ascii="Hobo Std" w:hAnsi="Hobo Std" w:cs="Leelawadee UI"/>
+          <w:sz w:val="24"/>
+        </w:rPr>
+        <w:t xml:space="preserve">Ringmaster is </w:t>
+      </w:r>
+      <w:proofErr w:type="gramStart"/>
+      <w:r>
+        <w:rPr>
+          <w:rFonts w:ascii="Hobo Std" w:hAnsi="Hobo Std" w:cs="Leelawadee UI"/>
+          <w:sz w:val="24"/>
+        </w:rPr>
+        <w:t>Really mad</w:t>
+      </w:r>
+      <w:proofErr w:type="gramEnd"/>
+    </w:p>
+    <w:p>
+      <w:pPr>
+        <w:pStyle w:val="ListParagraph"/>
+        <w:numPr>
+          <w:ilvl w:val="1"/>
+          <w:numId w:val="2"/>
+        </w:numPr>
+        <w:spacing w:line="480" w:lineRule="auto"/>
+        <w:rPr>
+          <w:rFonts w:ascii="Hobo Std" w:hAnsi="Hobo Std" w:cs="Leelawadee UI"/>
+          <w:sz w:val="24"/>
+        </w:rPr>
+      </w:pPr>
+      <w:r>
+        <w:rPr>
+          <w:rFonts w:ascii="Hobo Std" w:hAnsi="Hobo Std" w:cs="Leelawadee UI"/>
+          <w:sz w:val="24"/>
+        </w:rPr>
+        <w:t>Take off hat with evil grin</w:t>
+      </w:r>
+    </w:p>
+    <w:p>
+      <w:pPr>
+        <w:pStyle w:val="ListParagraph"/>
+        <w:numPr>
+          <w:ilvl w:val="1"/>
+          <w:numId w:val="2"/>
+        </w:numPr>
+        <w:spacing w:line="480" w:lineRule="auto"/>
+        <w:rPr>
+          <w:rFonts w:ascii="Hobo Std" w:hAnsi="Hobo Std" w:cs="Leelawadee UI"/>
+          <w:sz w:val="24"/>
+        </w:rPr>
+      </w:pPr>
+      <w:r>
+        <w:rPr>
+          <w:rFonts w:ascii="Hobo Std" w:hAnsi="Hobo Std" w:cs="Leelawadee UI"/>
+          <w:sz w:val="24"/>
+        </w:rPr>
+        <w:t>Reaches into hat to grab something</w:t>
+      </w:r>
+      <w:r>
+        <w:rPr>
+          <w:rFonts w:ascii="Hobo Std" w:hAnsi="Hobo Std" w:cs="Leelawadee UI"/>
+          <w:sz w:val="24"/>
+        </w:rPr>
+        <w:t xml:space="preserve"> (bigger on the inside, magician style)</w:t>
+      </w:r>
+    </w:p>
+    <w:p>
+      <w:pPr>
+        <w:pStyle w:val="ListParagraph"/>
+        <w:numPr>
+          <w:ilvl w:val="1"/>
+          <w:numId w:val="2"/>
+        </w:numPr>
+        <w:spacing w:line="480" w:lineRule="auto"/>
+        <w:rPr>
+          <w:rFonts w:ascii="Hobo Std" w:hAnsi="Hobo Std" w:cs="Leelawadee UI"/>
+          <w:sz w:val="24"/>
+        </w:rPr>
+      </w:pPr>
+      <w:r>
+        <w:rPr>
+          <w:rFonts w:ascii="Hobo Std" w:hAnsi="Hobo Std" w:cs="Leelawadee UI"/>
+          <w:sz w:val="24"/>
+        </w:rPr>
+        <w:t>Shocked as he can’t find anything</w:t>
+      </w:r>
+    </w:p>
+    <w:p>
+      <w:pPr>
+        <w:pStyle w:val="ListParagraph"/>
+        <w:numPr>
+          <w:ilvl w:val="1"/>
+          <w:numId w:val="2"/>
+        </w:numPr>
+        <w:spacing w:line="480" w:lineRule="auto"/>
+        <w:rPr>
+          <w:rFonts w:ascii="Hobo Std" w:hAnsi="Hobo Std" w:cs="Leelawadee UI"/>
+          <w:sz w:val="24"/>
+        </w:rPr>
+      </w:pPr>
+      <w:r>
+        <w:rPr>
+          <w:rFonts w:ascii="Hobo Std" w:hAnsi="Hobo Std" w:cs="Leelawadee UI"/>
+          <w:sz w:val="24"/>
+        </w:rPr>
+        <w:t>Gets a</w:t>
+      </w:r>
+      <w:r>
+        <w:rPr>
+          <w:rFonts w:ascii="Hobo Std" w:hAnsi="Hobo Std" w:cs="Leelawadee UI"/>
+          <w:sz w:val="24"/>
+        </w:rPr>
+        <w:t>ngry as hand is</w:t>
+      </w:r>
+      <w:r>
+        <w:rPr>
+          <w:rFonts w:ascii="Hobo Std" w:hAnsi="Hobo Std" w:cs="Leelawadee UI"/>
+          <w:sz w:val="24"/>
+        </w:rPr>
+        <w:t xml:space="preserve"> searching around</w:t>
+      </w:r>
+      <w:r>
+        <w:rPr>
+          <w:rFonts w:ascii="Hobo Std" w:hAnsi="Hobo Std" w:cs="Leelawadee UI"/>
+          <w:sz w:val="24"/>
+        </w:rPr>
+        <w:t xml:space="preserve"> in it</w:t>
+      </w:r>
+    </w:p>
+    <w:p>
+      <w:pPr>
+        <w:pStyle w:val="ListParagraph"/>
+        <w:numPr>
+          <w:ilvl w:val="1"/>
+          <w:numId w:val="2"/>
+        </w:numPr>
+        <w:spacing w:line="480" w:lineRule="auto"/>
+        <w:rPr>
+          <w:rFonts w:ascii="Hobo Std" w:hAnsi="Hobo Std" w:cs="Leelawadee UI"/>
+          <w:sz w:val="24"/>
+        </w:rPr>
+      </w:pPr>
+      <w:r>
+        <w:rPr>
+          <w:rFonts w:ascii="Hobo Std" w:hAnsi="Hobo Std" w:cs="Leelawadee UI"/>
+          <w:sz w:val="24"/>
+        </w:rPr>
+        <w:t xml:space="preserve">Holds hat up and </w:t>
+      </w:r>
+      <w:proofErr w:type="gramStart"/>
+      <w:r>
+        <w:rPr>
+          <w:rFonts w:ascii="Hobo Std" w:hAnsi="Hobo Std" w:cs="Leelawadee UI"/>
+          <w:sz w:val="24"/>
+        </w:rPr>
+        <w:t>looks into</w:t>
+      </w:r>
+      <w:proofErr w:type="gramEnd"/>
+      <w:r>
+        <w:rPr>
+          <w:rFonts w:ascii="Hobo Std" w:hAnsi="Hobo Std" w:cs="Leelawadee UI"/>
+          <w:sz w:val="24"/>
+        </w:rPr>
+        <w:t xml:space="preserve"> it</w:t>
+      </w:r>
+    </w:p>
+    <w:p>
+      <w:pPr>
+        <w:pStyle w:val="ListParagraph"/>
+        <w:numPr>
+          <w:ilvl w:val="1"/>
+          <w:numId w:val="2"/>
+        </w:numPr>
+        <w:spacing w:line="480" w:lineRule="auto"/>
+        <w:rPr>
+          <w:rFonts w:ascii="Hobo Std" w:hAnsi="Hobo Std" w:cs="Leelawadee UI"/>
+          <w:sz w:val="24"/>
+        </w:rPr>
+      </w:pPr>
+      <w:r>
+        <w:rPr>
+          <w:rFonts w:ascii="Hobo Std" w:hAnsi="Hobo Std" w:cs="Leelawadee UI"/>
+          <w:sz w:val="24"/>
+        </w:rPr>
+        <w:t>Puts head into hat looking</w:t>
+      </w:r>
+    </w:p>
+    <w:p>
+      <w:pPr>
+        <w:pStyle w:val="ListParagraph"/>
+        <w:numPr>
+          <w:ilvl w:val="1"/>
+          <w:numId w:val="2"/>
+        </w:numPr>
+        <w:spacing w:line="480" w:lineRule="auto"/>
+        <w:rPr>
+          <w:rFonts w:ascii="Hobo Std" w:hAnsi="Hobo Std" w:cs="Leelawadee UI"/>
+          <w:sz w:val="24"/>
+        </w:rPr>
+      </w:pPr>
+      <w:r>
+        <w:rPr>
+          <w:rFonts w:ascii="Hobo Std" w:hAnsi="Hobo Std" w:cs="Leelawadee UI"/>
+          <w:sz w:val="24"/>
+        </w:rPr>
+        <w:t>Hat ‘swallows’ Ringmaster</w:t>
+      </w:r>
+    </w:p>
+    <w:p>
+      <w:pPr>
+        <w:pStyle w:val="ListParagraph"/>
+        <w:numPr>
+          <w:ilvl w:val="1"/>
+          <w:numId w:val="2"/>
+        </w:numPr>
+        <w:spacing w:line="480" w:lineRule="auto"/>
+        <w:rPr>
+          <w:rFonts w:ascii="Hobo Std" w:hAnsi="Hobo Std" w:cs="Leelawadee UI"/>
+          <w:sz w:val="24"/>
+        </w:rPr>
+      </w:pPr>
+      <w:r>
+        <w:rPr>
+          <w:rFonts w:ascii="Hobo Std" w:hAnsi="Hobo Std" w:cs="Leelawadee UI"/>
+          <w:sz w:val="24"/>
+        </w:rPr>
+        <w:t>Wizard looks at hat, confused</w:t>
+      </w:r>
+    </w:p>
+    <w:p>
+      <w:pPr>
+        <w:pStyle w:val="ListParagraph"/>
+        <w:numPr>
+          <w:ilvl w:val="1"/>
+          <w:numId w:val="2"/>
+        </w:numPr>
+        <w:spacing w:line="480" w:lineRule="auto"/>
+        <w:rPr>
+          <w:rFonts w:ascii="Hobo Std" w:hAnsi="Hobo Std" w:cs="Leelawadee UI"/>
+          <w:sz w:val="24"/>
+        </w:rPr>
+      </w:pPr>
+      <w:r>
+        <w:rPr>
+          <w:rFonts w:ascii="Hobo Std" w:hAnsi="Hobo Std" w:cs="Leelawadee UI"/>
+          <w:sz w:val="24"/>
+        </w:rPr>
+        <w:t>Pedestal in center of arena lowers, making a hole</w:t>
+      </w:r>
+    </w:p>
+    <w:p>
+      <w:pPr>
+        <w:pStyle w:val="ListParagraph"/>
+        <w:numPr>
+          <w:ilvl w:val="1"/>
+          <w:numId w:val="2"/>
+        </w:numPr>
+        <w:spacing w:line="480" w:lineRule="auto"/>
+        <w:rPr>
+          <w:rFonts w:ascii="Hobo Std" w:hAnsi="Hobo Std" w:cs="Leelawadee UI"/>
+          <w:sz w:val="24"/>
+        </w:rPr>
+      </w:pPr>
+      <w:r>
+        <w:rPr>
+          <w:rFonts w:ascii="Hobo Std" w:hAnsi="Hobo Std" w:cs="Leelawadee UI"/>
+          <w:sz w:val="24"/>
+        </w:rPr>
+        <w:t>Wizard jumps down</w:t>
+      </w:r>
+    </w:p>
+    <w:p>
+      <w:pPr>
+        <w:pStyle w:val="ListParagraph"/>
+        <w:numPr>
+          <w:ilvl w:val="1"/>
+          <w:numId w:val="2"/>
+        </w:numPr>
+        <w:spacing w:line="480" w:lineRule="auto"/>
+        <w:rPr>
+          <w:rFonts w:ascii="Hobo Std" w:hAnsi="Hobo Std" w:cs="Leelawadee UI"/>
+          <w:i/>
+          <w:sz w:val="24"/>
+        </w:rPr>
+      </w:pPr>
+      <w:r>
+        <w:rPr>
+          <w:rFonts w:ascii="Hobo Std" w:hAnsi="Hobo Std" w:cs="Leelawadee UI"/>
+          <w:i/>
+          <w:sz w:val="24"/>
+        </w:rPr>
+        <w:t>*Wizard falls into next level*</w:t>
+      </w:r>
+    </w:p>
+    <w:p>
+      <w:pPr>
+        <w:pStyle w:val="ListParagraph"/>
+        <w:numPr>
+          <w:ilvl w:val="0"/>
+          <w:numId w:val="2"/>
+        </w:numPr>
+        <w:spacing w:line="480" w:lineRule="auto"/>
+        <w:rPr>
+          <w:rFonts w:ascii="Hobo Std" w:hAnsi="Hobo Std" w:cs="Leelawadee UI"/>
+          <w:sz w:val="24"/>
+        </w:rPr>
+      </w:pPr>
+      <w:r>
+        <w:rPr>
+          <w:rFonts w:ascii="Hobo Std" w:hAnsi="Hobo Std" w:cs="Leelawadee UI"/>
+          <w:sz w:val="24"/>
+        </w:rPr>
         <w:lastRenderedPageBreak/>
-        <w:t>Wendigo Roars</w:t>
-      </w:r>
-    </w:p>
-    <w:p>
-      <w:pPr>
-        <w:pStyle w:val="ListParagraph"/>
-        <w:numPr>
-          <w:ilvl w:val="1"/>
-          <w:numId w:val="2"/>
-        </w:numPr>
-        <w:spacing w:line="480" w:lineRule="auto"/>
-        <w:rPr>
-          <w:rFonts w:ascii="Hobo Std" w:hAnsi="Hobo Std" w:cs="Leelawadee UI"/>
-          <w:sz w:val="24"/>
-        </w:rPr>
-      </w:pPr>
-      <w:r>
-        <w:rPr>
-          <w:rFonts w:ascii="Hobo Std" w:hAnsi="Hobo Std" w:cs="Leelawadee UI"/>
-          <w:sz w:val="24"/>
-        </w:rPr>
-        <w:t>Ice cracks at feet</w:t>
-      </w:r>
-    </w:p>
-    <w:p>
-      <w:pPr>
-        <w:pStyle w:val="ListParagraph"/>
-        <w:numPr>
-          <w:ilvl w:val="1"/>
-          <w:numId w:val="2"/>
-        </w:numPr>
-        <w:spacing w:line="480" w:lineRule="auto"/>
-        <w:rPr>
-          <w:rFonts w:ascii="Hobo Std" w:hAnsi="Hobo Std" w:cs="Leelawadee UI"/>
-          <w:sz w:val="24"/>
-        </w:rPr>
-      </w:pPr>
-      <w:r>
-        <w:rPr>
-          <w:rFonts w:ascii="Hobo Std" w:hAnsi="Hobo Std" w:cs="Leelawadee UI"/>
-          <w:sz w:val="24"/>
-        </w:rPr>
-        <w:t>Floor breaks, Wendigo falls</w:t>
-      </w:r>
-    </w:p>
-    <w:p>
-      <w:pPr>
-        <w:pStyle w:val="ListParagraph"/>
-        <w:numPr>
-          <w:ilvl w:val="1"/>
-          <w:numId w:val="2"/>
-        </w:numPr>
-        <w:spacing w:line="480" w:lineRule="auto"/>
-        <w:rPr>
-          <w:rFonts w:ascii="Hobo Std" w:hAnsi="Hobo Std" w:cs="Leelawadee UI"/>
-          <w:sz w:val="24"/>
-        </w:rPr>
-      </w:pPr>
-      <w:r>
-        <w:rPr>
-          <w:rFonts w:ascii="Hobo Std" w:hAnsi="Hobo Std" w:cs="Leelawadee UI"/>
-          <w:sz w:val="24"/>
-        </w:rPr>
-        <w:t>Wizard looks triumphant (maybe says something)</w:t>
-      </w:r>
-    </w:p>
-    <w:p>
-      <w:pPr>
-        <w:pStyle w:val="ListParagraph"/>
-        <w:numPr>
-          <w:ilvl w:val="1"/>
-          <w:numId w:val="2"/>
-        </w:numPr>
-        <w:spacing w:line="480" w:lineRule="auto"/>
-        <w:rPr>
-          <w:rFonts w:ascii="Hobo Std" w:hAnsi="Hobo Std" w:cs="Leelawadee UI"/>
-          <w:sz w:val="24"/>
-        </w:rPr>
-      </w:pPr>
-      <w:r>
-        <w:rPr>
-          <w:rFonts w:ascii="Hobo Std" w:hAnsi="Hobo Std" w:cs="Leelawadee UI"/>
-          <w:sz w:val="24"/>
-        </w:rPr>
-        <w:t>Ice breaks under wizard</w:t>
-      </w:r>
-    </w:p>
-    <w:p>
-      <w:pPr>
-        <w:pStyle w:val="ListParagraph"/>
-        <w:numPr>
-          <w:ilvl w:val="1"/>
-          <w:numId w:val="2"/>
-        </w:numPr>
-        <w:spacing w:line="480" w:lineRule="auto"/>
-        <w:rPr>
-          <w:rFonts w:ascii="Hobo Std" w:hAnsi="Hobo Std" w:cs="Leelawadee UI"/>
-          <w:sz w:val="24"/>
-        </w:rPr>
-      </w:pPr>
-      <w:r>
-        <w:rPr>
-          <w:rFonts w:ascii="Hobo Std" w:hAnsi="Hobo Std" w:cs="Leelawadee UI"/>
-          <w:sz w:val="24"/>
-        </w:rPr>
-        <w:t>Wizard</w:t>
-      </w:r>
-      <w:r>
-        <w:rPr>
-          <w:rFonts w:ascii="Hobo Std" w:hAnsi="Hobo Std" w:cs="Leelawadee UI"/>
-          <w:sz w:val="24"/>
-        </w:rPr>
-        <w:t xml:space="preserve"> falls too</w:t>
+        <w:t>Big Limbed Babies Defeat:</w:t>
+      </w:r>
+    </w:p>
+    <w:p>
+      <w:pPr>
+        <w:pStyle w:val="ListParagraph"/>
+        <w:numPr>
+          <w:ilvl w:val="1"/>
+          <w:numId w:val="2"/>
+        </w:numPr>
+        <w:spacing w:line="480" w:lineRule="auto"/>
+        <w:rPr>
+          <w:rFonts w:ascii="Hobo Std" w:hAnsi="Hobo Std" w:cs="Leelawadee UI"/>
+          <w:sz w:val="24"/>
+        </w:rPr>
+      </w:pPr>
+      <w:r>
+        <w:rPr>
+          <w:rFonts w:ascii="Hobo Std" w:hAnsi="Hobo Std" w:cs="Leelawadee UI"/>
+          <w:sz w:val="24"/>
+        </w:rPr>
+        <w:t>Big arm baby on top of big leg baby</w:t>
+      </w:r>
+    </w:p>
+    <w:p>
+      <w:pPr>
+        <w:pStyle w:val="ListParagraph"/>
+        <w:numPr>
+          <w:ilvl w:val="1"/>
+          <w:numId w:val="2"/>
+        </w:numPr>
+        <w:spacing w:line="480" w:lineRule="auto"/>
+        <w:rPr>
+          <w:rFonts w:ascii="Hobo Std" w:hAnsi="Hobo Std" w:cs="Leelawadee UI"/>
+          <w:sz w:val="24"/>
+        </w:rPr>
+      </w:pPr>
+      <w:r>
+        <w:rPr>
+          <w:rFonts w:ascii="Hobo Std" w:hAnsi="Hobo Std" w:cs="Leelawadee UI"/>
+          <w:sz w:val="24"/>
+        </w:rPr>
+        <w:t xml:space="preserve">They </w:t>
+      </w:r>
+      <w:r>
+        <w:rPr>
+          <w:rFonts w:ascii="Hobo Std" w:hAnsi="Hobo Std" w:cs="Leelawadee UI"/>
+          <w:sz w:val="24"/>
+        </w:rPr>
+        <w:t>wobble, then fall over</w:t>
+      </w:r>
+    </w:p>
+    <w:p>
+      <w:pPr>
+        <w:pStyle w:val="ListParagraph"/>
+        <w:numPr>
+          <w:ilvl w:val="1"/>
+          <w:numId w:val="2"/>
+        </w:numPr>
+        <w:spacing w:line="480" w:lineRule="auto"/>
+        <w:rPr>
+          <w:rFonts w:ascii="Hobo Std" w:hAnsi="Hobo Std" w:cs="Leelawadee UI"/>
+          <w:sz w:val="24"/>
+        </w:rPr>
+      </w:pPr>
+      <w:r>
+        <w:rPr>
+          <w:rFonts w:ascii="Hobo Std" w:hAnsi="Hobo Std" w:cs="Leelawadee UI"/>
+          <w:sz w:val="24"/>
+        </w:rPr>
+        <w:t>They start crying in a tantrum like fashion</w:t>
+      </w:r>
+    </w:p>
+    <w:p>
+      <w:pPr>
+        <w:pStyle w:val="ListParagraph"/>
+        <w:numPr>
+          <w:ilvl w:val="1"/>
+          <w:numId w:val="2"/>
+        </w:numPr>
+        <w:spacing w:line="480" w:lineRule="auto"/>
+        <w:rPr>
+          <w:rFonts w:ascii="Hobo Std" w:hAnsi="Hobo Std" w:cs="Leelawadee UI"/>
+          <w:sz w:val="24"/>
+        </w:rPr>
+      </w:pPr>
+      <w:r>
+        <w:rPr>
+          <w:rFonts w:ascii="Hobo Std" w:hAnsi="Hobo Std" w:cs="Leelawadee UI"/>
+          <w:sz w:val="24"/>
+        </w:rPr>
+        <w:t>Wizard feels bad</w:t>
+      </w:r>
+      <w:r>
+        <w:rPr>
+          <w:rFonts w:ascii="Hobo Std" w:hAnsi="Hobo Std" w:cs="Leelawadee UI"/>
+          <w:sz w:val="24"/>
+        </w:rPr>
+        <w:t>, but starts to run past them</w:t>
+      </w:r>
+    </w:p>
+    <w:p>
+      <w:pPr>
+        <w:pStyle w:val="ListParagraph"/>
+        <w:numPr>
+          <w:ilvl w:val="1"/>
+          <w:numId w:val="2"/>
+        </w:numPr>
+        <w:spacing w:line="480" w:lineRule="auto"/>
+        <w:rPr>
+          <w:rFonts w:ascii="Hobo Std" w:hAnsi="Hobo Std" w:cs="Leelawadee UI"/>
+          <w:sz w:val="24"/>
+        </w:rPr>
+      </w:pPr>
+      <w:r>
+        <w:rPr>
+          <w:rFonts w:ascii="Hobo Std" w:hAnsi="Hobo Std" w:cs="Leelawadee UI"/>
+          <w:sz w:val="24"/>
+        </w:rPr>
+        <w:t xml:space="preserve">Wizard is running </w:t>
+      </w:r>
+      <w:r>
+        <w:rPr>
+          <w:rFonts w:ascii="Hobo Std" w:hAnsi="Hobo Std" w:cs="Leelawadee UI"/>
+          <w:sz w:val="24"/>
+        </w:rPr>
+        <w:t xml:space="preserve">down corridor </w:t>
+      </w:r>
+      <w:r>
+        <w:rPr>
+          <w:rFonts w:ascii="Hobo Std" w:hAnsi="Hobo Std" w:cs="Leelawadee UI"/>
+          <w:sz w:val="24"/>
+        </w:rPr>
+        <w:t>while looking back</w:t>
+      </w:r>
+    </w:p>
+    <w:p>
+      <w:pPr>
+        <w:pStyle w:val="ListParagraph"/>
+        <w:numPr>
+          <w:ilvl w:val="1"/>
+          <w:numId w:val="2"/>
+        </w:numPr>
+        <w:spacing w:line="480" w:lineRule="auto"/>
+        <w:rPr>
+          <w:rFonts w:ascii="Hobo Std" w:hAnsi="Hobo Std" w:cs="Leelawadee UI"/>
+          <w:sz w:val="24"/>
+        </w:rPr>
+      </w:pPr>
+      <w:r>
+        <w:rPr>
+          <w:rFonts w:ascii="Hobo Std" w:hAnsi="Hobo Std" w:cs="Leelawadee UI"/>
+          <w:sz w:val="24"/>
+        </w:rPr>
+        <w:t>Wizard falls into large ball pit</w:t>
+      </w:r>
+    </w:p>
+    <w:p>
+      <w:pPr>
+        <w:pStyle w:val="ListParagraph"/>
+        <w:numPr>
+          <w:ilvl w:val="1"/>
+          <w:numId w:val="2"/>
+        </w:numPr>
+        <w:spacing w:line="480" w:lineRule="auto"/>
+        <w:rPr>
+          <w:rFonts w:ascii="Hobo Std" w:hAnsi="Hobo Std" w:cs="Leelawadee UI"/>
+          <w:sz w:val="24"/>
+        </w:rPr>
+      </w:pPr>
+      <w:r>
+        <w:rPr>
+          <w:rFonts w:ascii="Hobo Std" w:hAnsi="Hobo Std" w:cs="Leelawadee UI"/>
+          <w:sz w:val="24"/>
+        </w:rPr>
+        <w:t>Sinks like quick sand</w:t>
+      </w:r>
+    </w:p>
+    <w:p>
+      <w:pPr>
+        <w:pStyle w:val="ListParagraph"/>
+        <w:numPr>
+          <w:ilvl w:val="1"/>
+          <w:numId w:val="2"/>
+        </w:numPr>
+        <w:spacing w:line="480" w:lineRule="auto"/>
+        <w:rPr>
+          <w:rFonts w:ascii="Hobo Std" w:hAnsi="Hobo Std" w:cs="Leelawadee UI"/>
+          <w:sz w:val="24"/>
+        </w:rPr>
+      </w:pPr>
+      <w:r>
+        <w:rPr>
+          <w:rFonts w:ascii="Hobo Std" w:hAnsi="Hobo Std" w:cs="Leelawadee UI"/>
+          <w:sz w:val="24"/>
+        </w:rPr>
+        <w:t>Wizard is pulled under</w:t>
+      </w:r>
+    </w:p>
+    <w:p>
+      <w:pPr>
+        <w:pStyle w:val="ListParagraph"/>
+        <w:numPr>
+          <w:ilvl w:val="1"/>
+          <w:numId w:val="2"/>
+        </w:numPr>
+        <w:spacing w:line="480" w:lineRule="auto"/>
+        <w:rPr>
+          <w:rFonts w:ascii="Hobo Std" w:hAnsi="Hobo Std" w:cs="Leelawadee UI"/>
+          <w:i/>
+          <w:sz w:val="24"/>
+        </w:rPr>
+      </w:pPr>
+      <w:r>
+        <w:rPr>
+          <w:rFonts w:ascii="Hobo Std" w:hAnsi="Hobo Std" w:cs="Leelawadee UI"/>
+          <w:i/>
+          <w:sz w:val="24"/>
+        </w:rPr>
+        <w:t>*Wizard falls into next level*</w:t>
       </w:r>
     </w:p>
     <w:p>
@@ -690,292 +1470,31 @@
           <w:rFonts w:ascii="Hobo Std" w:hAnsi="Hobo Std" w:cs="Leelawadee UI"/>
           <w:sz w:val="24"/>
         </w:rPr>
-        <w:t>Ringmaster Defeat:</w:t>
-      </w:r>
-    </w:p>
-    <w:p>
-      <w:pPr>
-        <w:pStyle w:val="ListParagraph"/>
-        <w:numPr>
-          <w:ilvl w:val="1"/>
-          <w:numId w:val="2"/>
-        </w:numPr>
-        <w:spacing w:line="480" w:lineRule="auto"/>
-        <w:rPr>
-          <w:rFonts w:ascii="Hobo Std" w:hAnsi="Hobo Std" w:cs="Leelawadee UI"/>
-          <w:sz w:val="24"/>
-        </w:rPr>
-      </w:pPr>
-      <w:r>
-        <w:rPr>
-          <w:rFonts w:ascii="Hobo Std" w:hAnsi="Hobo Std" w:cs="Leelawadee UI"/>
-          <w:sz w:val="24"/>
-        </w:rPr>
-        <w:t xml:space="preserve">Ringmaster is </w:t>
-      </w:r>
-      <w:proofErr w:type="gramStart"/>
-      <w:r>
-        <w:rPr>
-          <w:rFonts w:ascii="Hobo Std" w:hAnsi="Hobo Std" w:cs="Leelawadee UI"/>
-          <w:sz w:val="24"/>
-        </w:rPr>
-        <w:t>Really mad</w:t>
-      </w:r>
-      <w:proofErr w:type="gramEnd"/>
-    </w:p>
-    <w:p>
-      <w:pPr>
-        <w:pStyle w:val="ListParagraph"/>
-        <w:numPr>
-          <w:ilvl w:val="1"/>
-          <w:numId w:val="2"/>
-        </w:numPr>
-        <w:spacing w:line="480" w:lineRule="auto"/>
-        <w:rPr>
-          <w:rFonts w:ascii="Hobo Std" w:hAnsi="Hobo Std" w:cs="Leelawadee UI"/>
-          <w:sz w:val="24"/>
-        </w:rPr>
-      </w:pPr>
-      <w:r>
-        <w:rPr>
-          <w:rFonts w:ascii="Hobo Std" w:hAnsi="Hobo Std" w:cs="Leelawadee UI"/>
-          <w:sz w:val="24"/>
-        </w:rPr>
-        <w:t>Take off hat with evil grin</w:t>
-      </w:r>
-    </w:p>
-    <w:p>
-      <w:pPr>
-        <w:pStyle w:val="ListParagraph"/>
-        <w:numPr>
-          <w:ilvl w:val="1"/>
-          <w:numId w:val="2"/>
-        </w:numPr>
-        <w:spacing w:line="480" w:lineRule="auto"/>
-        <w:rPr>
-          <w:rFonts w:ascii="Hobo Std" w:hAnsi="Hobo Std" w:cs="Leelawadee UI"/>
-          <w:sz w:val="24"/>
-        </w:rPr>
-      </w:pPr>
-      <w:r>
-        <w:rPr>
-          <w:rFonts w:ascii="Hobo Std" w:hAnsi="Hobo Std" w:cs="Leelawadee UI"/>
-          <w:sz w:val="24"/>
-        </w:rPr>
-        <w:t>Reaches into hat to grab something</w:t>
-      </w:r>
-      <w:r>
-        <w:rPr>
-          <w:rFonts w:ascii="Hobo Std" w:hAnsi="Hobo Std" w:cs="Leelawadee UI"/>
-          <w:sz w:val="24"/>
-        </w:rPr>
-        <w:t xml:space="preserve"> (bigger on the inside, magician style)</w:t>
-      </w:r>
-    </w:p>
-    <w:p>
-      <w:pPr>
-        <w:pStyle w:val="ListParagraph"/>
-        <w:numPr>
-          <w:ilvl w:val="1"/>
-          <w:numId w:val="2"/>
-        </w:numPr>
-        <w:spacing w:line="480" w:lineRule="auto"/>
-        <w:rPr>
-          <w:rFonts w:ascii="Hobo Std" w:hAnsi="Hobo Std" w:cs="Leelawadee UI"/>
-          <w:sz w:val="24"/>
-        </w:rPr>
-      </w:pPr>
-      <w:r>
-        <w:rPr>
-          <w:rFonts w:ascii="Hobo Std" w:hAnsi="Hobo Std" w:cs="Leelawadee UI"/>
-          <w:sz w:val="24"/>
-        </w:rPr>
-        <w:t>Shocked as he can’t find anything</w:t>
-      </w:r>
-    </w:p>
-    <w:p>
-      <w:pPr>
-        <w:pStyle w:val="ListParagraph"/>
-        <w:numPr>
-          <w:ilvl w:val="1"/>
-          <w:numId w:val="2"/>
-        </w:numPr>
-        <w:spacing w:line="480" w:lineRule="auto"/>
-        <w:rPr>
-          <w:rFonts w:ascii="Hobo Std" w:hAnsi="Hobo Std" w:cs="Leelawadee UI"/>
-          <w:sz w:val="24"/>
-        </w:rPr>
-      </w:pPr>
-      <w:r>
-        <w:rPr>
-          <w:rFonts w:ascii="Hobo Std" w:hAnsi="Hobo Std" w:cs="Leelawadee UI"/>
-          <w:sz w:val="24"/>
-        </w:rPr>
-        <w:t>Gets a</w:t>
-      </w:r>
-      <w:r>
-        <w:rPr>
-          <w:rFonts w:ascii="Hobo Std" w:hAnsi="Hobo Std" w:cs="Leelawadee UI"/>
-          <w:sz w:val="24"/>
-        </w:rPr>
-        <w:t>ngry as hand is</w:t>
-      </w:r>
-      <w:r>
-        <w:rPr>
-          <w:rFonts w:ascii="Hobo Std" w:hAnsi="Hobo Std" w:cs="Leelawadee UI"/>
-          <w:sz w:val="24"/>
-        </w:rPr>
-        <w:t xml:space="preserve"> searching around</w:t>
-      </w:r>
-      <w:r>
-        <w:rPr>
-          <w:rFonts w:ascii="Hobo Std" w:hAnsi="Hobo Std" w:cs="Leelawadee UI"/>
-          <w:sz w:val="24"/>
-        </w:rPr>
-        <w:t xml:space="preserve"> in it</w:t>
-      </w:r>
-    </w:p>
-    <w:p>
-      <w:pPr>
-        <w:pStyle w:val="ListParagraph"/>
-        <w:numPr>
-          <w:ilvl w:val="1"/>
-          <w:numId w:val="2"/>
-        </w:numPr>
-        <w:spacing w:line="480" w:lineRule="auto"/>
-        <w:rPr>
-          <w:rFonts w:ascii="Hobo Std" w:hAnsi="Hobo Std" w:cs="Leelawadee UI"/>
-          <w:sz w:val="24"/>
-        </w:rPr>
-      </w:pPr>
-      <w:r>
-        <w:rPr>
-          <w:rFonts w:ascii="Hobo Std" w:hAnsi="Hobo Std" w:cs="Leelawadee UI"/>
-          <w:sz w:val="24"/>
-        </w:rPr>
-        <w:t xml:space="preserve">Holds hat up and </w:t>
-      </w:r>
-      <w:proofErr w:type="gramStart"/>
-      <w:r>
-        <w:rPr>
-          <w:rFonts w:ascii="Hobo Std" w:hAnsi="Hobo Std" w:cs="Leelawadee UI"/>
-          <w:sz w:val="24"/>
-        </w:rPr>
-        <w:t>looks into</w:t>
-      </w:r>
-      <w:proofErr w:type="gramEnd"/>
-      <w:r>
-        <w:rPr>
-          <w:rFonts w:ascii="Hobo Std" w:hAnsi="Hobo Std" w:cs="Leelawadee UI"/>
-          <w:sz w:val="24"/>
-        </w:rPr>
-        <w:t xml:space="preserve"> it</w:t>
-      </w:r>
-    </w:p>
-    <w:p>
-      <w:pPr>
-        <w:pStyle w:val="ListParagraph"/>
-        <w:numPr>
-          <w:ilvl w:val="1"/>
-          <w:numId w:val="2"/>
-        </w:numPr>
-        <w:spacing w:line="480" w:lineRule="auto"/>
-        <w:rPr>
-          <w:rFonts w:ascii="Hobo Std" w:hAnsi="Hobo Std" w:cs="Leelawadee UI"/>
-          <w:sz w:val="24"/>
-        </w:rPr>
-      </w:pPr>
-      <w:r>
-        <w:rPr>
-          <w:rFonts w:ascii="Hobo Std" w:hAnsi="Hobo Std" w:cs="Leelawadee UI"/>
-          <w:sz w:val="24"/>
-        </w:rPr>
-        <w:t>Puts head into hat looking</w:t>
-      </w:r>
-    </w:p>
-    <w:p>
-      <w:pPr>
-        <w:pStyle w:val="ListParagraph"/>
-        <w:numPr>
-          <w:ilvl w:val="1"/>
-          <w:numId w:val="2"/>
-        </w:numPr>
-        <w:spacing w:line="480" w:lineRule="auto"/>
-        <w:rPr>
-          <w:rFonts w:ascii="Hobo Std" w:hAnsi="Hobo Std" w:cs="Leelawadee UI"/>
-          <w:sz w:val="24"/>
-        </w:rPr>
-      </w:pPr>
-      <w:r>
-        <w:rPr>
-          <w:rFonts w:ascii="Hobo Std" w:hAnsi="Hobo Std" w:cs="Leelawadee UI"/>
-          <w:sz w:val="24"/>
-        </w:rPr>
-        <w:t>Hat ‘swallows’ Ringmaster</w:t>
-      </w:r>
-    </w:p>
-    <w:p>
-      <w:pPr>
-        <w:pStyle w:val="ListParagraph"/>
-        <w:numPr>
-          <w:ilvl w:val="1"/>
-          <w:numId w:val="2"/>
-        </w:numPr>
-        <w:spacing w:line="480" w:lineRule="auto"/>
-        <w:rPr>
-          <w:rFonts w:ascii="Hobo Std" w:hAnsi="Hobo Std" w:cs="Leelawadee UI"/>
-          <w:sz w:val="24"/>
-        </w:rPr>
-      </w:pPr>
-      <w:r>
-        <w:rPr>
-          <w:rFonts w:ascii="Hobo Std" w:hAnsi="Hobo Std" w:cs="Leelawadee UI"/>
-          <w:sz w:val="24"/>
-        </w:rPr>
-        <w:t>Wizard looks at hat, confused</w:t>
-      </w:r>
-    </w:p>
-    <w:p>
-      <w:pPr>
-        <w:pStyle w:val="ListParagraph"/>
-        <w:numPr>
-          <w:ilvl w:val="1"/>
-          <w:numId w:val="2"/>
-        </w:numPr>
-        <w:spacing w:line="480" w:lineRule="auto"/>
-        <w:rPr>
-          <w:rFonts w:ascii="Hobo Std" w:hAnsi="Hobo Std" w:cs="Leelawadee UI"/>
-          <w:sz w:val="24"/>
-        </w:rPr>
-      </w:pPr>
-      <w:r>
-        <w:rPr>
-          <w:rFonts w:ascii="Hobo Std" w:hAnsi="Hobo Std" w:cs="Leelawadee UI"/>
-          <w:sz w:val="24"/>
-        </w:rPr>
-        <w:t>Pedestal in center of arena lowers, making a hole</w:t>
-      </w:r>
-    </w:p>
-    <w:p>
-      <w:pPr>
-        <w:pStyle w:val="ListParagraph"/>
-        <w:numPr>
-          <w:ilvl w:val="1"/>
-          <w:numId w:val="2"/>
-        </w:numPr>
-        <w:spacing w:line="480" w:lineRule="auto"/>
-        <w:rPr>
-          <w:rFonts w:ascii="Hobo Std" w:hAnsi="Hobo Std" w:cs="Leelawadee UI"/>
-          <w:sz w:val="24"/>
-        </w:rPr>
-      </w:pPr>
-      <w:r>
-        <w:rPr>
-          <w:rFonts w:ascii="Hobo Std" w:hAnsi="Hobo Std" w:cs="Leelawadee UI"/>
-          <w:sz w:val="24"/>
-        </w:rPr>
-        <w:t>Wizard jumps down</w:t>
-      </w:r>
+        <w:t>Owl Man Defeat:</w:t>
+      </w:r>
+    </w:p>
+    <w:p>
+      <w:pPr>
+        <w:pStyle w:val="ListParagraph"/>
+        <w:numPr>
+          <w:ilvl w:val="1"/>
+          <w:numId w:val="2"/>
+        </w:numPr>
+        <w:spacing w:line="480" w:lineRule="auto"/>
+        <w:rPr>
+          <w:rFonts w:ascii="Hobo Std" w:hAnsi="Hobo Std" w:cs="Leelawadee UI"/>
+          <w:sz w:val="24"/>
+        </w:rPr>
+      </w:pPr>
+      <w:proofErr w:type="spellStart"/>
+      <w:r>
+        <w:rPr>
+          <w:rFonts w:ascii="Hobo Std" w:hAnsi="Hobo Std" w:cs="Leelawadee UI"/>
+          <w:sz w:val="24"/>
+        </w:rPr>
+        <w:t>Vghjk</w:t>
+      </w:r>
+      <w:proofErr w:type="spellEnd"/>
     </w:p>
     <w:p>
       <w:pPr>
@@ -995,249 +1514,52 @@
           <w:rFonts w:ascii="Hobo Std" w:hAnsi="Hobo Std" w:cs="Leelawadee UI"/>
           <w:sz w:val="24"/>
         </w:rPr>
-        <w:t>Big Limbed Babies Defeat:</w:t>
-      </w:r>
-    </w:p>
-    <w:p>
-      <w:pPr>
-        <w:pStyle w:val="ListParagraph"/>
-        <w:numPr>
-          <w:ilvl w:val="1"/>
-          <w:numId w:val="2"/>
-        </w:numPr>
-        <w:spacing w:line="480" w:lineRule="auto"/>
-        <w:rPr>
-          <w:rFonts w:ascii="Hobo Std" w:hAnsi="Hobo Std" w:cs="Leelawadee UI"/>
-          <w:sz w:val="24"/>
-        </w:rPr>
-      </w:pPr>
-      <w:r>
-        <w:rPr>
-          <w:rFonts w:ascii="Hobo Std" w:hAnsi="Hobo Std" w:cs="Leelawadee UI"/>
-          <w:sz w:val="24"/>
-        </w:rPr>
-        <w:t>Big arm baby on top of big leg baby</w:t>
-      </w:r>
-    </w:p>
-    <w:p>
-      <w:pPr>
-        <w:pStyle w:val="ListParagraph"/>
-        <w:numPr>
-          <w:ilvl w:val="1"/>
-          <w:numId w:val="2"/>
-        </w:numPr>
-        <w:spacing w:line="480" w:lineRule="auto"/>
-        <w:rPr>
-          <w:rFonts w:ascii="Hobo Std" w:hAnsi="Hobo Std" w:cs="Leelawadee UI"/>
-          <w:sz w:val="24"/>
-        </w:rPr>
-      </w:pPr>
-      <w:r>
-        <w:rPr>
-          <w:rFonts w:ascii="Hobo Std" w:hAnsi="Hobo Std" w:cs="Leelawadee UI"/>
-          <w:sz w:val="24"/>
-        </w:rPr>
-        <w:t xml:space="preserve">They </w:t>
-      </w:r>
-      <w:r>
-        <w:rPr>
-          <w:rFonts w:ascii="Hobo Std" w:hAnsi="Hobo Std" w:cs="Leelawadee UI"/>
-          <w:sz w:val="24"/>
-        </w:rPr>
-        <w:t>wobble, then fall over</w:t>
-      </w:r>
-    </w:p>
-    <w:p>
-      <w:pPr>
-        <w:pStyle w:val="ListParagraph"/>
-        <w:numPr>
-          <w:ilvl w:val="1"/>
-          <w:numId w:val="2"/>
-        </w:numPr>
-        <w:spacing w:line="480" w:lineRule="auto"/>
-        <w:rPr>
-          <w:rFonts w:ascii="Hobo Std" w:hAnsi="Hobo Std" w:cs="Leelawadee UI"/>
-          <w:sz w:val="24"/>
-        </w:rPr>
-      </w:pPr>
-      <w:r>
-        <w:rPr>
-          <w:rFonts w:ascii="Hobo Std" w:hAnsi="Hobo Std" w:cs="Leelawadee UI"/>
-          <w:sz w:val="24"/>
-        </w:rPr>
-        <w:t>They start crying in a tantrum like fashion</w:t>
-      </w:r>
-    </w:p>
-    <w:p>
-      <w:pPr>
-        <w:pStyle w:val="ListParagraph"/>
-        <w:numPr>
-          <w:ilvl w:val="1"/>
-          <w:numId w:val="2"/>
-        </w:numPr>
-        <w:spacing w:line="480" w:lineRule="auto"/>
-        <w:rPr>
-          <w:rFonts w:ascii="Hobo Std" w:hAnsi="Hobo Std" w:cs="Leelawadee UI"/>
-          <w:sz w:val="24"/>
-        </w:rPr>
-      </w:pPr>
-      <w:r>
-        <w:rPr>
-          <w:rFonts w:ascii="Hobo Std" w:hAnsi="Hobo Std" w:cs="Leelawadee UI"/>
-          <w:sz w:val="24"/>
-        </w:rPr>
-        <w:t>Wizard feels bad</w:t>
-      </w:r>
-      <w:r>
-        <w:rPr>
-          <w:rFonts w:ascii="Hobo Std" w:hAnsi="Hobo Std" w:cs="Leelawadee UI"/>
-          <w:sz w:val="24"/>
-        </w:rPr>
-        <w:t>, but starts to run past them</w:t>
-      </w:r>
-    </w:p>
-    <w:p>
-      <w:pPr>
-        <w:pStyle w:val="ListParagraph"/>
-        <w:numPr>
-          <w:ilvl w:val="1"/>
-          <w:numId w:val="2"/>
-        </w:numPr>
-        <w:spacing w:line="480" w:lineRule="auto"/>
-        <w:rPr>
-          <w:rFonts w:ascii="Hobo Std" w:hAnsi="Hobo Std" w:cs="Leelawadee UI"/>
-          <w:sz w:val="24"/>
-        </w:rPr>
-      </w:pPr>
-      <w:r>
-        <w:rPr>
-          <w:rFonts w:ascii="Hobo Std" w:hAnsi="Hobo Std" w:cs="Leelawadee UI"/>
-          <w:sz w:val="24"/>
-        </w:rPr>
-        <w:t xml:space="preserve">Wizard is running </w:t>
-      </w:r>
-      <w:r>
-        <w:rPr>
-          <w:rFonts w:ascii="Hobo Std" w:hAnsi="Hobo Std" w:cs="Leelawadee UI"/>
-          <w:sz w:val="24"/>
-        </w:rPr>
-        <w:t xml:space="preserve">down corridor </w:t>
-      </w:r>
-      <w:r>
-        <w:rPr>
-          <w:rFonts w:ascii="Hobo Std" w:hAnsi="Hobo Std" w:cs="Leelawadee UI"/>
-          <w:sz w:val="24"/>
-        </w:rPr>
-        <w:t>while looking back</w:t>
-      </w:r>
-    </w:p>
-    <w:p>
-      <w:pPr>
-        <w:pStyle w:val="ListParagraph"/>
-        <w:numPr>
-          <w:ilvl w:val="1"/>
-          <w:numId w:val="2"/>
-        </w:numPr>
-        <w:spacing w:line="480" w:lineRule="auto"/>
-        <w:rPr>
-          <w:rFonts w:ascii="Hobo Std" w:hAnsi="Hobo Std" w:cs="Leelawadee UI"/>
-          <w:sz w:val="24"/>
-        </w:rPr>
-      </w:pPr>
-      <w:r>
-        <w:rPr>
-          <w:rFonts w:ascii="Hobo Std" w:hAnsi="Hobo Std" w:cs="Leelawadee UI"/>
-          <w:sz w:val="24"/>
-        </w:rPr>
-        <w:lastRenderedPageBreak/>
-        <w:t>Wizard falls into large ball pit</w:t>
-      </w:r>
-    </w:p>
-    <w:p>
-      <w:pPr>
-        <w:pStyle w:val="ListParagraph"/>
-        <w:numPr>
-          <w:ilvl w:val="1"/>
-          <w:numId w:val="2"/>
-        </w:numPr>
-        <w:spacing w:line="480" w:lineRule="auto"/>
-        <w:rPr>
-          <w:rFonts w:ascii="Hobo Std" w:hAnsi="Hobo Std" w:cs="Leelawadee UI"/>
-          <w:sz w:val="24"/>
-        </w:rPr>
-      </w:pPr>
-      <w:r>
-        <w:rPr>
-          <w:rFonts w:ascii="Hobo Std" w:hAnsi="Hobo Std" w:cs="Leelawadee UI"/>
-          <w:sz w:val="24"/>
-        </w:rPr>
-        <w:t>Sinks like quick sand</w:t>
-      </w:r>
-    </w:p>
-    <w:p>
-      <w:pPr>
-        <w:pStyle w:val="ListParagraph"/>
-        <w:numPr>
-          <w:ilvl w:val="1"/>
-          <w:numId w:val="2"/>
-        </w:numPr>
-        <w:spacing w:line="480" w:lineRule="auto"/>
-        <w:rPr>
-          <w:rFonts w:ascii="Hobo Std" w:hAnsi="Hobo Std" w:cs="Leelawadee UI"/>
-          <w:sz w:val="24"/>
-        </w:rPr>
-      </w:pPr>
-      <w:r>
-        <w:rPr>
-          <w:rFonts w:ascii="Hobo Std" w:hAnsi="Hobo Std" w:cs="Leelawadee UI"/>
-          <w:sz w:val="24"/>
-        </w:rPr>
-        <w:t>Wizard is pulled under</w:t>
-      </w:r>
-    </w:p>
-    <w:p>
-      <w:pPr>
-        <w:pStyle w:val="ListParagraph"/>
-        <w:numPr>
-          <w:ilvl w:val="0"/>
-          <w:numId w:val="2"/>
-        </w:numPr>
-        <w:spacing w:line="480" w:lineRule="auto"/>
-        <w:rPr>
-          <w:rFonts w:ascii="Hobo Std" w:hAnsi="Hobo Std" w:cs="Leelawadee UI"/>
-          <w:sz w:val="24"/>
-        </w:rPr>
-      </w:pPr>
-      <w:r>
-        <w:rPr>
-          <w:rFonts w:ascii="Hobo Std" w:hAnsi="Hobo Std" w:cs="Leelawadee UI"/>
-          <w:sz w:val="24"/>
-        </w:rPr>
-        <w:t>Owl Man Defeat:</w:t>
-      </w:r>
-    </w:p>
-    <w:p>
-      <w:pPr>
-        <w:pStyle w:val="ListParagraph"/>
-        <w:numPr>
-          <w:ilvl w:val="1"/>
-          <w:numId w:val="2"/>
-        </w:numPr>
-        <w:spacing w:line="480" w:lineRule="auto"/>
-        <w:rPr>
-          <w:rFonts w:ascii="Hobo Std" w:hAnsi="Hobo Std" w:cs="Leelawadee UI"/>
-          <w:sz w:val="24"/>
-        </w:rPr>
-      </w:pPr>
+        <w:t xml:space="preserve">Evil </w:t>
+      </w:r>
+      <w:r>
+        <w:rPr>
+          <w:rFonts w:ascii="Hobo Std" w:hAnsi="Hobo Std" w:cs="Leelawadee UI"/>
+          <w:sz w:val="24"/>
+        </w:rPr>
+        <w:t>Witch</w:t>
+      </w:r>
+      <w:r>
+        <w:rPr>
+          <w:rFonts w:ascii="Hobo Std" w:hAnsi="Hobo Std" w:cs="Leelawadee UI"/>
+          <w:sz w:val="24"/>
+        </w:rPr>
+        <w:t xml:space="preserve"> In</w:t>
+      </w:r>
       <w:bookmarkStart w:id="0" w:name="_GoBack"/>
       <w:bookmarkEnd w:id="0"/>
+      <w:r>
+        <w:rPr>
+          <w:rFonts w:ascii="Hobo Std" w:hAnsi="Hobo Std" w:cs="Leelawadee UI"/>
+          <w:sz w:val="24"/>
+        </w:rPr>
+        <w:t>tro:</w:t>
+      </w:r>
+    </w:p>
+    <w:p>
+      <w:pPr>
+        <w:pStyle w:val="ListParagraph"/>
+        <w:numPr>
+          <w:ilvl w:val="1"/>
+          <w:numId w:val="2"/>
+        </w:numPr>
+        <w:spacing w:line="480" w:lineRule="auto"/>
+        <w:rPr>
+          <w:rFonts w:ascii="Hobo Std" w:hAnsi="Hobo Std" w:cs="Leelawadee UI"/>
+          <w:sz w:val="24"/>
+        </w:rPr>
+      </w:pPr>
       <w:proofErr w:type="spellStart"/>
       <w:r>
         <w:rPr>
           <w:rFonts w:ascii="Hobo Std" w:hAnsi="Hobo Std" w:cs="Leelawadee UI"/>
           <w:sz w:val="24"/>
         </w:rPr>
-        <w:t>Vghjk</w:t>
+        <w:t>Sdfg</w:t>
       </w:r>
       <w:proofErr w:type="spellEnd"/>
     </w:p>
@@ -1259,51 +1581,28 @@
           <w:rFonts w:ascii="Hobo Std" w:hAnsi="Hobo Std" w:cs="Leelawadee UI"/>
           <w:sz w:val="24"/>
         </w:rPr>
-        <w:t>Evil Wizard Intro:</w:t>
-      </w:r>
-    </w:p>
-    <w:p>
-      <w:pPr>
-        <w:pStyle w:val="ListParagraph"/>
-        <w:numPr>
-          <w:ilvl w:val="1"/>
-          <w:numId w:val="2"/>
-        </w:numPr>
-        <w:spacing w:line="480" w:lineRule="auto"/>
-        <w:rPr>
-          <w:rFonts w:ascii="Hobo Std" w:hAnsi="Hobo Std" w:cs="Leelawadee UI"/>
-          <w:sz w:val="24"/>
-        </w:rPr>
-      </w:pPr>
-      <w:proofErr w:type="spellStart"/>
-      <w:r>
-        <w:rPr>
-          <w:rFonts w:ascii="Hobo Std" w:hAnsi="Hobo Std" w:cs="Leelawadee UI"/>
-          <w:sz w:val="24"/>
-        </w:rPr>
-        <w:t>Sdfg</w:t>
-      </w:r>
-      <w:proofErr w:type="spellEnd"/>
-    </w:p>
-    <w:p>
-      <w:pPr>
-        <w:pStyle w:val="ListParagraph"/>
-        <w:numPr>
-          <w:ilvl w:val="0"/>
-          <w:numId w:val="2"/>
-        </w:numPr>
-        <w:spacing w:line="480" w:lineRule="auto"/>
-        <w:rPr>
-          <w:rFonts w:ascii="Hobo Std" w:hAnsi="Hobo Std" w:cs="Leelawadee UI"/>
-          <w:sz w:val="24"/>
-        </w:rPr>
-      </w:pPr>
-      <w:r>
-        <w:rPr>
-          <w:rFonts w:ascii="Hobo Std" w:hAnsi="Hobo Std" w:cs="Leelawadee UI"/>
-          <w:sz w:val="24"/>
-        </w:rPr>
-        <w:t>Evil Wizard Defeat/Ending</w:t>
+        <w:t xml:space="preserve">Evil </w:t>
+      </w:r>
+      <w:r>
+        <w:rPr>
+          <w:rFonts w:ascii="Hobo Std" w:hAnsi="Hobo Std" w:cs="Leelawadee UI"/>
+          <w:sz w:val="24"/>
+        </w:rPr>
+        <w:t>Witch</w:t>
+      </w:r>
+      <w:r>
+        <w:rPr>
+          <w:rFonts w:ascii="Hobo Std" w:hAnsi="Hobo Std" w:cs="Leelawadee UI"/>
+          <w:sz w:val="24"/>
+        </w:rPr>
+        <w:t xml:space="preserve"> </w:t>
+      </w:r>
+      <w:r>
+        <w:rPr>
+          <w:rFonts w:ascii="Hobo Std" w:hAnsi="Hobo Std" w:cs="Leelawadee UI"/>
+          <w:sz w:val="24"/>
+        </w:rPr>
+        <w:t>Defeat/Ending</w:t>
       </w:r>
     </w:p>
     <w:p>
@@ -1977,6 +2276,7 @@
   <w:style w:type="character" w:default="1" w:styleId="DefaultParagraphFont">
     <w:name w:val="Default Paragraph Font"/>
     <w:uiPriority w:val="1"/>
+    <w:semiHidden/>
     <w:unhideWhenUsed/>
   </w:style>
   <w:style w:type="table" w:default="1" w:styleId="TableNormal">

</xml_diff>

<commit_message>
Animated Nurse and Baby, planned more cutscenes
</commit_message>
<xml_diff>
--- a/Cutscenes.docx
+++ b/Cutscenes.docx
@@ -434,8 +434,18 @@
           <w:sz w:val="24"/>
           <w:szCs w:val="24"/>
         </w:rPr>
-        <w:t>Slime Queen does some kind of taunt</w:t>
-      </w:r>
+        <w:t xml:space="preserve">Slime Queen does </w:t>
+      </w:r>
+      <w:proofErr w:type="gramStart"/>
+      <w:r>
+        <w:rPr>
+          <w:rFonts w:ascii="Leelawadee UI" w:hAnsi="Leelawadee UI" w:cs="Leelawadee UI"/>
+          <w:sz w:val="24"/>
+          <w:szCs w:val="24"/>
+        </w:rPr>
+        <w:t>some kind of taunt</w:t>
+      </w:r>
+      <w:proofErr w:type="gramEnd"/>
     </w:p>
     <w:p>
       <w:pPr>
@@ -991,7 +1001,61 @@
           <w:sz w:val="24"/>
           <w:szCs w:val="24"/>
         </w:rPr>
-        <w:t>Wizard running down hallway, runs into arena</w:t>
+        <w:t>Camera focused on curtain</w:t>
+      </w:r>
+    </w:p>
+    <w:p>
+      <w:pPr>
+        <w:pStyle w:val="ListParagraph"/>
+        <w:numPr>
+          <w:ilvl w:val="1"/>
+          <w:numId w:val="2"/>
+        </w:numPr>
+        <w:spacing w:line="480" w:lineRule="auto"/>
+        <w:rPr>
+          <w:rFonts w:ascii="Leelawadee UI" w:hAnsi="Leelawadee UI" w:cs="Leelawadee UI"/>
+          <w:sz w:val="24"/>
+          <w:szCs w:val="24"/>
+        </w:rPr>
+      </w:pPr>
+      <w:r>
+        <w:rPr>
+          <w:rFonts w:ascii="Leelawadee UI" w:hAnsi="Leelawadee UI" w:cs="Leelawadee UI"/>
+          <w:sz w:val="24"/>
+          <w:szCs w:val="24"/>
+        </w:rPr>
+        <w:t>Curtain opens, Wizard runs through, curtains close</w:t>
+      </w:r>
+    </w:p>
+    <w:p>
+      <w:pPr>
+        <w:pStyle w:val="ListParagraph"/>
+        <w:numPr>
+          <w:ilvl w:val="1"/>
+          <w:numId w:val="2"/>
+        </w:numPr>
+        <w:spacing w:line="480" w:lineRule="auto"/>
+        <w:rPr>
+          <w:rFonts w:ascii="Leelawadee UI" w:hAnsi="Leelawadee UI" w:cs="Leelawadee UI"/>
+          <w:sz w:val="24"/>
+          <w:szCs w:val="24"/>
+        </w:rPr>
+      </w:pPr>
+      <w:r>
+        <w:rPr>
+          <w:rFonts w:ascii="Leelawadee UI" w:hAnsi="Leelawadee UI" w:cs="Leelawadee UI"/>
+          <w:sz w:val="24"/>
+          <w:szCs w:val="24"/>
+        </w:rPr>
+        <w:t xml:space="preserve"> </w:t>
+      </w:r>
+      <w:r>
+        <w:rPr>
+          <w:rFonts w:ascii="Leelawadee UI" w:hAnsi="Leelawadee UI" w:cs="Leelawadee UI"/>
+          <w:sz w:val="24"/>
+          <w:szCs w:val="24"/>
+        </w:rPr>
+        <w:t>Camera pans to hole in center of arena</w:t>
       </w:r>
       <w:r>
         <w:rPr>
@@ -1053,29 +1117,48 @@
           <w:sz w:val="24"/>
           <w:szCs w:val="24"/>
         </w:rPr>
-        <w:t>Pedestal rises up revealing Ringmaster</w:t>
-      </w:r>
-    </w:p>
-    <w:p>
-      <w:pPr>
-        <w:pStyle w:val="ListParagraph"/>
-        <w:numPr>
-          <w:ilvl w:val="1"/>
-          <w:numId w:val="2"/>
-        </w:numPr>
-        <w:spacing w:line="480" w:lineRule="auto"/>
-        <w:rPr>
-          <w:rFonts w:ascii="Leelawadee UI" w:hAnsi="Leelawadee UI" w:cs="Leelawadee UI"/>
-          <w:sz w:val="24"/>
-          <w:szCs w:val="24"/>
-        </w:rPr>
-      </w:pPr>
-      <w:r>
-        <w:rPr>
-          <w:rFonts w:ascii="Leelawadee UI" w:hAnsi="Leelawadee UI" w:cs="Leelawadee UI"/>
-          <w:sz w:val="24"/>
-          <w:szCs w:val="24"/>
-        </w:rPr>
+        <w:t xml:space="preserve">Pedestal </w:t>
+      </w:r>
+      <w:proofErr w:type="gramStart"/>
+      <w:r>
+        <w:rPr>
+          <w:rFonts w:ascii="Leelawadee UI" w:hAnsi="Leelawadee UI" w:cs="Leelawadee UI"/>
+          <w:sz w:val="24"/>
+          <w:szCs w:val="24"/>
+        </w:rPr>
+        <w:t>rises up</w:t>
+      </w:r>
+      <w:proofErr w:type="gramEnd"/>
+      <w:r>
+        <w:rPr>
+          <w:rFonts w:ascii="Leelawadee UI" w:hAnsi="Leelawadee UI" w:cs="Leelawadee UI"/>
+          <w:sz w:val="24"/>
+          <w:szCs w:val="24"/>
+        </w:rPr>
+        <w:t xml:space="preserve"> revealing Ringmaster</w:t>
+      </w:r>
+    </w:p>
+    <w:p>
+      <w:pPr>
+        <w:pStyle w:val="ListParagraph"/>
+        <w:numPr>
+          <w:ilvl w:val="1"/>
+          <w:numId w:val="2"/>
+        </w:numPr>
+        <w:spacing w:line="480" w:lineRule="auto"/>
+        <w:rPr>
+          <w:rFonts w:ascii="Leelawadee UI" w:hAnsi="Leelawadee UI" w:cs="Leelawadee UI"/>
+          <w:sz w:val="24"/>
+          <w:szCs w:val="24"/>
+        </w:rPr>
+      </w:pPr>
+      <w:r>
+        <w:rPr>
+          <w:rFonts w:ascii="Leelawadee UI" w:hAnsi="Leelawadee UI" w:cs="Leelawadee UI"/>
+          <w:sz w:val="24"/>
+          <w:szCs w:val="24"/>
+        </w:rPr>
+        <w:lastRenderedPageBreak/>
         <w:t>Ringmaster poses</w:t>
       </w:r>
     </w:p>
@@ -1122,147 +1205,518 @@
           <w:sz w:val="24"/>
           <w:szCs w:val="24"/>
         </w:rPr>
+        <w:t>Ringmaster on knees and hands, hat floating above head</w:t>
+      </w:r>
+    </w:p>
+    <w:p>
+      <w:pPr>
+        <w:pStyle w:val="ListParagraph"/>
+        <w:numPr>
+          <w:ilvl w:val="1"/>
+          <w:numId w:val="2"/>
+        </w:numPr>
+        <w:spacing w:line="480" w:lineRule="auto"/>
+        <w:rPr>
+          <w:rFonts w:ascii="Leelawadee UI" w:hAnsi="Leelawadee UI" w:cs="Leelawadee UI"/>
+          <w:sz w:val="24"/>
+          <w:szCs w:val="24"/>
+        </w:rPr>
+      </w:pPr>
+      <w:r>
+        <w:rPr>
+          <w:rFonts w:ascii="Leelawadee UI" w:hAnsi="Leelawadee UI" w:cs="Leelawadee UI"/>
+          <w:sz w:val="24"/>
+          <w:szCs w:val="24"/>
+        </w:rPr>
+        <w:t>Ringmaster looks up, stands up shakily</w:t>
+      </w:r>
+    </w:p>
+    <w:p>
+      <w:pPr>
+        <w:pStyle w:val="ListParagraph"/>
+        <w:numPr>
+          <w:ilvl w:val="1"/>
+          <w:numId w:val="2"/>
+        </w:numPr>
+        <w:spacing w:line="480" w:lineRule="auto"/>
+        <w:rPr>
+          <w:rFonts w:ascii="Leelawadee UI" w:hAnsi="Leelawadee UI" w:cs="Leelawadee UI"/>
+          <w:sz w:val="24"/>
+          <w:szCs w:val="24"/>
+        </w:rPr>
+      </w:pPr>
+      <w:r>
+        <w:rPr>
+          <w:rFonts w:ascii="Leelawadee UI" w:hAnsi="Leelawadee UI" w:cs="Leelawadee UI"/>
+          <w:sz w:val="24"/>
+          <w:szCs w:val="24"/>
+        </w:rPr>
+        <w:t xml:space="preserve">Hat comes </w:t>
+      </w:r>
+      <w:r>
+        <w:rPr>
+          <w:rFonts w:ascii="Leelawadee UI" w:hAnsi="Leelawadee UI" w:cs="Leelawadee UI"/>
+          <w:sz w:val="24"/>
+          <w:szCs w:val="24"/>
+        </w:rPr>
+        <w:t>down, Ringmaster reaches into it</w:t>
+      </w:r>
+    </w:p>
+    <w:p>
+      <w:pPr>
+        <w:pStyle w:val="ListParagraph"/>
+        <w:numPr>
+          <w:ilvl w:val="1"/>
+          <w:numId w:val="2"/>
+        </w:numPr>
+        <w:spacing w:line="480" w:lineRule="auto"/>
+        <w:rPr>
+          <w:rFonts w:ascii="Leelawadee UI" w:hAnsi="Leelawadee UI" w:cs="Leelawadee UI"/>
+          <w:sz w:val="24"/>
+          <w:szCs w:val="24"/>
+        </w:rPr>
+      </w:pPr>
+      <w:r>
+        <w:rPr>
+          <w:rFonts w:ascii="Leelawadee UI" w:hAnsi="Leelawadee UI" w:cs="Leelawadee UI"/>
+          <w:sz w:val="24"/>
+          <w:szCs w:val="24"/>
+        </w:rPr>
+        <w:t>Hat grows bigger, eventually swallowing Ringmaster</w:t>
+      </w:r>
+    </w:p>
+    <w:p>
+      <w:pPr>
+        <w:pStyle w:val="ListParagraph"/>
+        <w:numPr>
+          <w:ilvl w:val="1"/>
+          <w:numId w:val="2"/>
+        </w:numPr>
+        <w:spacing w:line="480" w:lineRule="auto"/>
+        <w:rPr>
+          <w:rFonts w:ascii="Leelawadee UI" w:hAnsi="Leelawadee UI" w:cs="Leelawadee UI"/>
+          <w:sz w:val="24"/>
+          <w:szCs w:val="24"/>
+        </w:rPr>
+      </w:pPr>
+      <w:r>
+        <w:rPr>
+          <w:rFonts w:ascii="Leelawadee UI" w:hAnsi="Leelawadee UI" w:cs="Leelawadee UI"/>
+          <w:sz w:val="24"/>
+          <w:szCs w:val="24"/>
+        </w:rPr>
+        <w:t>Hat topples over</w:t>
+      </w:r>
+      <w:r>
+        <w:rPr>
+          <w:rFonts w:ascii="Leelawadee UI" w:hAnsi="Leelawadee UI" w:cs="Leelawadee UI"/>
+          <w:sz w:val="24"/>
+          <w:szCs w:val="24"/>
+        </w:rPr>
+        <w:t xml:space="preserve"> on ground</w:t>
+      </w:r>
+    </w:p>
+    <w:p>
+      <w:pPr>
+        <w:pStyle w:val="ListParagraph"/>
+        <w:numPr>
+          <w:ilvl w:val="1"/>
+          <w:numId w:val="2"/>
+        </w:numPr>
+        <w:spacing w:line="480" w:lineRule="auto"/>
+        <w:rPr>
+          <w:rFonts w:ascii="Leelawadee UI" w:hAnsi="Leelawadee UI" w:cs="Leelawadee UI"/>
+          <w:sz w:val="24"/>
+          <w:szCs w:val="24"/>
+        </w:rPr>
+      </w:pPr>
+      <w:r>
+        <w:rPr>
+          <w:rFonts w:ascii="Leelawadee UI" w:hAnsi="Leelawadee UI" w:cs="Leelawadee UI"/>
+          <w:sz w:val="24"/>
+          <w:szCs w:val="24"/>
+        </w:rPr>
+        <w:t xml:space="preserve">Wizard </w:t>
+      </w:r>
+      <w:r>
+        <w:rPr>
+          <w:rFonts w:ascii="Leelawadee UI" w:hAnsi="Leelawadee UI" w:cs="Leelawadee UI"/>
+          <w:sz w:val="24"/>
+          <w:szCs w:val="24"/>
+        </w:rPr>
+        <w:t xml:space="preserve">walks to and </w:t>
+      </w:r>
+      <w:r>
+        <w:rPr>
+          <w:rFonts w:ascii="Leelawadee UI" w:hAnsi="Leelawadee UI" w:cs="Leelawadee UI"/>
+          <w:sz w:val="24"/>
+          <w:szCs w:val="24"/>
+        </w:rPr>
+        <w:t>stands on pedestal,</w:t>
+      </w:r>
+      <w:r>
+        <w:rPr>
+          <w:rFonts w:ascii="Leelawadee UI" w:hAnsi="Leelawadee UI" w:cs="Leelawadee UI"/>
+          <w:sz w:val="24"/>
+          <w:szCs w:val="24"/>
+        </w:rPr>
+        <w:t xml:space="preserve"> stomps</w:t>
+      </w:r>
+    </w:p>
+    <w:p>
+      <w:pPr>
+        <w:pStyle w:val="ListParagraph"/>
+        <w:numPr>
+          <w:ilvl w:val="1"/>
+          <w:numId w:val="2"/>
+        </w:numPr>
+        <w:spacing w:line="480" w:lineRule="auto"/>
+        <w:rPr>
+          <w:rFonts w:ascii="Leelawadee UI" w:hAnsi="Leelawadee UI" w:cs="Leelawadee UI"/>
+          <w:sz w:val="24"/>
+          <w:szCs w:val="24"/>
+        </w:rPr>
+      </w:pPr>
+      <w:r>
+        <w:rPr>
+          <w:rFonts w:ascii="Leelawadee UI" w:hAnsi="Leelawadee UI" w:cs="Leelawadee UI"/>
+          <w:sz w:val="24"/>
+          <w:szCs w:val="24"/>
+        </w:rPr>
+        <w:t>Pedestal falls quickly</w:t>
+      </w:r>
+    </w:p>
+    <w:p>
+      <w:pPr>
+        <w:pStyle w:val="ListParagraph"/>
+        <w:numPr>
+          <w:ilvl w:val="0"/>
+          <w:numId w:val="2"/>
+        </w:numPr>
+        <w:spacing w:line="480" w:lineRule="auto"/>
+        <w:rPr>
+          <w:rFonts w:ascii="Leelawadee UI" w:hAnsi="Leelawadee UI" w:cs="Leelawadee UI"/>
+          <w:sz w:val="24"/>
+          <w:szCs w:val="24"/>
+        </w:rPr>
+      </w:pPr>
+      <w:r>
+        <w:rPr>
+          <w:rFonts w:ascii="Leelawadee UI" w:hAnsi="Leelawadee UI" w:cs="Leelawadee UI"/>
+          <w:sz w:val="24"/>
+          <w:szCs w:val="24"/>
+        </w:rPr>
+        <w:t>The Twins</w:t>
+      </w:r>
+      <w:r>
+        <w:rPr>
+          <w:rFonts w:ascii="Leelawadee UI" w:hAnsi="Leelawadee UI" w:cs="Leelawadee UI"/>
+          <w:sz w:val="24"/>
+          <w:szCs w:val="24"/>
+        </w:rPr>
+        <w:t xml:space="preserve"> </w:t>
+      </w:r>
+      <w:r>
+        <w:rPr>
+          <w:rFonts w:ascii="Leelawadee UI" w:hAnsi="Leelawadee UI" w:cs="Leelawadee UI"/>
+          <w:sz w:val="24"/>
+          <w:szCs w:val="24"/>
+        </w:rPr>
+        <w:t>Intro</w:t>
+      </w:r>
+      <w:r>
+        <w:rPr>
+          <w:rFonts w:ascii="Leelawadee UI" w:hAnsi="Leelawadee UI" w:cs="Leelawadee UI"/>
+          <w:sz w:val="24"/>
+          <w:szCs w:val="24"/>
+        </w:rPr>
+        <w:t>:</w:t>
+      </w:r>
+    </w:p>
+    <w:p>
+      <w:pPr>
+        <w:pStyle w:val="ListParagraph"/>
+        <w:numPr>
+          <w:ilvl w:val="1"/>
+          <w:numId w:val="2"/>
+        </w:numPr>
+        <w:spacing w:line="480" w:lineRule="auto"/>
+        <w:rPr>
+          <w:rFonts w:ascii="Leelawadee UI" w:hAnsi="Leelawadee UI" w:cs="Leelawadee UI"/>
+          <w:sz w:val="24"/>
+          <w:szCs w:val="24"/>
+        </w:rPr>
+      </w:pPr>
+    </w:p>
+    <w:p>
+      <w:pPr>
+        <w:pStyle w:val="ListParagraph"/>
+        <w:numPr>
+          <w:ilvl w:val="0"/>
+          <w:numId w:val="2"/>
+        </w:numPr>
+        <w:spacing w:line="480" w:lineRule="auto"/>
+        <w:rPr>
+          <w:rFonts w:ascii="Leelawadee UI" w:hAnsi="Leelawadee UI" w:cs="Leelawadee UI"/>
+          <w:sz w:val="24"/>
+          <w:szCs w:val="24"/>
+        </w:rPr>
+      </w:pPr>
+      <w:r>
+        <w:rPr>
+          <w:rFonts w:ascii="Leelawadee UI" w:hAnsi="Leelawadee UI" w:cs="Leelawadee UI"/>
+          <w:sz w:val="24"/>
+          <w:szCs w:val="24"/>
+        </w:rPr>
+        <w:t>The Twins</w:t>
+      </w:r>
+      <w:r>
+        <w:rPr>
+          <w:rFonts w:ascii="Leelawadee UI" w:hAnsi="Leelawadee UI" w:cs="Leelawadee UI"/>
+          <w:sz w:val="24"/>
+          <w:szCs w:val="24"/>
+        </w:rPr>
+        <w:t xml:space="preserve"> Defeat:</w:t>
+      </w:r>
+    </w:p>
+    <w:p>
+      <w:pPr>
+        <w:pStyle w:val="ListParagraph"/>
+        <w:numPr>
+          <w:ilvl w:val="1"/>
+          <w:numId w:val="2"/>
+        </w:numPr>
+        <w:spacing w:line="480" w:lineRule="auto"/>
+        <w:rPr>
+          <w:rFonts w:ascii="Leelawadee UI" w:hAnsi="Leelawadee UI" w:cs="Leelawadee UI"/>
+          <w:sz w:val="24"/>
+          <w:szCs w:val="24"/>
+        </w:rPr>
+      </w:pPr>
+    </w:p>
+    <w:p>
+      <w:pPr>
+        <w:pStyle w:val="ListParagraph"/>
+        <w:numPr>
+          <w:ilvl w:val="0"/>
+          <w:numId w:val="2"/>
+        </w:numPr>
+        <w:spacing w:line="480" w:lineRule="auto"/>
+        <w:rPr>
+          <w:rFonts w:ascii="Leelawadee UI" w:hAnsi="Leelawadee UI" w:cs="Leelawadee UI"/>
+          <w:sz w:val="24"/>
+          <w:szCs w:val="24"/>
+        </w:rPr>
+      </w:pPr>
+      <w:r>
+        <w:rPr>
+          <w:rFonts w:ascii="Leelawadee UI" w:hAnsi="Leelawadee UI" w:cs="Leelawadee UI"/>
+          <w:sz w:val="24"/>
+          <w:szCs w:val="24"/>
+        </w:rPr>
+        <w:t xml:space="preserve">Owl Man </w:t>
+      </w:r>
+      <w:r>
+        <w:rPr>
+          <w:rFonts w:ascii="Leelawadee UI" w:hAnsi="Leelawadee UI" w:cs="Leelawadee UI"/>
+          <w:sz w:val="24"/>
+          <w:szCs w:val="24"/>
+        </w:rPr>
+        <w:t>Intro</w:t>
+      </w:r>
+      <w:r>
+        <w:rPr>
+          <w:rFonts w:ascii="Leelawadee UI" w:hAnsi="Leelawadee UI" w:cs="Leelawadee UI"/>
+          <w:sz w:val="24"/>
+          <w:szCs w:val="24"/>
+        </w:rPr>
+        <w:t>:</w:t>
+      </w:r>
+    </w:p>
+    <w:p>
+      <w:pPr>
+        <w:pStyle w:val="ListParagraph"/>
+        <w:numPr>
+          <w:ilvl w:val="1"/>
+          <w:numId w:val="2"/>
+        </w:numPr>
+        <w:spacing w:line="480" w:lineRule="auto"/>
+        <w:rPr>
+          <w:rFonts w:ascii="Leelawadee UI" w:hAnsi="Leelawadee UI" w:cs="Leelawadee UI"/>
+          <w:sz w:val="24"/>
+          <w:szCs w:val="24"/>
+        </w:rPr>
+      </w:pPr>
+      <w:r>
+        <w:rPr>
+          <w:rFonts w:ascii="Leelawadee UI" w:hAnsi="Leelawadee UI" w:cs="Leelawadee UI"/>
+          <w:sz w:val="24"/>
+          <w:szCs w:val="24"/>
+        </w:rPr>
+        <w:t>Wizard runs into empty arena</w:t>
+      </w:r>
+    </w:p>
+    <w:p>
+      <w:pPr>
+        <w:pStyle w:val="ListParagraph"/>
+        <w:numPr>
+          <w:ilvl w:val="1"/>
+          <w:numId w:val="2"/>
+        </w:numPr>
+        <w:spacing w:line="480" w:lineRule="auto"/>
+        <w:rPr>
+          <w:rFonts w:ascii="Leelawadee UI" w:hAnsi="Leelawadee UI" w:cs="Leelawadee UI"/>
+          <w:sz w:val="24"/>
+          <w:szCs w:val="24"/>
+        </w:rPr>
+      </w:pPr>
+      <w:r>
+        <w:rPr>
+          <w:rFonts w:ascii="Leelawadee UI" w:hAnsi="Leelawadee UI" w:cs="Leelawadee UI"/>
+          <w:sz w:val="24"/>
+          <w:szCs w:val="24"/>
+        </w:rPr>
+        <w:t>Camera looks around</w:t>
+      </w:r>
+    </w:p>
+    <w:p>
+      <w:pPr>
+        <w:pStyle w:val="ListParagraph"/>
+        <w:numPr>
+          <w:ilvl w:val="1"/>
+          <w:numId w:val="2"/>
+        </w:numPr>
+        <w:spacing w:line="480" w:lineRule="auto"/>
+        <w:rPr>
+          <w:rFonts w:ascii="Leelawadee UI" w:hAnsi="Leelawadee UI" w:cs="Leelawadee UI"/>
+          <w:sz w:val="24"/>
+          <w:szCs w:val="24"/>
+        </w:rPr>
+      </w:pPr>
+      <w:r>
+        <w:rPr>
+          <w:rFonts w:ascii="Leelawadee UI" w:hAnsi="Leelawadee UI" w:cs="Leelawadee UI"/>
+          <w:sz w:val="24"/>
+          <w:szCs w:val="24"/>
+        </w:rPr>
+        <w:t>Owl Man rises through floors in a glitchy way</w:t>
+      </w:r>
+    </w:p>
+    <w:p>
+      <w:pPr>
+        <w:pStyle w:val="ListParagraph"/>
+        <w:numPr>
+          <w:ilvl w:val="0"/>
+          <w:numId w:val="2"/>
+        </w:numPr>
+        <w:spacing w:line="480" w:lineRule="auto"/>
+        <w:rPr>
+          <w:rFonts w:ascii="Leelawadee UI" w:hAnsi="Leelawadee UI" w:cs="Leelawadee UI"/>
+          <w:sz w:val="24"/>
+          <w:szCs w:val="24"/>
+        </w:rPr>
+      </w:pPr>
+      <w:r>
+        <w:rPr>
+          <w:rFonts w:ascii="Leelawadee UI" w:hAnsi="Leelawadee UI" w:cs="Leelawadee UI"/>
+          <w:sz w:val="24"/>
+          <w:szCs w:val="24"/>
+        </w:rPr>
+        <w:t>Owl Man Defeat</w:t>
+      </w:r>
+      <w:r>
+        <w:rPr>
+          <w:rFonts w:ascii="Leelawadee UI" w:hAnsi="Leelawadee UI" w:cs="Leelawadee UI"/>
+          <w:sz w:val="24"/>
+          <w:szCs w:val="24"/>
+        </w:rPr>
+        <w:t>/Evil Witch Intro</w:t>
+      </w:r>
+      <w:r>
+        <w:rPr>
+          <w:rFonts w:ascii="Leelawadee UI" w:hAnsi="Leelawadee UI" w:cs="Leelawadee UI"/>
+          <w:sz w:val="24"/>
+          <w:szCs w:val="24"/>
+        </w:rPr>
+        <w:t>:</w:t>
+      </w:r>
+    </w:p>
+    <w:p>
+      <w:pPr>
+        <w:pStyle w:val="ListParagraph"/>
+        <w:numPr>
+          <w:ilvl w:val="1"/>
+          <w:numId w:val="2"/>
+        </w:numPr>
+        <w:spacing w:line="480" w:lineRule="auto"/>
+        <w:rPr>
+          <w:rFonts w:ascii="Leelawadee UI" w:hAnsi="Leelawadee UI" w:cs="Leelawadee UI"/>
+          <w:sz w:val="24"/>
+          <w:szCs w:val="24"/>
+        </w:rPr>
+      </w:pPr>
+      <w:r>
+        <w:rPr>
+          <w:rFonts w:ascii="Leelawadee UI" w:hAnsi="Leelawadee UI" w:cs="Leelawadee UI"/>
+          <w:sz w:val="24"/>
+          <w:szCs w:val="24"/>
+        </w:rPr>
+        <w:t xml:space="preserve">Owl Man </w:t>
+      </w:r>
+      <w:r>
+        <w:rPr>
+          <w:rFonts w:ascii="Leelawadee UI" w:hAnsi="Leelawadee UI" w:cs="Leelawadee UI"/>
+          <w:sz w:val="24"/>
+          <w:szCs w:val="24"/>
+        </w:rPr>
+        <w:t>falls over</w:t>
+      </w:r>
+    </w:p>
+    <w:p>
+      <w:pPr>
+        <w:pStyle w:val="ListParagraph"/>
+        <w:numPr>
+          <w:ilvl w:val="1"/>
+          <w:numId w:val="2"/>
+        </w:numPr>
+        <w:spacing w:line="480" w:lineRule="auto"/>
+        <w:rPr>
+          <w:rFonts w:ascii="Leelawadee UI" w:hAnsi="Leelawadee UI" w:cs="Leelawadee UI"/>
+          <w:sz w:val="24"/>
+          <w:szCs w:val="24"/>
+        </w:rPr>
+      </w:pPr>
+      <w:r>
+        <w:rPr>
+          <w:rFonts w:ascii="Leelawadee UI" w:hAnsi="Leelawadee UI" w:cs="Leelawadee UI"/>
+          <w:sz w:val="24"/>
+          <w:szCs w:val="24"/>
+        </w:rPr>
+        <w:t>Reverts to t-pose</w:t>
+      </w:r>
+    </w:p>
+    <w:p>
+      <w:pPr>
+        <w:pStyle w:val="ListParagraph"/>
+        <w:numPr>
+          <w:ilvl w:val="1"/>
+          <w:numId w:val="2"/>
+        </w:numPr>
+        <w:spacing w:line="480" w:lineRule="auto"/>
+        <w:rPr>
+          <w:rFonts w:ascii="Leelawadee UI" w:hAnsi="Leelawadee UI" w:cs="Leelawadee UI"/>
+          <w:sz w:val="24"/>
+          <w:szCs w:val="24"/>
+        </w:rPr>
+      </w:pPr>
+      <w:r>
+        <w:rPr>
+          <w:rFonts w:ascii="Leelawadee UI" w:hAnsi="Leelawadee UI" w:cs="Leelawadee UI"/>
+          <w:sz w:val="24"/>
+          <w:szCs w:val="24"/>
+        </w:rPr>
         <w:lastRenderedPageBreak/>
-        <w:t>Ringmaster on knees and hands, hat floating above head</w:t>
-      </w:r>
-    </w:p>
-    <w:p>
-      <w:pPr>
-        <w:pStyle w:val="ListParagraph"/>
-        <w:numPr>
-          <w:ilvl w:val="1"/>
-          <w:numId w:val="2"/>
-        </w:numPr>
-        <w:spacing w:line="480" w:lineRule="auto"/>
-        <w:rPr>
-          <w:rFonts w:ascii="Leelawadee UI" w:hAnsi="Leelawadee UI" w:cs="Leelawadee UI"/>
-          <w:sz w:val="24"/>
-          <w:szCs w:val="24"/>
-        </w:rPr>
-      </w:pPr>
-      <w:r>
-        <w:rPr>
-          <w:rFonts w:ascii="Leelawadee UI" w:hAnsi="Leelawadee UI" w:cs="Leelawadee UI"/>
-          <w:sz w:val="24"/>
-          <w:szCs w:val="24"/>
-        </w:rPr>
-        <w:t>Ringmaster looks up, stands up shakily</w:t>
-      </w:r>
-    </w:p>
-    <w:p>
-      <w:pPr>
-        <w:pStyle w:val="ListParagraph"/>
-        <w:numPr>
-          <w:ilvl w:val="1"/>
-          <w:numId w:val="2"/>
-        </w:numPr>
-        <w:spacing w:line="480" w:lineRule="auto"/>
-        <w:rPr>
-          <w:rFonts w:ascii="Leelawadee UI" w:hAnsi="Leelawadee UI" w:cs="Leelawadee UI"/>
-          <w:sz w:val="24"/>
-          <w:szCs w:val="24"/>
-        </w:rPr>
-      </w:pPr>
-      <w:r>
-        <w:rPr>
-          <w:rFonts w:ascii="Leelawadee UI" w:hAnsi="Leelawadee UI" w:cs="Leelawadee UI"/>
-          <w:sz w:val="24"/>
-          <w:szCs w:val="24"/>
-        </w:rPr>
-        <w:t xml:space="preserve">Hat comes </w:t>
-      </w:r>
-      <w:r>
-        <w:rPr>
-          <w:rFonts w:ascii="Leelawadee UI" w:hAnsi="Leelawadee UI" w:cs="Leelawadee UI"/>
-          <w:sz w:val="24"/>
-          <w:szCs w:val="24"/>
-        </w:rPr>
-        <w:t>down, Ringmaster reaches into it</w:t>
-      </w:r>
-    </w:p>
-    <w:p>
-      <w:pPr>
-        <w:pStyle w:val="ListParagraph"/>
-        <w:numPr>
-          <w:ilvl w:val="1"/>
-          <w:numId w:val="2"/>
-        </w:numPr>
-        <w:spacing w:line="480" w:lineRule="auto"/>
-        <w:rPr>
-          <w:rFonts w:ascii="Leelawadee UI" w:hAnsi="Leelawadee UI" w:cs="Leelawadee UI"/>
-          <w:sz w:val="24"/>
-          <w:szCs w:val="24"/>
-        </w:rPr>
-      </w:pPr>
-      <w:r>
-        <w:rPr>
-          <w:rFonts w:ascii="Leelawadee UI" w:hAnsi="Leelawadee UI" w:cs="Leelawadee UI"/>
-          <w:sz w:val="24"/>
-          <w:szCs w:val="24"/>
-        </w:rPr>
-        <w:t>Hat grows bigger, eventually swallowing Ringmaster</w:t>
-      </w:r>
-    </w:p>
-    <w:p>
-      <w:pPr>
-        <w:pStyle w:val="ListParagraph"/>
-        <w:numPr>
-          <w:ilvl w:val="1"/>
-          <w:numId w:val="2"/>
-        </w:numPr>
-        <w:spacing w:line="480" w:lineRule="auto"/>
-        <w:rPr>
-          <w:rFonts w:ascii="Leelawadee UI" w:hAnsi="Leelawadee UI" w:cs="Leelawadee UI"/>
-          <w:sz w:val="24"/>
-          <w:szCs w:val="24"/>
-        </w:rPr>
-      </w:pPr>
-      <w:r>
-        <w:rPr>
-          <w:rFonts w:ascii="Leelawadee UI" w:hAnsi="Leelawadee UI" w:cs="Leelawadee UI"/>
-          <w:sz w:val="24"/>
-          <w:szCs w:val="24"/>
-        </w:rPr>
-        <w:t>Hat topples over</w:t>
-      </w:r>
-      <w:r>
-        <w:rPr>
-          <w:rFonts w:ascii="Leelawadee UI" w:hAnsi="Leelawadee UI" w:cs="Leelawadee UI"/>
-          <w:sz w:val="24"/>
-          <w:szCs w:val="24"/>
-        </w:rPr>
-        <w:t xml:space="preserve"> on ground</w:t>
-      </w:r>
-    </w:p>
-    <w:p>
-      <w:pPr>
-        <w:pStyle w:val="ListParagraph"/>
-        <w:numPr>
-          <w:ilvl w:val="1"/>
-          <w:numId w:val="2"/>
-        </w:numPr>
-        <w:spacing w:line="480" w:lineRule="auto"/>
-        <w:rPr>
-          <w:rFonts w:ascii="Leelawadee UI" w:hAnsi="Leelawadee UI" w:cs="Leelawadee UI"/>
-          <w:sz w:val="24"/>
-          <w:szCs w:val="24"/>
-        </w:rPr>
-      </w:pPr>
-      <w:r>
-        <w:rPr>
-          <w:rFonts w:ascii="Leelawadee UI" w:hAnsi="Leelawadee UI" w:cs="Leelawadee UI"/>
-          <w:sz w:val="24"/>
-          <w:szCs w:val="24"/>
-        </w:rPr>
-        <w:t xml:space="preserve">Wizard </w:t>
-      </w:r>
-      <w:r>
-        <w:rPr>
-          <w:rFonts w:ascii="Leelawadee UI" w:hAnsi="Leelawadee UI" w:cs="Leelawadee UI"/>
-          <w:sz w:val="24"/>
-          <w:szCs w:val="24"/>
-        </w:rPr>
-        <w:t xml:space="preserve">walks to and </w:t>
+        <w:t>Clips</w:t>
       </w:r>
       <w:bookmarkStart w:id="0" w:name="_GoBack"/>
       <w:bookmarkEnd w:id="0"/>
@@ -1272,38 +1726,217 @@
           <w:sz w:val="24"/>
           <w:szCs w:val="24"/>
         </w:rPr>
-        <w:t>stands on pedestal,</w:t>
-      </w:r>
-      <w:r>
-        <w:rPr>
-          <w:rFonts w:ascii="Leelawadee UI" w:hAnsi="Leelawadee UI" w:cs="Leelawadee UI"/>
-          <w:sz w:val="24"/>
-          <w:szCs w:val="24"/>
-        </w:rPr>
-        <w:t xml:space="preserve"> stomps</w:t>
-      </w:r>
-    </w:p>
-    <w:p>
-      <w:pPr>
-        <w:pStyle w:val="ListParagraph"/>
-        <w:numPr>
-          <w:ilvl w:val="1"/>
-          <w:numId w:val="2"/>
-        </w:numPr>
-        <w:spacing w:line="480" w:lineRule="auto"/>
-        <w:rPr>
-          <w:rFonts w:ascii="Leelawadee UI" w:hAnsi="Leelawadee UI" w:cs="Leelawadee UI"/>
-          <w:sz w:val="24"/>
-          <w:szCs w:val="24"/>
-        </w:rPr>
-      </w:pPr>
-      <w:r>
-        <w:rPr>
-          <w:rFonts w:ascii="Leelawadee UI" w:hAnsi="Leelawadee UI" w:cs="Leelawadee UI"/>
-          <w:sz w:val="24"/>
-          <w:szCs w:val="24"/>
-        </w:rPr>
-        <w:t>Pedestal falls quickly</w:t>
+        <w:t xml:space="preserve"> through ground</w:t>
+      </w:r>
+    </w:p>
+    <w:p>
+      <w:pPr>
+        <w:pStyle w:val="ListParagraph"/>
+        <w:numPr>
+          <w:ilvl w:val="1"/>
+          <w:numId w:val="2"/>
+        </w:numPr>
+        <w:spacing w:line="480" w:lineRule="auto"/>
+        <w:rPr>
+          <w:rFonts w:ascii="Leelawadee UI" w:hAnsi="Leelawadee UI" w:cs="Leelawadee UI"/>
+          <w:sz w:val="24"/>
+          <w:szCs w:val="24"/>
+        </w:rPr>
+      </w:pPr>
+      <w:r>
+        <w:rPr>
+          <w:rFonts w:ascii="Leelawadee UI" w:hAnsi="Leelawadee UI" w:cs="Leelawadee UI"/>
+          <w:sz w:val="24"/>
+          <w:szCs w:val="24"/>
+        </w:rPr>
+        <w:t>Wizard runs forward offscreen</w:t>
+      </w:r>
+    </w:p>
+    <w:p>
+      <w:pPr>
+        <w:pStyle w:val="ListParagraph"/>
+        <w:numPr>
+          <w:ilvl w:val="1"/>
+          <w:numId w:val="2"/>
+        </w:numPr>
+        <w:spacing w:line="480" w:lineRule="auto"/>
+        <w:rPr>
+          <w:rFonts w:ascii="Leelawadee UI" w:hAnsi="Leelawadee UI" w:cs="Leelawadee UI"/>
+          <w:sz w:val="24"/>
+          <w:szCs w:val="24"/>
+        </w:rPr>
+      </w:pPr>
+      <w:r>
+        <w:rPr>
+          <w:rFonts w:ascii="Leelawadee UI" w:hAnsi="Leelawadee UI" w:cs="Leelawadee UI"/>
+          <w:sz w:val="24"/>
+          <w:szCs w:val="24"/>
+        </w:rPr>
+        <w:t>Hallway with door at end</w:t>
+      </w:r>
+    </w:p>
+    <w:p>
+      <w:pPr>
+        <w:pStyle w:val="ListParagraph"/>
+        <w:numPr>
+          <w:ilvl w:val="1"/>
+          <w:numId w:val="2"/>
+        </w:numPr>
+        <w:spacing w:line="480" w:lineRule="auto"/>
+        <w:rPr>
+          <w:rFonts w:ascii="Leelawadee UI" w:hAnsi="Leelawadee UI" w:cs="Leelawadee UI"/>
+          <w:sz w:val="24"/>
+          <w:szCs w:val="24"/>
+        </w:rPr>
+      </w:pPr>
+      <w:r>
+        <w:rPr>
+          <w:rFonts w:ascii="Leelawadee UI" w:hAnsi="Leelawadee UI" w:cs="Leelawadee UI"/>
+          <w:sz w:val="24"/>
+          <w:szCs w:val="24"/>
+        </w:rPr>
+        <w:t>Door says exit at top</w:t>
+      </w:r>
+    </w:p>
+    <w:p>
+      <w:pPr>
+        <w:pStyle w:val="ListParagraph"/>
+        <w:numPr>
+          <w:ilvl w:val="1"/>
+          <w:numId w:val="2"/>
+        </w:numPr>
+        <w:spacing w:line="480" w:lineRule="auto"/>
+        <w:rPr>
+          <w:rFonts w:ascii="Leelawadee UI" w:hAnsi="Leelawadee UI" w:cs="Leelawadee UI"/>
+          <w:sz w:val="24"/>
+          <w:szCs w:val="24"/>
+        </w:rPr>
+      </w:pPr>
+      <w:r>
+        <w:rPr>
+          <w:rFonts w:ascii="Leelawadee UI" w:hAnsi="Leelawadee UI" w:cs="Leelawadee UI"/>
+          <w:sz w:val="24"/>
+          <w:szCs w:val="24"/>
+        </w:rPr>
+        <w:t>Wizard walks towards it</w:t>
+      </w:r>
+    </w:p>
+    <w:p>
+      <w:pPr>
+        <w:pStyle w:val="ListParagraph"/>
+        <w:numPr>
+          <w:ilvl w:val="1"/>
+          <w:numId w:val="2"/>
+        </w:numPr>
+        <w:spacing w:line="480" w:lineRule="auto"/>
+        <w:rPr>
+          <w:rFonts w:ascii="Leelawadee UI" w:hAnsi="Leelawadee UI" w:cs="Leelawadee UI"/>
+          <w:sz w:val="24"/>
+          <w:szCs w:val="24"/>
+        </w:rPr>
+      </w:pPr>
+      <w:r>
+        <w:rPr>
+          <w:rFonts w:ascii="Leelawadee UI" w:hAnsi="Leelawadee UI" w:cs="Leelawadee UI"/>
+          <w:sz w:val="24"/>
+          <w:szCs w:val="24"/>
+        </w:rPr>
+        <w:t>Wizard opens door, to reveal deep space</w:t>
+      </w:r>
+    </w:p>
+    <w:p>
+      <w:pPr>
+        <w:pStyle w:val="ListParagraph"/>
+        <w:numPr>
+          <w:ilvl w:val="1"/>
+          <w:numId w:val="2"/>
+        </w:numPr>
+        <w:spacing w:line="480" w:lineRule="auto"/>
+        <w:rPr>
+          <w:rFonts w:ascii="Leelawadee UI" w:hAnsi="Leelawadee UI" w:cs="Leelawadee UI"/>
+          <w:sz w:val="24"/>
+          <w:szCs w:val="24"/>
+        </w:rPr>
+      </w:pPr>
+      <w:r>
+        <w:rPr>
+          <w:rFonts w:ascii="Leelawadee UI" w:hAnsi="Leelawadee UI" w:cs="Leelawadee UI"/>
+          <w:sz w:val="24"/>
+          <w:szCs w:val="24"/>
+        </w:rPr>
+        <w:t>Evil Witch fly’s past on broomstick</w:t>
+      </w:r>
+    </w:p>
+    <w:p>
+      <w:pPr>
+        <w:pStyle w:val="ListParagraph"/>
+        <w:numPr>
+          <w:ilvl w:val="1"/>
+          <w:numId w:val="2"/>
+        </w:numPr>
+        <w:spacing w:line="480" w:lineRule="auto"/>
+        <w:rPr>
+          <w:rFonts w:ascii="Leelawadee UI" w:hAnsi="Leelawadee UI" w:cs="Leelawadee UI"/>
+          <w:sz w:val="24"/>
+          <w:szCs w:val="24"/>
+        </w:rPr>
+      </w:pPr>
+      <w:r>
+        <w:rPr>
+          <w:rFonts w:ascii="Leelawadee UI" w:hAnsi="Leelawadee UI" w:cs="Leelawadee UI"/>
+          <w:sz w:val="24"/>
+          <w:szCs w:val="24"/>
+        </w:rPr>
+        <w:t>Wizard pulls out plunger</w:t>
+      </w:r>
+    </w:p>
+    <w:p>
+      <w:pPr>
+        <w:pStyle w:val="ListParagraph"/>
+        <w:numPr>
+          <w:ilvl w:val="1"/>
+          <w:numId w:val="2"/>
+        </w:numPr>
+        <w:spacing w:line="480" w:lineRule="auto"/>
+        <w:rPr>
+          <w:rFonts w:ascii="Leelawadee UI" w:hAnsi="Leelawadee UI" w:cs="Leelawadee UI"/>
+          <w:sz w:val="24"/>
+          <w:szCs w:val="24"/>
+        </w:rPr>
+      </w:pPr>
+      <w:proofErr w:type="spellStart"/>
+      <w:r>
+        <w:rPr>
+          <w:rFonts w:ascii="Leelawadee UI" w:hAnsi="Leelawadee UI" w:cs="Leelawadee UI"/>
+          <w:sz w:val="24"/>
+          <w:szCs w:val="24"/>
+        </w:rPr>
+        <w:t>Flys</w:t>
+      </w:r>
+      <w:proofErr w:type="spellEnd"/>
+      <w:r>
+        <w:rPr>
+          <w:rFonts w:ascii="Leelawadee UI" w:hAnsi="Leelawadee UI" w:cs="Leelawadee UI"/>
+          <w:sz w:val="24"/>
+          <w:szCs w:val="24"/>
+        </w:rPr>
+        <w:t xml:space="preserve"> into </w:t>
+      </w:r>
+      <w:r>
+        <w:rPr>
+          <w:rFonts w:ascii="Leelawadee UI" w:hAnsi="Leelawadee UI" w:cs="Leelawadee UI"/>
+          <w:sz w:val="24"/>
+          <w:szCs w:val="24"/>
+        </w:rPr>
+        <w:t>after Evil Witch</w:t>
+      </w:r>
+      <w:r>
+        <w:rPr>
+          <w:rFonts w:ascii="Leelawadee UI" w:hAnsi="Leelawadee UI" w:cs="Leelawadee UI"/>
+          <w:sz w:val="24"/>
+          <w:szCs w:val="24"/>
+        </w:rPr>
+        <w:t xml:space="preserve"> riding plunger</w:t>
       </w:r>
     </w:p>
     <w:p>
@@ -1326,222 +1959,6 @@
           <w:sz w:val="24"/>
           <w:szCs w:val="24"/>
         </w:rPr>
-        <w:t>The Twins</w:t>
-      </w:r>
-      <w:r>
-        <w:rPr>
-          <w:rFonts w:ascii="Leelawadee UI" w:hAnsi="Leelawadee UI" w:cs="Leelawadee UI"/>
-          <w:sz w:val="24"/>
-          <w:szCs w:val="24"/>
-        </w:rPr>
-        <w:t xml:space="preserve"> </w:t>
-      </w:r>
-      <w:r>
-        <w:rPr>
-          <w:rFonts w:ascii="Leelawadee UI" w:hAnsi="Leelawadee UI" w:cs="Leelawadee UI"/>
-          <w:sz w:val="24"/>
-          <w:szCs w:val="24"/>
-        </w:rPr>
-        <w:t>Intro</w:t>
-      </w:r>
-      <w:r>
-        <w:rPr>
-          <w:rFonts w:ascii="Leelawadee UI" w:hAnsi="Leelawadee UI" w:cs="Leelawadee UI"/>
-          <w:sz w:val="24"/>
-          <w:szCs w:val="24"/>
-        </w:rPr>
-        <w:t>:</w:t>
-      </w:r>
-    </w:p>
-    <w:p>
-      <w:pPr>
-        <w:pStyle w:val="ListParagraph"/>
-        <w:numPr>
-          <w:ilvl w:val="1"/>
-          <w:numId w:val="2"/>
-        </w:numPr>
-        <w:spacing w:line="480" w:lineRule="auto"/>
-        <w:rPr>
-          <w:rFonts w:ascii="Leelawadee UI" w:hAnsi="Leelawadee UI" w:cs="Leelawadee UI"/>
-          <w:sz w:val="24"/>
-          <w:szCs w:val="24"/>
-        </w:rPr>
-      </w:pPr>
-    </w:p>
-    <w:p>
-      <w:pPr>
-        <w:pStyle w:val="ListParagraph"/>
-        <w:numPr>
-          <w:ilvl w:val="0"/>
-          <w:numId w:val="2"/>
-        </w:numPr>
-        <w:spacing w:line="480" w:lineRule="auto"/>
-        <w:rPr>
-          <w:rFonts w:ascii="Leelawadee UI" w:hAnsi="Leelawadee UI" w:cs="Leelawadee UI"/>
-          <w:sz w:val="24"/>
-          <w:szCs w:val="24"/>
-        </w:rPr>
-      </w:pPr>
-      <w:r>
-        <w:rPr>
-          <w:rFonts w:ascii="Leelawadee UI" w:hAnsi="Leelawadee UI" w:cs="Leelawadee UI"/>
-          <w:sz w:val="24"/>
-          <w:szCs w:val="24"/>
-        </w:rPr>
-        <w:t>The Twins</w:t>
-      </w:r>
-      <w:r>
-        <w:rPr>
-          <w:rFonts w:ascii="Leelawadee UI" w:hAnsi="Leelawadee UI" w:cs="Leelawadee UI"/>
-          <w:sz w:val="24"/>
-          <w:szCs w:val="24"/>
-        </w:rPr>
-        <w:t xml:space="preserve"> Defeat:</w:t>
-      </w:r>
-    </w:p>
-    <w:p>
-      <w:pPr>
-        <w:pStyle w:val="ListParagraph"/>
-        <w:numPr>
-          <w:ilvl w:val="1"/>
-          <w:numId w:val="2"/>
-        </w:numPr>
-        <w:spacing w:line="480" w:lineRule="auto"/>
-        <w:rPr>
-          <w:rFonts w:ascii="Leelawadee UI" w:hAnsi="Leelawadee UI" w:cs="Leelawadee UI"/>
-          <w:sz w:val="24"/>
-          <w:szCs w:val="24"/>
-        </w:rPr>
-      </w:pPr>
-    </w:p>
-    <w:p>
-      <w:pPr>
-        <w:pStyle w:val="ListParagraph"/>
-        <w:numPr>
-          <w:ilvl w:val="0"/>
-          <w:numId w:val="2"/>
-        </w:numPr>
-        <w:spacing w:line="480" w:lineRule="auto"/>
-        <w:rPr>
-          <w:rFonts w:ascii="Leelawadee UI" w:hAnsi="Leelawadee UI" w:cs="Leelawadee UI"/>
-          <w:sz w:val="24"/>
-          <w:szCs w:val="24"/>
-        </w:rPr>
-      </w:pPr>
-      <w:r>
-        <w:rPr>
-          <w:rFonts w:ascii="Leelawadee UI" w:hAnsi="Leelawadee UI" w:cs="Leelawadee UI"/>
-          <w:sz w:val="24"/>
-          <w:szCs w:val="24"/>
-        </w:rPr>
-        <w:t xml:space="preserve">Owl Man </w:t>
-      </w:r>
-      <w:r>
-        <w:rPr>
-          <w:rFonts w:ascii="Leelawadee UI" w:hAnsi="Leelawadee UI" w:cs="Leelawadee UI"/>
-          <w:sz w:val="24"/>
-          <w:szCs w:val="24"/>
-        </w:rPr>
-        <w:t>Intro</w:t>
-      </w:r>
-      <w:r>
-        <w:rPr>
-          <w:rFonts w:ascii="Leelawadee UI" w:hAnsi="Leelawadee UI" w:cs="Leelawadee UI"/>
-          <w:sz w:val="24"/>
-          <w:szCs w:val="24"/>
-        </w:rPr>
-        <w:t>:</w:t>
-      </w:r>
-    </w:p>
-    <w:p>
-      <w:pPr>
-        <w:pStyle w:val="ListParagraph"/>
-        <w:numPr>
-          <w:ilvl w:val="1"/>
-          <w:numId w:val="2"/>
-        </w:numPr>
-        <w:spacing w:line="480" w:lineRule="auto"/>
-        <w:rPr>
-          <w:rFonts w:ascii="Leelawadee UI" w:hAnsi="Leelawadee UI" w:cs="Leelawadee UI"/>
-          <w:sz w:val="24"/>
-          <w:szCs w:val="24"/>
-        </w:rPr>
-      </w:pPr>
-    </w:p>
-    <w:p>
-      <w:pPr>
-        <w:pStyle w:val="ListParagraph"/>
-        <w:numPr>
-          <w:ilvl w:val="0"/>
-          <w:numId w:val="2"/>
-        </w:numPr>
-        <w:spacing w:line="480" w:lineRule="auto"/>
-        <w:rPr>
-          <w:rFonts w:ascii="Leelawadee UI" w:hAnsi="Leelawadee UI" w:cs="Leelawadee UI"/>
-          <w:sz w:val="24"/>
-          <w:szCs w:val="24"/>
-        </w:rPr>
-      </w:pPr>
-      <w:r>
-        <w:rPr>
-          <w:rFonts w:ascii="Leelawadee UI" w:hAnsi="Leelawadee UI" w:cs="Leelawadee UI"/>
-          <w:sz w:val="24"/>
-          <w:szCs w:val="24"/>
-        </w:rPr>
-        <w:t>Owl Man Defeat</w:t>
-      </w:r>
-      <w:r>
-        <w:rPr>
-          <w:rFonts w:ascii="Leelawadee UI" w:hAnsi="Leelawadee UI" w:cs="Leelawadee UI"/>
-          <w:sz w:val="24"/>
-          <w:szCs w:val="24"/>
-        </w:rPr>
-        <w:t>/Evil Witch Intro</w:t>
-      </w:r>
-      <w:r>
-        <w:rPr>
-          <w:rFonts w:ascii="Leelawadee UI" w:hAnsi="Leelawadee UI" w:cs="Leelawadee UI"/>
-          <w:sz w:val="24"/>
-          <w:szCs w:val="24"/>
-        </w:rPr>
-        <w:t>:</w:t>
-      </w:r>
-    </w:p>
-    <w:p>
-      <w:pPr>
-        <w:pStyle w:val="ListParagraph"/>
-        <w:numPr>
-          <w:ilvl w:val="1"/>
-          <w:numId w:val="2"/>
-        </w:numPr>
-        <w:spacing w:line="480" w:lineRule="auto"/>
-        <w:rPr>
-          <w:rFonts w:ascii="Leelawadee UI" w:hAnsi="Leelawadee UI" w:cs="Leelawadee UI"/>
-          <w:sz w:val="24"/>
-          <w:szCs w:val="24"/>
-        </w:rPr>
-      </w:pPr>
-    </w:p>
-    <w:p>
-      <w:pPr>
-        <w:pStyle w:val="ListParagraph"/>
-        <w:numPr>
-          <w:ilvl w:val="0"/>
-          <w:numId w:val="2"/>
-        </w:numPr>
-        <w:spacing w:line="480" w:lineRule="auto"/>
-        <w:rPr>
-          <w:rFonts w:ascii="Leelawadee UI" w:hAnsi="Leelawadee UI" w:cs="Leelawadee UI"/>
-          <w:sz w:val="24"/>
-          <w:szCs w:val="24"/>
-        </w:rPr>
-      </w:pPr>
-      <w:r>
-        <w:rPr>
-          <w:rFonts w:ascii="Leelawadee UI" w:hAnsi="Leelawadee UI" w:cs="Leelawadee UI"/>
-          <w:sz w:val="24"/>
-          <w:szCs w:val="24"/>
-        </w:rPr>
         <w:t xml:space="preserve">Evil </w:t>
       </w:r>
       <w:r>
@@ -1570,10 +1987,42 @@
         </w:numPr>
         <w:spacing w:line="480" w:lineRule="auto"/>
         <w:rPr>
-          <w:rFonts w:ascii="Hobo Std" w:hAnsi="Hobo Std" w:cs="Leelawadee UI"/>
-          <w:sz w:val="24"/>
-        </w:rPr>
-      </w:pPr>
+          <w:rFonts w:ascii="Leelawadee UI" w:hAnsi="Leelawadee UI" w:cs="Leelawadee UI"/>
+          <w:sz w:val="24"/>
+          <w:szCs w:val="24"/>
+        </w:rPr>
+      </w:pPr>
+      <w:r>
+        <w:rPr>
+          <w:rFonts w:ascii="Leelawadee UI" w:hAnsi="Leelawadee UI" w:cs="Leelawadee UI"/>
+          <w:sz w:val="24"/>
+          <w:szCs w:val="24"/>
+        </w:rPr>
+        <w:t>Evil Witch falls off broom</w:t>
+      </w:r>
+    </w:p>
+    <w:p>
+      <w:pPr>
+        <w:pStyle w:val="ListParagraph"/>
+        <w:numPr>
+          <w:ilvl w:val="1"/>
+          <w:numId w:val="2"/>
+        </w:numPr>
+        <w:spacing w:line="480" w:lineRule="auto"/>
+        <w:rPr>
+          <w:rFonts w:ascii="Leelawadee UI" w:hAnsi="Leelawadee UI" w:cs="Leelawadee UI"/>
+          <w:sz w:val="24"/>
+          <w:szCs w:val="24"/>
+        </w:rPr>
+      </w:pPr>
+      <w:r>
+        <w:rPr>
+          <w:rFonts w:ascii="Leelawadee UI" w:hAnsi="Leelawadee UI" w:cs="Leelawadee UI"/>
+          <w:sz w:val="24"/>
+          <w:szCs w:val="24"/>
+        </w:rPr>
+        <w:t>Wizard looking down</w:t>
+      </w:r>
     </w:p>
     <w:sectPr>
       <w:pgSz w:w="12240" w:h="15840"/>
@@ -2223,6 +2672,7 @@
   <w:style w:type="character" w:default="1" w:styleId="DefaultParagraphFont">
     <w:name w:val="Default Paragraph Font"/>
     <w:uiPriority w:val="1"/>
+    <w:semiHidden/>
     <w:unhideWhenUsed/>
   </w:style>
   <w:style w:type="table" w:default="1" w:styleId="TableNormal">

</xml_diff>

<commit_message>
Lots of Nursery improvements
</commit_message>
<xml_diff>
--- a/Cutscenes.docx
+++ b/Cutscenes.docx
@@ -1447,6 +1447,83 @@
           <w:szCs w:val="24"/>
         </w:rPr>
       </w:pPr>
+      <w:r>
+        <w:rPr>
+          <w:rFonts w:ascii="Leelawadee UI" w:hAnsi="Leelawadee UI" w:cs="Leelawadee UI"/>
+          <w:sz w:val="24"/>
+          <w:szCs w:val="24"/>
+        </w:rPr>
+        <w:t>Wizard runs into arena</w:t>
+      </w:r>
+    </w:p>
+    <w:p>
+      <w:pPr>
+        <w:pStyle w:val="ListParagraph"/>
+        <w:numPr>
+          <w:ilvl w:val="1"/>
+          <w:numId w:val="2"/>
+        </w:numPr>
+        <w:spacing w:line="480" w:lineRule="auto"/>
+        <w:rPr>
+          <w:rFonts w:ascii="Leelawadee UI" w:hAnsi="Leelawadee UI" w:cs="Leelawadee UI"/>
+          <w:sz w:val="24"/>
+          <w:szCs w:val="24"/>
+        </w:rPr>
+      </w:pPr>
+      <w:r>
+        <w:rPr>
+          <w:rFonts w:ascii="Leelawadee UI" w:hAnsi="Leelawadee UI" w:cs="Leelawadee UI"/>
+          <w:sz w:val="24"/>
+          <w:szCs w:val="24"/>
+        </w:rPr>
+        <w:t>Baby gate comes down behind him</w:t>
+      </w:r>
+    </w:p>
+    <w:p>
+      <w:pPr>
+        <w:pStyle w:val="ListParagraph"/>
+        <w:numPr>
+          <w:ilvl w:val="1"/>
+          <w:numId w:val="2"/>
+        </w:numPr>
+        <w:spacing w:line="480" w:lineRule="auto"/>
+        <w:rPr>
+          <w:rFonts w:ascii="Leelawadee UI" w:hAnsi="Leelawadee UI" w:cs="Leelawadee UI"/>
+          <w:sz w:val="24"/>
+          <w:szCs w:val="24"/>
+        </w:rPr>
+      </w:pPr>
+      <w:r>
+        <w:rPr>
+          <w:rFonts w:ascii="Leelawadee UI" w:hAnsi="Leelawadee UI" w:cs="Leelawadee UI"/>
+          <w:sz w:val="24"/>
+          <w:szCs w:val="24"/>
+        </w:rPr>
+        <w:t>Camera pans to the Twins playing</w:t>
+      </w:r>
+    </w:p>
+    <w:p>
+      <w:pPr>
+        <w:pStyle w:val="ListParagraph"/>
+        <w:numPr>
+          <w:ilvl w:val="1"/>
+          <w:numId w:val="2"/>
+        </w:numPr>
+        <w:spacing w:line="480" w:lineRule="auto"/>
+        <w:rPr>
+          <w:rFonts w:ascii="Leelawadee UI" w:hAnsi="Leelawadee UI" w:cs="Leelawadee UI"/>
+          <w:sz w:val="24"/>
+          <w:szCs w:val="24"/>
+        </w:rPr>
+      </w:pPr>
+      <w:r>
+        <w:rPr>
+          <w:rFonts w:ascii="Leelawadee UI" w:hAnsi="Leelawadee UI" w:cs="Leelawadee UI"/>
+          <w:sz w:val="24"/>
+          <w:szCs w:val="24"/>
+        </w:rPr>
+        <w:t>Big Arm Baby jumps away and Big Leg Baby gets up</w:t>
+      </w:r>
     </w:p>
     <w:p>
       <w:pPr>
@@ -1493,233 +1570,280 @@
           <w:szCs w:val="24"/>
         </w:rPr>
       </w:pPr>
-    </w:p>
-    <w:p>
-      <w:pPr>
-        <w:pStyle w:val="ListParagraph"/>
-        <w:numPr>
-          <w:ilvl w:val="0"/>
-          <w:numId w:val="2"/>
-        </w:numPr>
-        <w:spacing w:line="480" w:lineRule="auto"/>
-        <w:rPr>
-          <w:rFonts w:ascii="Leelawadee UI" w:hAnsi="Leelawadee UI" w:cs="Leelawadee UI"/>
-          <w:sz w:val="24"/>
-          <w:szCs w:val="24"/>
-        </w:rPr>
-      </w:pPr>
-      <w:r>
-        <w:rPr>
-          <w:rFonts w:ascii="Leelawadee UI" w:hAnsi="Leelawadee UI" w:cs="Leelawadee UI"/>
-          <w:sz w:val="24"/>
-          <w:szCs w:val="24"/>
-        </w:rPr>
-        <w:t xml:space="preserve">Owl Man </w:t>
-      </w:r>
-      <w:r>
-        <w:rPr>
-          <w:rFonts w:ascii="Leelawadee UI" w:hAnsi="Leelawadee UI" w:cs="Leelawadee UI"/>
-          <w:sz w:val="24"/>
-          <w:szCs w:val="24"/>
-        </w:rPr>
-        <w:t>Intro</w:t>
-      </w:r>
-      <w:r>
-        <w:rPr>
-          <w:rFonts w:ascii="Leelawadee UI" w:hAnsi="Leelawadee UI" w:cs="Leelawadee UI"/>
-          <w:sz w:val="24"/>
-          <w:szCs w:val="24"/>
-        </w:rPr>
-        <w:t>:</w:t>
-      </w:r>
-    </w:p>
-    <w:p>
-      <w:pPr>
-        <w:pStyle w:val="ListParagraph"/>
-        <w:numPr>
-          <w:ilvl w:val="1"/>
-          <w:numId w:val="2"/>
-        </w:numPr>
-        <w:spacing w:line="480" w:lineRule="auto"/>
-        <w:rPr>
-          <w:rFonts w:ascii="Leelawadee UI" w:hAnsi="Leelawadee UI" w:cs="Leelawadee UI"/>
-          <w:sz w:val="24"/>
-          <w:szCs w:val="24"/>
-        </w:rPr>
-      </w:pPr>
-      <w:r>
-        <w:rPr>
-          <w:rFonts w:ascii="Leelawadee UI" w:hAnsi="Leelawadee UI" w:cs="Leelawadee UI"/>
-          <w:sz w:val="24"/>
-          <w:szCs w:val="24"/>
-        </w:rPr>
-        <w:t>Wizard runs into empty arena</w:t>
-      </w:r>
-    </w:p>
-    <w:p>
-      <w:pPr>
-        <w:pStyle w:val="ListParagraph"/>
-        <w:numPr>
-          <w:ilvl w:val="1"/>
-          <w:numId w:val="2"/>
-        </w:numPr>
-        <w:spacing w:line="480" w:lineRule="auto"/>
-        <w:rPr>
-          <w:rFonts w:ascii="Leelawadee UI" w:hAnsi="Leelawadee UI" w:cs="Leelawadee UI"/>
-          <w:sz w:val="24"/>
-          <w:szCs w:val="24"/>
-        </w:rPr>
-      </w:pPr>
-      <w:r>
-        <w:rPr>
-          <w:rFonts w:ascii="Leelawadee UI" w:hAnsi="Leelawadee UI" w:cs="Leelawadee UI"/>
-          <w:sz w:val="24"/>
-          <w:szCs w:val="24"/>
-        </w:rPr>
-        <w:t>Camera looks around</w:t>
-      </w:r>
-    </w:p>
-    <w:p>
-      <w:pPr>
-        <w:pStyle w:val="ListParagraph"/>
-        <w:numPr>
-          <w:ilvl w:val="1"/>
-          <w:numId w:val="2"/>
-        </w:numPr>
-        <w:spacing w:line="480" w:lineRule="auto"/>
-        <w:rPr>
-          <w:rFonts w:ascii="Leelawadee UI" w:hAnsi="Leelawadee UI" w:cs="Leelawadee UI"/>
-          <w:sz w:val="24"/>
-          <w:szCs w:val="24"/>
-        </w:rPr>
-      </w:pPr>
-      <w:r>
-        <w:rPr>
-          <w:rFonts w:ascii="Leelawadee UI" w:hAnsi="Leelawadee UI" w:cs="Leelawadee UI"/>
-          <w:sz w:val="24"/>
-          <w:szCs w:val="24"/>
-        </w:rPr>
-        <w:t>Owl Man rises through floors in a glitchy way</w:t>
-      </w:r>
-    </w:p>
-    <w:p>
-      <w:pPr>
-        <w:pStyle w:val="ListParagraph"/>
-        <w:numPr>
-          <w:ilvl w:val="0"/>
-          <w:numId w:val="2"/>
-        </w:numPr>
-        <w:spacing w:line="480" w:lineRule="auto"/>
-        <w:rPr>
-          <w:rFonts w:ascii="Leelawadee UI" w:hAnsi="Leelawadee UI" w:cs="Leelawadee UI"/>
-          <w:sz w:val="24"/>
-          <w:szCs w:val="24"/>
-        </w:rPr>
-      </w:pPr>
-      <w:r>
-        <w:rPr>
-          <w:rFonts w:ascii="Leelawadee UI" w:hAnsi="Leelawadee UI" w:cs="Leelawadee UI"/>
-          <w:sz w:val="24"/>
-          <w:szCs w:val="24"/>
-        </w:rPr>
-        <w:t>Owl Man Defeat</w:t>
-      </w:r>
-      <w:r>
-        <w:rPr>
-          <w:rFonts w:ascii="Leelawadee UI" w:hAnsi="Leelawadee UI" w:cs="Leelawadee UI"/>
-          <w:sz w:val="24"/>
-          <w:szCs w:val="24"/>
-        </w:rPr>
-        <w:t>/Evil Witch Intro</w:t>
-      </w:r>
-      <w:r>
-        <w:rPr>
-          <w:rFonts w:ascii="Leelawadee UI" w:hAnsi="Leelawadee UI" w:cs="Leelawadee UI"/>
-          <w:sz w:val="24"/>
-          <w:szCs w:val="24"/>
-        </w:rPr>
-        <w:t>:</w:t>
-      </w:r>
-    </w:p>
-    <w:p>
-      <w:pPr>
-        <w:pStyle w:val="ListParagraph"/>
-        <w:numPr>
-          <w:ilvl w:val="1"/>
-          <w:numId w:val="2"/>
-        </w:numPr>
-        <w:spacing w:line="480" w:lineRule="auto"/>
-        <w:rPr>
-          <w:rFonts w:ascii="Leelawadee UI" w:hAnsi="Leelawadee UI" w:cs="Leelawadee UI"/>
-          <w:sz w:val="24"/>
-          <w:szCs w:val="24"/>
-        </w:rPr>
-      </w:pPr>
-      <w:r>
-        <w:rPr>
-          <w:rFonts w:ascii="Leelawadee UI" w:hAnsi="Leelawadee UI" w:cs="Leelawadee UI"/>
-          <w:sz w:val="24"/>
-          <w:szCs w:val="24"/>
-        </w:rPr>
-        <w:t xml:space="preserve">Owl Man </w:t>
-      </w:r>
-      <w:r>
-        <w:rPr>
-          <w:rFonts w:ascii="Leelawadee UI" w:hAnsi="Leelawadee UI" w:cs="Leelawadee UI"/>
-          <w:sz w:val="24"/>
-          <w:szCs w:val="24"/>
-        </w:rPr>
-        <w:t>falls over</w:t>
-      </w:r>
-    </w:p>
-    <w:p>
-      <w:pPr>
-        <w:pStyle w:val="ListParagraph"/>
-        <w:numPr>
-          <w:ilvl w:val="1"/>
-          <w:numId w:val="2"/>
-        </w:numPr>
-        <w:spacing w:line="480" w:lineRule="auto"/>
-        <w:rPr>
-          <w:rFonts w:ascii="Leelawadee UI" w:hAnsi="Leelawadee UI" w:cs="Leelawadee UI"/>
-          <w:sz w:val="24"/>
-          <w:szCs w:val="24"/>
-        </w:rPr>
-      </w:pPr>
-      <w:r>
-        <w:rPr>
-          <w:rFonts w:ascii="Leelawadee UI" w:hAnsi="Leelawadee UI" w:cs="Leelawadee UI"/>
-          <w:sz w:val="24"/>
-          <w:szCs w:val="24"/>
-        </w:rPr>
-        <w:t>Reverts to t-pose</w:t>
-      </w:r>
-    </w:p>
-    <w:p>
-      <w:pPr>
-        <w:pStyle w:val="ListParagraph"/>
-        <w:numPr>
-          <w:ilvl w:val="1"/>
-          <w:numId w:val="2"/>
-        </w:numPr>
-        <w:spacing w:line="480" w:lineRule="auto"/>
-        <w:rPr>
-          <w:rFonts w:ascii="Leelawadee UI" w:hAnsi="Leelawadee UI" w:cs="Leelawadee UI"/>
-          <w:sz w:val="24"/>
-          <w:szCs w:val="24"/>
-        </w:rPr>
-      </w:pPr>
-      <w:r>
-        <w:rPr>
-          <w:rFonts w:ascii="Leelawadee UI" w:hAnsi="Leelawadee UI" w:cs="Leelawadee UI"/>
-          <w:sz w:val="24"/>
-          <w:szCs w:val="24"/>
-        </w:rPr>
-        <w:lastRenderedPageBreak/>
-        <w:t>Clips</w:t>
+      <w:r>
+        <w:rPr>
+          <w:rFonts w:ascii="Leelawadee UI" w:hAnsi="Leelawadee UI" w:cs="Leelawadee UI"/>
+          <w:sz w:val="24"/>
+          <w:szCs w:val="24"/>
+        </w:rPr>
+        <w:t xml:space="preserve">Big Arm Baby falls </w:t>
+      </w:r>
+      <w:r>
+        <w:rPr>
+          <w:rFonts w:ascii="Leelawadee UI" w:hAnsi="Leelawadee UI" w:cs="Leelawadee UI"/>
+          <w:sz w:val="24"/>
+          <w:szCs w:val="24"/>
+        </w:rPr>
+        <w:t>off</w:t>
+      </w:r>
+      <w:r>
+        <w:rPr>
+          <w:rFonts w:ascii="Leelawadee UI" w:hAnsi="Leelawadee UI" w:cs="Leelawadee UI"/>
+          <w:sz w:val="24"/>
+          <w:szCs w:val="24"/>
+        </w:rPr>
+        <w:t xml:space="preserve"> Big L</w:t>
       </w:r>
       <w:bookmarkStart w:id="0" w:name="_GoBack"/>
       <w:bookmarkEnd w:id="0"/>
+      <w:r>
+        <w:rPr>
+          <w:rFonts w:ascii="Leelawadee UI" w:hAnsi="Leelawadee UI" w:cs="Leelawadee UI"/>
+          <w:sz w:val="24"/>
+          <w:szCs w:val="24"/>
+        </w:rPr>
+        <w:t>eg Baby</w:t>
+      </w:r>
+    </w:p>
+    <w:p>
+      <w:pPr>
+        <w:pStyle w:val="ListParagraph"/>
+        <w:numPr>
+          <w:ilvl w:val="1"/>
+          <w:numId w:val="2"/>
+        </w:numPr>
+        <w:spacing w:line="480" w:lineRule="auto"/>
+        <w:rPr>
+          <w:rFonts w:ascii="Leelawadee UI" w:hAnsi="Leelawadee UI" w:cs="Leelawadee UI"/>
+          <w:sz w:val="24"/>
+          <w:szCs w:val="24"/>
+        </w:rPr>
+      </w:pPr>
+    </w:p>
+    <w:p>
+      <w:pPr>
+        <w:pStyle w:val="ListParagraph"/>
+        <w:numPr>
+          <w:ilvl w:val="0"/>
+          <w:numId w:val="2"/>
+        </w:numPr>
+        <w:spacing w:line="480" w:lineRule="auto"/>
+        <w:rPr>
+          <w:rFonts w:ascii="Leelawadee UI" w:hAnsi="Leelawadee UI" w:cs="Leelawadee UI"/>
+          <w:sz w:val="24"/>
+          <w:szCs w:val="24"/>
+        </w:rPr>
+      </w:pPr>
+      <w:r>
+        <w:rPr>
+          <w:rFonts w:ascii="Leelawadee UI" w:hAnsi="Leelawadee UI" w:cs="Leelawadee UI"/>
+          <w:sz w:val="24"/>
+          <w:szCs w:val="24"/>
+        </w:rPr>
+        <w:t xml:space="preserve">Owl Man </w:t>
+      </w:r>
+      <w:r>
+        <w:rPr>
+          <w:rFonts w:ascii="Leelawadee UI" w:hAnsi="Leelawadee UI" w:cs="Leelawadee UI"/>
+          <w:sz w:val="24"/>
+          <w:szCs w:val="24"/>
+        </w:rPr>
+        <w:t>Intro</w:t>
+      </w:r>
+      <w:r>
+        <w:rPr>
+          <w:rFonts w:ascii="Leelawadee UI" w:hAnsi="Leelawadee UI" w:cs="Leelawadee UI"/>
+          <w:sz w:val="24"/>
+          <w:szCs w:val="24"/>
+        </w:rPr>
+        <w:t>:</w:t>
+      </w:r>
+    </w:p>
+    <w:p>
+      <w:pPr>
+        <w:pStyle w:val="ListParagraph"/>
+        <w:numPr>
+          <w:ilvl w:val="1"/>
+          <w:numId w:val="2"/>
+        </w:numPr>
+        <w:spacing w:line="480" w:lineRule="auto"/>
+        <w:rPr>
+          <w:rFonts w:ascii="Leelawadee UI" w:hAnsi="Leelawadee UI" w:cs="Leelawadee UI"/>
+          <w:sz w:val="24"/>
+          <w:szCs w:val="24"/>
+        </w:rPr>
+      </w:pPr>
+      <w:r>
+        <w:rPr>
+          <w:rFonts w:ascii="Leelawadee UI" w:hAnsi="Leelawadee UI" w:cs="Leelawadee UI"/>
+          <w:sz w:val="24"/>
+          <w:szCs w:val="24"/>
+        </w:rPr>
+        <w:t>Wizard runs into empty arena</w:t>
+      </w:r>
+    </w:p>
+    <w:p>
+      <w:pPr>
+        <w:pStyle w:val="ListParagraph"/>
+        <w:numPr>
+          <w:ilvl w:val="1"/>
+          <w:numId w:val="2"/>
+        </w:numPr>
+        <w:spacing w:line="480" w:lineRule="auto"/>
+        <w:rPr>
+          <w:rFonts w:ascii="Leelawadee UI" w:hAnsi="Leelawadee UI" w:cs="Leelawadee UI"/>
+          <w:sz w:val="24"/>
+          <w:szCs w:val="24"/>
+        </w:rPr>
+      </w:pPr>
+      <w:r>
+        <w:rPr>
+          <w:rFonts w:ascii="Leelawadee UI" w:hAnsi="Leelawadee UI" w:cs="Leelawadee UI"/>
+          <w:sz w:val="24"/>
+          <w:szCs w:val="24"/>
+        </w:rPr>
+        <w:t>Camera looks around</w:t>
+      </w:r>
+    </w:p>
+    <w:p>
+      <w:pPr>
+        <w:pStyle w:val="ListParagraph"/>
+        <w:numPr>
+          <w:ilvl w:val="1"/>
+          <w:numId w:val="2"/>
+        </w:numPr>
+        <w:spacing w:line="480" w:lineRule="auto"/>
+        <w:rPr>
+          <w:rFonts w:ascii="Leelawadee UI" w:hAnsi="Leelawadee UI" w:cs="Leelawadee UI"/>
+          <w:sz w:val="24"/>
+          <w:szCs w:val="24"/>
+        </w:rPr>
+      </w:pPr>
+      <w:r>
+        <w:rPr>
+          <w:rFonts w:ascii="Leelawadee UI" w:hAnsi="Leelawadee UI" w:cs="Leelawadee UI"/>
+          <w:sz w:val="24"/>
+          <w:szCs w:val="24"/>
+        </w:rPr>
+        <w:lastRenderedPageBreak/>
+        <w:t>Owl Man rises through floors in a glitchy way</w:t>
+      </w:r>
+    </w:p>
+    <w:p>
+      <w:pPr>
+        <w:pStyle w:val="ListParagraph"/>
+        <w:numPr>
+          <w:ilvl w:val="0"/>
+          <w:numId w:val="2"/>
+        </w:numPr>
+        <w:spacing w:line="480" w:lineRule="auto"/>
+        <w:rPr>
+          <w:rFonts w:ascii="Leelawadee UI" w:hAnsi="Leelawadee UI" w:cs="Leelawadee UI"/>
+          <w:sz w:val="24"/>
+          <w:szCs w:val="24"/>
+        </w:rPr>
+      </w:pPr>
+      <w:r>
+        <w:rPr>
+          <w:rFonts w:ascii="Leelawadee UI" w:hAnsi="Leelawadee UI" w:cs="Leelawadee UI"/>
+          <w:sz w:val="24"/>
+          <w:szCs w:val="24"/>
+        </w:rPr>
+        <w:t>Owl Man Defeat</w:t>
+      </w:r>
+      <w:r>
+        <w:rPr>
+          <w:rFonts w:ascii="Leelawadee UI" w:hAnsi="Leelawadee UI" w:cs="Leelawadee UI"/>
+          <w:sz w:val="24"/>
+          <w:szCs w:val="24"/>
+        </w:rPr>
+        <w:t>/Evil Witch Intro</w:t>
+      </w:r>
+      <w:r>
+        <w:rPr>
+          <w:rFonts w:ascii="Leelawadee UI" w:hAnsi="Leelawadee UI" w:cs="Leelawadee UI"/>
+          <w:sz w:val="24"/>
+          <w:szCs w:val="24"/>
+        </w:rPr>
+        <w:t>:</w:t>
+      </w:r>
+    </w:p>
+    <w:p>
+      <w:pPr>
+        <w:pStyle w:val="ListParagraph"/>
+        <w:numPr>
+          <w:ilvl w:val="1"/>
+          <w:numId w:val="2"/>
+        </w:numPr>
+        <w:spacing w:line="480" w:lineRule="auto"/>
+        <w:rPr>
+          <w:rFonts w:ascii="Leelawadee UI" w:hAnsi="Leelawadee UI" w:cs="Leelawadee UI"/>
+          <w:sz w:val="24"/>
+          <w:szCs w:val="24"/>
+        </w:rPr>
+      </w:pPr>
+      <w:r>
+        <w:rPr>
+          <w:rFonts w:ascii="Leelawadee UI" w:hAnsi="Leelawadee UI" w:cs="Leelawadee UI"/>
+          <w:sz w:val="24"/>
+          <w:szCs w:val="24"/>
+        </w:rPr>
+        <w:t xml:space="preserve">Owl Man </w:t>
+      </w:r>
+      <w:r>
+        <w:rPr>
+          <w:rFonts w:ascii="Leelawadee UI" w:hAnsi="Leelawadee UI" w:cs="Leelawadee UI"/>
+          <w:sz w:val="24"/>
+          <w:szCs w:val="24"/>
+        </w:rPr>
+        <w:t>falls over</w:t>
+      </w:r>
+    </w:p>
+    <w:p>
+      <w:pPr>
+        <w:pStyle w:val="ListParagraph"/>
+        <w:numPr>
+          <w:ilvl w:val="1"/>
+          <w:numId w:val="2"/>
+        </w:numPr>
+        <w:spacing w:line="480" w:lineRule="auto"/>
+        <w:rPr>
+          <w:rFonts w:ascii="Leelawadee UI" w:hAnsi="Leelawadee UI" w:cs="Leelawadee UI"/>
+          <w:sz w:val="24"/>
+          <w:szCs w:val="24"/>
+        </w:rPr>
+      </w:pPr>
+      <w:r>
+        <w:rPr>
+          <w:rFonts w:ascii="Leelawadee UI" w:hAnsi="Leelawadee UI" w:cs="Leelawadee UI"/>
+          <w:sz w:val="24"/>
+          <w:szCs w:val="24"/>
+        </w:rPr>
+        <w:t>Reverts to t-pose</w:t>
+      </w:r>
+    </w:p>
+    <w:p>
+      <w:pPr>
+        <w:pStyle w:val="ListParagraph"/>
+        <w:numPr>
+          <w:ilvl w:val="1"/>
+          <w:numId w:val="2"/>
+        </w:numPr>
+        <w:spacing w:line="480" w:lineRule="auto"/>
+        <w:rPr>
+          <w:rFonts w:ascii="Leelawadee UI" w:hAnsi="Leelawadee UI" w:cs="Leelawadee UI"/>
+          <w:sz w:val="24"/>
+          <w:szCs w:val="24"/>
+        </w:rPr>
+      </w:pPr>
+      <w:r>
+        <w:rPr>
+          <w:rFonts w:ascii="Leelawadee UI" w:hAnsi="Leelawadee UI" w:cs="Leelawadee UI"/>
+          <w:sz w:val="24"/>
+          <w:szCs w:val="24"/>
+        </w:rPr>
+        <w:t>Clips</w:t>
+      </w:r>
       <w:r>
         <w:rPr>
           <w:rFonts w:ascii="Leelawadee UI" w:hAnsi="Leelawadee UI" w:cs="Leelawadee UI"/>
@@ -2672,7 +2796,6 @@
   <w:style w:type="character" w:default="1" w:styleId="DefaultParagraphFont">
     <w:name w:val="Default Paragraph Font"/>
     <w:uiPriority w:val="1"/>
-    <w:semiHidden/>
     <w:unhideWhenUsed/>
   </w:style>
   <w:style w:type="table" w:default="1" w:styleId="TableNormal">

</xml_diff>